<commit_message>
Replace @cmlh Email Address
</commit_message>
<xml_diff>
--- a/2021-2003_Comparison/OWASP_Top_Ten_-_Comparison_of_2003,2004,2007,2010,2013,2017_and_2021_Releases.docx
+++ b/2021-2003_Comparison/OWASP_Top_Ten_-_Comparison_of_2003,2004,2007,2010,2013,2017_and_2021_Releases.docx
@@ -13076,18 +13076,45 @@
       <w:tabs>
         <w:tab w:val="right" w:pos="13958"/>
       </w:tabs>
+      <w:jc w:val="right"/>
     </w:pPr>
     <w:r>
       <w:t xml:space="preserve">Prepared by </w:t>
     </w:r>
     <w:r>
       <w:rPr>
+        <w:rFonts w:ascii="Courier New" w:hAnsi="Courier New" w:cs="Courier New"/>
         <w:b/>
       </w:rPr>
-      <w:t>Christian Heinrich</w:t>
+      <w:t>c</w:t>
     </w:r>
     <w:r>
-      <w:tab/>
+      <w:rPr>
+        <w:rFonts w:ascii="Courier New" w:hAnsi="Courier New" w:cs="Courier New"/>
+        <w:b/>
+      </w:rPr>
+      <w:t>hristian</w:t>
+    </w:r>
+    <w:r>
+      <w:rPr>
+        <w:rFonts w:ascii="Courier New" w:hAnsi="Courier New" w:cs="Courier New"/>
+        <w:b/>
+      </w:rPr>
+      <w:t>.h</w:t>
+    </w:r>
+    <w:r>
+      <w:rPr>
+        <w:rFonts w:ascii="Courier New" w:hAnsi="Courier New" w:cs="Courier New"/>
+        <w:b/>
+      </w:rPr>
+      <w:t>einrich</w:t>
+    </w:r>
+    <w:r>
+      <w:rPr>
+        <w:rFonts w:ascii="Courier New" w:hAnsi="Courier New" w:cs="Courier New"/>
+        <w:b/>
+      </w:rPr>
+      <w:t>@cmlh.id.au</w:t>
     </w:r>
     <w:r>
       <w:tab/>

</xml_diff>

<commit_message>
Fix Color of CRSF 2017 Cell
"Change the colour of 2017 CSRF from Green to Red." to quote @colecornford within https://github.com/OWASP/Top10/pull/674#issuecomment-996439068
</commit_message>
<xml_diff>
--- a/2021-2003_Comparison/OWASP_Top_Ten_-_Comparison_of_2003,2004,2007,2010,2013,2017_and_2021_Releases.docx
+++ b/2021-2003_Comparison/OWASP_Top_Ten_-_Comparison_of_2003,2004,2007,2010,2013,2017_and_2021_Releases.docx
@@ -4332,7 +4332,7 @@
         <w:tc>
           <w:tcPr>
             <w:tcW w:w="340" w:type="pct"/>
-            <w:shd w:val="clear" w:color="auto" w:fill="A3D979"/>
+            <w:shd w:val="clear" w:color="auto" w:fill="FF0000"/>
           </w:tcPr>
           <w:p>
             <w:pPr>
@@ -8985,7 +8985,7 @@
                 <w:u w:color="000000"/>
                 <w:lang w:val="en-US" w:eastAsia="en-AU"/>
               </w:rPr>
-              <w:t>Using Known Vulnerable Components</w:t>
+              <w:t>Vulnerable and Outdated Components</w:t>
             </w:r>
           </w:p>
         </w:tc>
@@ -13034,10 +13034,8 @@
     <w:sectPr>
       <w:headerReference w:type="even" r:id="rId7"/>
       <w:headerReference w:type="default" r:id="rId8"/>
-      <w:footerReference w:type="even" r:id="rId9"/>
-      <w:footerReference w:type="default" r:id="rId10"/>
-      <w:headerReference w:type="first" r:id="rId11"/>
-      <w:footerReference w:type="first" r:id="rId12"/>
+      <w:footerReference w:type="default" r:id="rId9"/>
+      <w:headerReference w:type="first" r:id="rId10"/>
       <w:pgSz w:w="16838" w:h="11906" w:orient="landscape"/>
       <w:pgMar w:top="1440" w:right="1440" w:bottom="1440" w:left="1440" w:header="708" w:footer="708" w:gutter="0"/>
       <w:cols w:space="708"/>
@@ -13073,16 +13071,6 @@
 </file>
 
 <file path=word/footer1.xml><?xml version="1.0" encoding="utf-8"?>
-<w:ftr xmlns:wpc="http://schemas.microsoft.com/office/word/2010/wordprocessingCanvas" xmlns:cx="http://schemas.microsoft.com/office/drawing/2014/chartex" xmlns:cx1="http://schemas.microsoft.com/office/drawing/2015/9/8/chartex" xmlns:cx2="http://schemas.microsoft.com/office/drawing/2015/10/21/chartex" xmlns:cx3="http://schemas.microsoft.com/office/drawing/2016/5/9/chartex" xmlns:cx4="http://schemas.microsoft.com/office/drawing/2016/5/10/chartex" xmlns:cx5="http://schemas.microsoft.com/office/drawing/2016/5/11/chartex" xmlns:cx6="http://schemas.microsoft.com/office/drawing/2016/5/12/chartex" xmlns:cx7="http://schemas.microsoft.com/office/drawing/2016/5/13/chartex" xmlns:cx8="http://schemas.microsoft.com/office/drawing/2016/5/14/chartex" xmlns:mc="http://schemas.openxmlformats.org/markup-compatibility/2006" xmlns:aink="http://schemas.microsoft.com/office/drawing/2016/ink" xmlns:am3d="http://schemas.microsoft.com/office/drawing/2017/model3d" xmlns:o="urn:schemas-microsoft-com:office:office" xmlns:r="http://schemas.openxmlformats.org/officeDocument/2006/relationships" xmlns:m="http://schemas.openxmlformats.org/officeDocument/2006/math" xmlns:v="urn:schemas-microsoft-com:vml" xmlns:wp14="http://schemas.microsoft.com/office/word/2010/wordprocessingDrawing" xmlns:wp="http://schemas.openxmlformats.org/drawingml/2006/wordprocessingDrawing" xmlns:w10="urn:schemas-microsoft-com:office:word" xmlns:w="http://schemas.openxmlformats.org/wordprocessingml/2006/main" xmlns:w14="http://schemas.microsoft.com/office/word/2010/wordml" xmlns:w15="http://schemas.microsoft.com/office/word/2012/wordml" xmlns:w16cex="http://schemas.microsoft.com/office/word/2018/wordml/cex" xmlns:w16cid="http://schemas.microsoft.com/office/word/2016/wordml/cid" xmlns:w16="http://schemas.microsoft.com/office/word/2018/wordml" xmlns:w16sdtdh="http://schemas.microsoft.com/office/word/2020/wordml/sdtdatahash" xmlns:w16se="http://schemas.microsoft.com/office/word/2015/wordml/symex" xmlns:wpg="http://schemas.microsoft.com/office/word/2010/wordprocessingGroup" xmlns:wpi="http://schemas.microsoft.com/office/word/2010/wordprocessingInk" xmlns:wne="http://schemas.microsoft.com/office/word/2006/wordml" xmlns:wps="http://schemas.microsoft.com/office/word/2010/wordprocessingShape" mc:Ignorable="w14 w15 w16se w16cid w16 w16cex w16sdtdh wp14">
-  <w:p>
-    <w:pPr>
-      <w:pStyle w:val="Footer"/>
-    </w:pPr>
-  </w:p>
-</w:ftr>
-</file>
-
-<file path=word/footer2.xml><?xml version="1.0" encoding="utf-8"?>
 <w:ftr xmlns:wpc="http://schemas.microsoft.com/office/word/2010/wordprocessingCanvas" xmlns:cx="http://schemas.microsoft.com/office/drawing/2014/chartex" xmlns:cx1="http://schemas.microsoft.com/office/drawing/2015/9/8/chartex" xmlns:cx2="http://schemas.microsoft.com/office/drawing/2015/10/21/chartex" xmlns:cx3="http://schemas.microsoft.com/office/drawing/2016/5/9/chartex" xmlns:cx4="http://schemas.microsoft.com/office/drawing/2016/5/10/chartex" xmlns:cx5="http://schemas.microsoft.com/office/drawing/2016/5/11/chartex" xmlns:cx6="http://schemas.microsoft.com/office/drawing/2016/5/12/chartex" xmlns:cx7="http://schemas.microsoft.com/office/drawing/2016/5/13/chartex" xmlns:cx8="http://schemas.microsoft.com/office/drawing/2016/5/14/chartex" xmlns:mc="http://schemas.openxmlformats.org/markup-compatibility/2006" xmlns:aink="http://schemas.microsoft.com/office/drawing/2016/ink" xmlns:am3d="http://schemas.microsoft.com/office/drawing/2017/model3d" xmlns:o="urn:schemas-microsoft-com:office:office" xmlns:r="http://schemas.openxmlformats.org/officeDocument/2006/relationships" xmlns:m="http://schemas.openxmlformats.org/officeDocument/2006/math" xmlns:v="urn:schemas-microsoft-com:vml" xmlns:wp14="http://schemas.microsoft.com/office/word/2010/wordprocessingDrawing" xmlns:wp="http://schemas.openxmlformats.org/drawingml/2006/wordprocessingDrawing" xmlns:w10="urn:schemas-microsoft-com:office:word" xmlns:w="http://schemas.openxmlformats.org/wordprocessingml/2006/main" xmlns:w14="http://schemas.microsoft.com/office/word/2010/wordml" xmlns:w15="http://schemas.microsoft.com/office/word/2012/wordml" xmlns:w16cex="http://schemas.microsoft.com/office/word/2018/wordml/cex" xmlns:w16cid="http://schemas.microsoft.com/office/word/2016/wordml/cid" xmlns:w16="http://schemas.microsoft.com/office/word/2018/wordml" xmlns:w16sdtdh="http://schemas.microsoft.com/office/word/2020/wordml/sdtdatahash" xmlns:w16se="http://schemas.microsoft.com/office/word/2015/wordml/symex" xmlns:wpg="http://schemas.microsoft.com/office/word/2010/wordprocessingGroup" xmlns:wpi="http://schemas.microsoft.com/office/word/2010/wordprocessingInk" xmlns:wne="http://schemas.microsoft.com/office/word/2006/wordml" xmlns:wps="http://schemas.microsoft.com/office/word/2010/wordprocessingShape" mc:Ignorable="w14 w15 w16se w16cid w16 w16cex w16sdtdh wp14">
   <w:p>
     <w:pPr>
@@ -13193,16 +13181,6 @@
 </w:ftr>
 </file>
 
-<file path=word/footer3.xml><?xml version="1.0" encoding="utf-8"?>
-<w:ftr xmlns:wpc="http://schemas.microsoft.com/office/word/2010/wordprocessingCanvas" xmlns:cx="http://schemas.microsoft.com/office/drawing/2014/chartex" xmlns:cx1="http://schemas.microsoft.com/office/drawing/2015/9/8/chartex" xmlns:cx2="http://schemas.microsoft.com/office/drawing/2015/10/21/chartex" xmlns:cx3="http://schemas.microsoft.com/office/drawing/2016/5/9/chartex" xmlns:cx4="http://schemas.microsoft.com/office/drawing/2016/5/10/chartex" xmlns:cx5="http://schemas.microsoft.com/office/drawing/2016/5/11/chartex" xmlns:cx6="http://schemas.microsoft.com/office/drawing/2016/5/12/chartex" xmlns:cx7="http://schemas.microsoft.com/office/drawing/2016/5/13/chartex" xmlns:cx8="http://schemas.microsoft.com/office/drawing/2016/5/14/chartex" xmlns:mc="http://schemas.openxmlformats.org/markup-compatibility/2006" xmlns:aink="http://schemas.microsoft.com/office/drawing/2016/ink" xmlns:am3d="http://schemas.microsoft.com/office/drawing/2017/model3d" xmlns:o="urn:schemas-microsoft-com:office:office" xmlns:r="http://schemas.openxmlformats.org/officeDocument/2006/relationships" xmlns:m="http://schemas.openxmlformats.org/officeDocument/2006/math" xmlns:v="urn:schemas-microsoft-com:vml" xmlns:wp14="http://schemas.microsoft.com/office/word/2010/wordprocessingDrawing" xmlns:wp="http://schemas.openxmlformats.org/drawingml/2006/wordprocessingDrawing" xmlns:w10="urn:schemas-microsoft-com:office:word" xmlns:w="http://schemas.openxmlformats.org/wordprocessingml/2006/main" xmlns:w14="http://schemas.microsoft.com/office/word/2010/wordml" xmlns:w15="http://schemas.microsoft.com/office/word/2012/wordml" xmlns:w16cex="http://schemas.microsoft.com/office/word/2018/wordml/cex" xmlns:w16cid="http://schemas.microsoft.com/office/word/2016/wordml/cid" xmlns:w16="http://schemas.microsoft.com/office/word/2018/wordml" xmlns:w16sdtdh="http://schemas.microsoft.com/office/word/2020/wordml/sdtdatahash" xmlns:w16se="http://schemas.microsoft.com/office/word/2015/wordml/symex" xmlns:wpg="http://schemas.microsoft.com/office/word/2010/wordprocessingGroup" xmlns:wpi="http://schemas.microsoft.com/office/word/2010/wordprocessingInk" xmlns:wne="http://schemas.microsoft.com/office/word/2006/wordml" xmlns:wps="http://schemas.microsoft.com/office/word/2010/wordprocessingShape" mc:Ignorable="w14 w15 w16se w16cid w16 w16cex w16sdtdh wp14">
-  <w:p>
-    <w:pPr>
-      <w:pStyle w:val="Footer"/>
-    </w:pPr>
-  </w:p>
-</w:ftr>
-</file>
-
 <file path=word/footnotes.xml><?xml version="1.0" encoding="utf-8"?>
 <w:footnotes xmlns:wpc="http://schemas.microsoft.com/office/word/2010/wordprocessingCanvas" xmlns:cx="http://schemas.microsoft.com/office/drawing/2014/chartex" xmlns:cx1="http://schemas.microsoft.com/office/drawing/2015/9/8/chartex" xmlns:cx2="http://schemas.microsoft.com/office/drawing/2015/10/21/chartex" xmlns:cx3="http://schemas.microsoft.com/office/drawing/2016/5/9/chartex" xmlns:cx4="http://schemas.microsoft.com/office/drawing/2016/5/10/chartex" xmlns:cx5="http://schemas.microsoft.com/office/drawing/2016/5/11/chartex" xmlns:cx6="http://schemas.microsoft.com/office/drawing/2016/5/12/chartex" xmlns:cx7="http://schemas.microsoft.com/office/drawing/2016/5/13/chartex" xmlns:cx8="http://schemas.microsoft.com/office/drawing/2016/5/14/chartex" xmlns:mc="http://schemas.openxmlformats.org/markup-compatibility/2006" xmlns:aink="http://schemas.microsoft.com/office/drawing/2016/ink" xmlns:am3d="http://schemas.microsoft.com/office/drawing/2017/model3d" xmlns:o="urn:schemas-microsoft-com:office:office" xmlns:r="http://schemas.openxmlformats.org/officeDocument/2006/relationships" xmlns:m="http://schemas.openxmlformats.org/officeDocument/2006/math" xmlns:v="urn:schemas-microsoft-com:vml" xmlns:wp14="http://schemas.microsoft.com/office/word/2010/wordprocessingDrawing" xmlns:wp="http://schemas.openxmlformats.org/drawingml/2006/wordprocessingDrawing" xmlns:w10="urn:schemas-microsoft-com:office:word" xmlns:w="http://schemas.openxmlformats.org/wordprocessingml/2006/main" xmlns:w14="http://schemas.microsoft.com/office/word/2010/wordml" xmlns:w15="http://schemas.microsoft.com/office/word/2012/wordml" xmlns:w16cex="http://schemas.microsoft.com/office/word/2018/wordml/cex" xmlns:w16cid="http://schemas.microsoft.com/office/word/2016/wordml/cid" xmlns:w16="http://schemas.microsoft.com/office/word/2018/wordml" xmlns:w16sdtdh="http://schemas.microsoft.com/office/word/2020/wordml/sdtdatahash" xmlns:w16se="http://schemas.microsoft.com/office/word/2015/wordml/symex" xmlns:wpg="http://schemas.microsoft.com/office/word/2010/wordprocessingGroup" xmlns:wpi="http://schemas.microsoft.com/office/word/2010/wordprocessingInk" xmlns:wne="http://schemas.microsoft.com/office/word/2006/wordml" xmlns:wps="http://schemas.microsoft.com/office/word/2010/wordprocessingShape" mc:Ignorable="w14 w15 w16se w16cid w16 w16cex w16sdtdh wp14">
   <w:footnote w:type="separator" w:id="-1">
@@ -13266,6 +13244,7 @@
         <v:shape id="PowerPlusWaterMarkObject96960251" o:spid="_x0000_s1026" type="#_x0000_t136" style="position:absolute;margin-left:0;margin-top:0;width:228pt;height:175.8pt;z-index:-251655168;mso-position-horizontal:center;mso-position-horizontal-relative:margin;mso-position-vertical:center;mso-position-vertical-relative:margin" o:allowincell="f" fillcolor="black" stroked="f">
           <v:fill opacity=".5"/>
           <v:textpath style="font-family:&quot;Calibri&quot;;font-size:2in" string="RC1"/>
+          <w10:wrap anchorx="margin" anchory="margin"/>
         </v:shape>
       </w:pict>
     </w:r>
@@ -13327,6 +13306,7 @@
         <v:shape id="PowerPlusWaterMarkObject96960252" o:spid="_x0000_s1027" type="#_x0000_t136" style="position:absolute;left:0;text-align:left;margin-left:0;margin-top:0;width:228pt;height:175.8pt;z-index:-251653120;mso-position-horizontal:center;mso-position-horizontal-relative:margin;mso-position-vertical:center;mso-position-vertical-relative:margin" o:allowincell="f" fillcolor="black" stroked="f">
           <v:fill opacity=".5"/>
           <v:textpath style="font-family:&quot;Calibri&quot;;font-size:2in" string="RC1"/>
+          <w10:wrap anchorx="margin" anchory="margin"/>
         </v:shape>
       </w:pict>
     </w:r>
@@ -13390,6 +13370,7 @@
         <v:shape id="PowerPlusWaterMarkObject96960250" o:spid="_x0000_s1025" type="#_x0000_t136" style="position:absolute;margin-left:0;margin-top:0;width:228pt;height:175.8pt;z-index:-251657216;mso-position-horizontal:center;mso-position-horizontal-relative:margin;mso-position-vertical:center;mso-position-vertical-relative:margin" o:allowincell="f" fillcolor="black" stroked="f">
           <v:fill opacity=".5"/>
           <v:textpath style="font-family:&quot;Calibri&quot;;font-size:2in" string="RC1"/>
+          <w10:wrap anchorx="margin" anchory="margin"/>
         </v:shape>
       </w:pict>
     </w:r>

</xml_diff>

<commit_message>
Rename "Vulnerable and Outdated Components"
"^25 uses the same name as 2017 despite the category being renamed to "Vulnerable and Outdated Components"" to quote @colecornford within https://github.com/OWASP/Top10/pull/674#issuecomment-996439068
</commit_message>
<xml_diff>
--- a/2021-2003_Comparison/OWASP_Top_Ten_-_Comparison_of_2003,2004,2007,2010,2013,2017_and_2021_Releases.docx
+++ b/2021-2003_Comparison/OWASP_Top_Ten_-_Comparison_of_2003,2004,2007,2010,2013,2017_and_2021_Releases.docx
@@ -8986,6 +8986,15 @@
                 <w:lang w:val="en-US" w:eastAsia="en-AU"/>
               </w:rPr>
               <w:t>Vulnerable and Outdated Components</w:t>
+            </w:r>
+            <w:r>
+              <w:rPr>
+                <w:rFonts w:ascii="Montserrat Light" w:eastAsia="ヒラギノ角ゴ Pro W3" w:hAnsi="Montserrat Light" w:cs="Times New Roman"/>
+                <w:szCs w:val="20"/>
+                <w:u w:color="000000"/>
+                <w:lang w:val="en-US" w:eastAsia="en-AU"/>
+              </w:rPr>
+              <w:t xml:space="preserve"> </w:t>
             </w:r>
           </w:p>
         </w:tc>

</xml_diff>

<commit_message>
Fix "Identification and Authentication Failures"
"^22 A7 is now "Identification and Authentication Failures" not Access" to quote @colecornford within https://github.com/OWASP/Top10/pull/674#issuecomment-996439068

Co-Authored-By: Cole Cornford <cole.cornford@gmail.com>
</commit_message>
<xml_diff>
--- a/2021-2003_Comparison/OWASP_Top_Ten_-_Comparison_of_2003,2004,2007,2010,2013,2017_and_2021_Releases.docx
+++ b/2021-2003_Comparison/OWASP_Top_Ten_-_Comparison_of_2003,2004,2007,2010,2013,2017_and_2021_Releases.docx
@@ -3026,7 +3026,23 @@
                 <w:szCs w:val="20"/>
                 <w:lang w:val="en-US" w:eastAsia="en-AU"/>
               </w:rPr>
-              <w:t>Identification and Access Failures</w:t>
+              <w:t xml:space="preserve">Identification and </w:t>
+            </w:r>
+            <w:r>
+              <w:rPr>
+                <w:rFonts w:ascii="Montserrat Light" w:eastAsia="ヒラギノ角ゴ Pro W3" w:hAnsi="Montserrat Light" w:cs="Times New Roman"/>
+                <w:szCs w:val="20"/>
+                <w:lang w:val="en-US" w:eastAsia="en-AU"/>
+              </w:rPr>
+              <w:t>Authentication</w:t>
+            </w:r>
+            <w:r>
+              <w:rPr>
+                <w:rFonts w:ascii="Montserrat Light" w:eastAsia="ヒラギノ角ゴ Pro W3" w:hAnsi="Montserrat Light" w:cs="Times New Roman"/>
+                <w:szCs w:val="20"/>
+                <w:lang w:val="en-US" w:eastAsia="en-AU"/>
+              </w:rPr>
+              <w:t xml:space="preserve"> Failures</w:t>
             </w:r>
           </w:p>
         </w:tc>
@@ -8986,15 +9002,6 @@
                 <w:lang w:val="en-US" w:eastAsia="en-AU"/>
               </w:rPr>
               <w:t>Vulnerable and Outdated Components</w:t>
-            </w:r>
-            <w:r>
-              <w:rPr>
-                <w:rFonts w:ascii="Montserrat Light" w:eastAsia="ヒラギノ角ゴ Pro W3" w:hAnsi="Montserrat Light" w:cs="Times New Roman"/>
-                <w:szCs w:val="20"/>
-                <w:u w:color="000000"/>
-                <w:lang w:val="en-US" w:eastAsia="en-AU"/>
-              </w:rPr>
-              <w:t xml:space="preserve"> </w:t>
             </w:r>
           </w:p>
         </w:tc>

</xml_diff>

<commit_message>
Fix Wingdings Cross i.e. "x"
</commit_message>
<xml_diff>
--- a/2021-2003_Comparison/OWASP_Top_Ten_-_Comparison_of_2003,2004,2007,2010,2013,2017_and_2021_Releases.docx
+++ b/2021-2003_Comparison/OWASP_Top_Ten_-_Comparison_of_2003,2004,2007,2010,2013,2017_and_2021_Releases.docx
@@ -759,12 +759,11 @@
             </w:pPr>
             <w:r>
               <w:rPr>
-                <w:rFonts w:ascii="Segoe UI Semilight" w:eastAsia="ヒラギノ角ゴ Pro W3" w:hAnsi="Segoe UI Semilight" w:cs="Segoe UI Semilight"/>
-                <w:color w:val="000000"/>
-                <w:u w:color="000000"/>
-                <w:lang w:val="en-US" w:eastAsia="en-AU"/>
-              </w:rPr>
-              <w:t></w:t>
+                <w:rFonts w:ascii="Wingdings" w:hAnsi="Wingdings" w:cs="Wingdings"/>
+                <w:sz w:val="26"/>
+                <w:szCs w:val="26"/>
+              </w:rPr>
+              <w:t>û</w:t>
             </w:r>
           </w:p>
         </w:tc>
@@ -820,12 +819,11 @@
             </w:pPr>
             <w:r>
               <w:rPr>
-                <w:rFonts w:ascii="Segoe UI Semilight" w:eastAsia="ヒラギノ角ゴ Pro W3" w:hAnsi="Segoe UI Semilight" w:cs="Segoe UI Semilight"/>
-                <w:color w:val="000000"/>
-                <w:u w:color="000000"/>
-                <w:lang w:val="en-US" w:eastAsia="en-AU"/>
-              </w:rPr>
-              <w:t></w:t>
+                <w:rFonts w:ascii="Wingdings" w:hAnsi="Wingdings" w:cs="Wingdings"/>
+                <w:sz w:val="26"/>
+                <w:szCs w:val="26"/>
+              </w:rPr>
+              <w:t>û</w:t>
             </w:r>
           </w:p>
         </w:tc>
@@ -875,12 +873,11 @@
             </w:pPr>
             <w:r>
               <w:rPr>
-                <w:rFonts w:ascii="Segoe UI Semilight" w:eastAsia="ヒラギノ角ゴ Pro W3" w:hAnsi="Segoe UI Semilight" w:cs="Segoe UI Semilight"/>
-                <w:color w:val="000000"/>
-                <w:u w:color="000000"/>
-                <w:lang w:val="en-US" w:eastAsia="en-AU"/>
-              </w:rPr>
-              <w:t></w:t>
+                <w:rFonts w:ascii="Wingdings" w:hAnsi="Wingdings" w:cs="Wingdings"/>
+                <w:sz w:val="26"/>
+                <w:szCs w:val="26"/>
+              </w:rPr>
+              <w:t>û</w:t>
             </w:r>
           </w:p>
         </w:tc>
@@ -930,12 +927,11 @@
             </w:pPr>
             <w:r>
               <w:rPr>
-                <w:rFonts w:ascii="Segoe UI Semilight" w:eastAsia="ヒラギノ角ゴ Pro W3" w:hAnsi="Segoe UI Semilight" w:cs="Segoe UI Semilight"/>
-                <w:color w:val="000000"/>
-                <w:u w:color="000000"/>
-                <w:lang w:val="en-US" w:eastAsia="en-AU"/>
-              </w:rPr>
-              <w:t></w:t>
+                <w:rFonts w:ascii="Wingdings" w:hAnsi="Wingdings" w:cs="Wingdings"/>
+                <w:sz w:val="26"/>
+                <w:szCs w:val="26"/>
+              </w:rPr>
+              <w:t>û</w:t>
             </w:r>
           </w:p>
         </w:tc>
@@ -985,12 +981,11 @@
             </w:pPr>
             <w:r>
               <w:rPr>
-                <w:rFonts w:ascii="Segoe UI Semilight" w:eastAsia="ヒラギノ角ゴ Pro W3" w:hAnsi="Segoe UI Semilight" w:cs="Segoe UI Semilight"/>
-                <w:color w:val="000000"/>
-                <w:u w:color="000000"/>
-                <w:lang w:val="en-US" w:eastAsia="en-AU"/>
-              </w:rPr>
-              <w:t></w:t>
+                <w:rFonts w:ascii="Wingdings" w:hAnsi="Wingdings" w:cs="Wingdings"/>
+                <w:sz w:val="26"/>
+                <w:szCs w:val="26"/>
+              </w:rPr>
+              <w:t>û</w:t>
             </w:r>
           </w:p>
         </w:tc>
@@ -1225,12 +1220,11 @@
             </w:pPr>
             <w:r>
               <w:rPr>
-                <w:rFonts w:ascii="Segoe UI Semilight" w:eastAsia="ヒラギノ角ゴ Pro W3" w:hAnsi="Segoe UI Semilight" w:cs="Segoe UI Semilight"/>
-                <w:color w:val="000000"/>
-                <w:u w:color="000000"/>
-                <w:lang w:val="en-US" w:eastAsia="en-AU"/>
-              </w:rPr>
-              <w:t></w:t>
+                <w:rFonts w:ascii="Wingdings" w:hAnsi="Wingdings" w:cs="Wingdings"/>
+                <w:sz w:val="26"/>
+                <w:szCs w:val="26"/>
+              </w:rPr>
+              <w:t>û</w:t>
             </w:r>
           </w:p>
         </w:tc>
@@ -1286,12 +1280,11 @@
             </w:pPr>
             <w:r>
               <w:rPr>
-                <w:rFonts w:ascii="Segoe UI Semilight" w:eastAsia="ヒラギノ角ゴ Pro W3" w:hAnsi="Segoe UI Semilight" w:cs="Segoe UI Semilight"/>
-                <w:color w:val="000000"/>
-                <w:u w:color="000000"/>
-                <w:lang w:val="en-US" w:eastAsia="en-AU"/>
-              </w:rPr>
-              <w:t></w:t>
+                <w:rFonts w:ascii="Wingdings" w:hAnsi="Wingdings" w:cs="Wingdings"/>
+                <w:sz w:val="26"/>
+                <w:szCs w:val="26"/>
+              </w:rPr>
+              <w:t>û</w:t>
             </w:r>
           </w:p>
         </w:tc>
@@ -1341,12 +1334,11 @@
             </w:pPr>
             <w:r>
               <w:rPr>
-                <w:rFonts w:ascii="Segoe UI Semilight" w:eastAsia="ヒラギノ角ゴ Pro W3" w:hAnsi="Segoe UI Semilight" w:cs="Segoe UI Semilight"/>
-                <w:color w:val="000000"/>
-                <w:u w:color="000000"/>
-                <w:lang w:val="en-US" w:eastAsia="en-AU"/>
-              </w:rPr>
-              <w:t></w:t>
+                <w:rFonts w:ascii="Wingdings" w:hAnsi="Wingdings" w:cs="Wingdings"/>
+                <w:sz w:val="26"/>
+                <w:szCs w:val="26"/>
+              </w:rPr>
+              <w:t>û</w:t>
             </w:r>
           </w:p>
         </w:tc>
@@ -1396,12 +1388,11 @@
             </w:pPr>
             <w:r>
               <w:rPr>
-                <w:rFonts w:ascii="Segoe UI Semilight" w:eastAsia="ヒラギノ角ゴ Pro W3" w:hAnsi="Segoe UI Semilight" w:cs="Segoe UI Semilight"/>
-                <w:color w:val="000000"/>
-                <w:u w:color="000000"/>
-                <w:lang w:val="en-US" w:eastAsia="en-AU"/>
-              </w:rPr>
-              <w:t></w:t>
+                <w:rFonts w:ascii="Wingdings" w:hAnsi="Wingdings" w:cs="Wingdings"/>
+                <w:sz w:val="26"/>
+                <w:szCs w:val="26"/>
+              </w:rPr>
+              <w:t>û</w:t>
             </w:r>
           </w:p>
         </w:tc>
@@ -1451,12 +1442,11 @@
             </w:pPr>
             <w:r>
               <w:rPr>
-                <w:rFonts w:ascii="Segoe UI Semilight" w:eastAsia="ヒラギノ角ゴ Pro W3" w:hAnsi="Segoe UI Semilight" w:cs="Segoe UI Semilight"/>
-                <w:color w:val="000000"/>
-                <w:u w:color="000000"/>
-                <w:lang w:val="en-US" w:eastAsia="en-AU"/>
-              </w:rPr>
-              <w:t></w:t>
+                <w:rFonts w:ascii="Wingdings" w:hAnsi="Wingdings" w:cs="Wingdings"/>
+                <w:sz w:val="26"/>
+                <w:szCs w:val="26"/>
+              </w:rPr>
+              <w:t>û</w:t>
             </w:r>
           </w:p>
         </w:tc>
@@ -1567,12 +1557,11 @@
             </w:pPr>
             <w:r>
               <w:rPr>
-                <w:rFonts w:ascii="Segoe UI Semilight" w:eastAsia="ヒラギノ角ゴ Pro W3" w:hAnsi="Segoe UI Semilight" w:cs="Segoe UI Semilight"/>
-                <w:color w:val="000000"/>
-                <w:u w:color="000000"/>
-                <w:lang w:val="en-US" w:eastAsia="en-AU"/>
-              </w:rPr>
-              <w:t></w:t>
+                <w:rFonts w:ascii="Wingdings" w:hAnsi="Wingdings" w:cs="Wingdings"/>
+                <w:sz w:val="26"/>
+                <w:szCs w:val="26"/>
+              </w:rPr>
+              <w:t>û</w:t>
             </w:r>
           </w:p>
         </w:tc>
@@ -1699,12 +1688,11 @@
             </w:pPr>
             <w:r>
               <w:rPr>
-                <w:rFonts w:ascii="Segoe UI Semilight" w:eastAsia="ヒラギノ角ゴ Pro W3" w:hAnsi="Segoe UI Semilight" w:cs="Segoe UI Semilight"/>
-                <w:color w:val="000000"/>
-                <w:u w:color="000000"/>
-                <w:lang w:val="en-US" w:eastAsia="en-AU"/>
-              </w:rPr>
-              <w:t></w:t>
+                <w:rFonts w:ascii="Wingdings" w:hAnsi="Wingdings" w:cs="Wingdings"/>
+                <w:sz w:val="26"/>
+                <w:szCs w:val="26"/>
+              </w:rPr>
+              <w:t>û</w:t>
             </w:r>
           </w:p>
         </w:tc>
@@ -1760,12 +1748,11 @@
             </w:pPr>
             <w:r>
               <w:rPr>
-                <w:rFonts w:ascii="Segoe UI Semilight" w:eastAsia="ヒラギノ角ゴ Pro W3" w:hAnsi="Segoe UI Semilight" w:cs="Segoe UI Semilight"/>
-                <w:color w:val="000000"/>
-                <w:u w:color="000000"/>
-                <w:lang w:val="en-US" w:eastAsia="en-AU"/>
-              </w:rPr>
-              <w:t></w:t>
+                <w:rFonts w:ascii="Wingdings" w:hAnsi="Wingdings" w:cs="Wingdings"/>
+                <w:sz w:val="26"/>
+                <w:szCs w:val="26"/>
+              </w:rPr>
+              <w:t>û</w:t>
             </w:r>
           </w:p>
         </w:tc>
@@ -1815,12 +1802,11 @@
             </w:pPr>
             <w:r>
               <w:rPr>
-                <w:rFonts w:ascii="Segoe UI Semilight" w:eastAsia="ヒラギノ角ゴ Pro W3" w:hAnsi="Segoe UI Semilight" w:cs="Segoe UI Semilight"/>
-                <w:color w:val="000000"/>
-                <w:u w:color="000000"/>
-                <w:lang w:val="en-US" w:eastAsia="en-AU"/>
-              </w:rPr>
-              <w:t></w:t>
+                <w:rFonts w:ascii="Wingdings" w:hAnsi="Wingdings" w:cs="Wingdings"/>
+                <w:sz w:val="26"/>
+                <w:szCs w:val="26"/>
+              </w:rPr>
+              <w:t>û</w:t>
             </w:r>
           </w:p>
         </w:tc>
@@ -1870,12 +1856,11 @@
             </w:pPr>
             <w:r>
               <w:rPr>
-                <w:rFonts w:ascii="Segoe UI Semilight" w:eastAsia="ヒラギノ角ゴ Pro W3" w:hAnsi="Segoe UI Semilight" w:cs="Segoe UI Semilight"/>
-                <w:color w:val="000000"/>
-                <w:u w:color="000000"/>
-                <w:lang w:val="en-US" w:eastAsia="en-AU"/>
-              </w:rPr>
-              <w:t></w:t>
+                <w:rFonts w:ascii="Wingdings" w:hAnsi="Wingdings" w:cs="Wingdings"/>
+                <w:sz w:val="26"/>
+                <w:szCs w:val="26"/>
+              </w:rPr>
+              <w:t>û</w:t>
             </w:r>
           </w:p>
         </w:tc>
@@ -1925,12 +1910,11 @@
             </w:pPr>
             <w:r>
               <w:rPr>
-                <w:rFonts w:ascii="Segoe UI Semilight" w:eastAsia="ヒラギノ角ゴ Pro W3" w:hAnsi="Segoe UI Semilight" w:cs="Segoe UI Semilight"/>
-                <w:color w:val="000000"/>
-                <w:u w:color="000000"/>
-                <w:lang w:val="en-US" w:eastAsia="en-AU"/>
-              </w:rPr>
-              <w:t></w:t>
+                <w:rFonts w:ascii="Wingdings" w:hAnsi="Wingdings" w:cs="Wingdings"/>
+                <w:sz w:val="26"/>
+                <w:szCs w:val="26"/>
+              </w:rPr>
+              <w:t>û</w:t>
             </w:r>
           </w:p>
         </w:tc>
@@ -2868,12 +2852,11 @@
             </w:pPr>
             <w:r>
               <w:rPr>
-                <w:rFonts w:ascii="Segoe UI Semilight" w:eastAsia="ヒラギノ角ゴ Pro W3" w:hAnsi="Segoe UI Semilight" w:cs="Segoe UI Semilight"/>
-                <w:color w:val="000000"/>
-                <w:u w:color="000000"/>
-                <w:lang w:val="en-US" w:eastAsia="en-AU"/>
-              </w:rPr>
-              <w:t></w:t>
+                <w:rFonts w:ascii="Wingdings" w:hAnsi="Wingdings" w:cs="Wingdings"/>
+                <w:sz w:val="26"/>
+                <w:szCs w:val="26"/>
+              </w:rPr>
+              <w:t>û</w:t>
             </w:r>
           </w:p>
         </w:tc>
@@ -3473,12 +3456,11 @@
             </w:pPr>
             <w:r>
               <w:rPr>
-                <w:rFonts w:ascii="Segoe UI Semilight" w:eastAsia="ヒラギノ角ゴ Pro W3" w:hAnsi="Segoe UI Semilight" w:cs="Segoe UI Semilight"/>
-                <w:color w:val="000000"/>
-                <w:u w:color="000000"/>
-                <w:lang w:val="en-US" w:eastAsia="en-AU"/>
-              </w:rPr>
-              <w:t></w:t>
+                <w:rFonts w:ascii="Wingdings" w:hAnsi="Wingdings" w:cs="Wingdings"/>
+                <w:sz w:val="26"/>
+                <w:szCs w:val="26"/>
+              </w:rPr>
+              <w:t>û</w:t>
             </w:r>
           </w:p>
         </w:tc>
@@ -3837,12 +3819,11 @@
             </w:pPr>
             <w:r>
               <w:rPr>
-                <w:rFonts w:ascii="Segoe UI Semilight" w:eastAsia="ヒラギノ角ゴ Pro W3" w:hAnsi="Segoe UI Semilight" w:cs="Segoe UI Semilight"/>
-                <w:color w:val="000000"/>
-                <w:u w:color="000000"/>
-                <w:lang w:val="en-US" w:eastAsia="en-AU"/>
-              </w:rPr>
-              <w:t></w:t>
+                <w:rFonts w:ascii="Wingdings" w:hAnsi="Wingdings" w:cs="Wingdings"/>
+                <w:sz w:val="26"/>
+                <w:szCs w:val="26"/>
+              </w:rPr>
+              <w:t>û</w:t>
             </w:r>
           </w:p>
         </w:tc>
@@ -3959,12 +3940,11 @@
             </w:pPr>
             <w:r>
               <w:rPr>
-                <w:rFonts w:ascii="Segoe UI Semilight" w:eastAsia="ヒラギノ角ゴ Pro W3" w:hAnsi="Segoe UI Semilight" w:cs="Segoe UI Semilight"/>
-                <w:color w:val="000000"/>
-                <w:u w:color="000000"/>
-                <w:lang w:val="en-US" w:eastAsia="en-AU"/>
-              </w:rPr>
-              <w:t></w:t>
+                <w:rFonts w:ascii="Wingdings" w:hAnsi="Wingdings" w:cs="Wingdings"/>
+                <w:sz w:val="26"/>
+                <w:szCs w:val="26"/>
+              </w:rPr>
+              <w:t>û</w:t>
             </w:r>
           </w:p>
         </w:tc>
@@ -4021,12 +4001,11 @@
             </w:pPr>
             <w:r>
               <w:rPr>
-                <w:rFonts w:ascii="Segoe UI Semilight" w:eastAsia="ヒラギノ角ゴ Pro W3" w:hAnsi="Segoe UI Semilight" w:cs="Segoe UI Semilight"/>
-                <w:color w:val="000000"/>
-                <w:u w:color="000000"/>
-                <w:lang w:val="en-US" w:eastAsia="en-AU"/>
-              </w:rPr>
-              <w:t></w:t>
+                <w:rFonts w:ascii="Wingdings" w:hAnsi="Wingdings" w:cs="Wingdings"/>
+                <w:sz w:val="26"/>
+                <w:szCs w:val="26"/>
+              </w:rPr>
+              <w:t>û</w:t>
             </w:r>
           </w:p>
         </w:tc>
@@ -4248,12 +4227,11 @@
             </w:pPr>
             <w:r>
               <w:rPr>
-                <w:rFonts w:ascii="Segoe UI Semilight" w:eastAsia="ヒラギノ角ゴ Pro W3" w:hAnsi="Segoe UI Semilight" w:cs="Segoe UI Semilight"/>
-                <w:color w:val="000000"/>
-                <w:u w:color="000000"/>
-                <w:lang w:val="en-US" w:eastAsia="en-AU"/>
-              </w:rPr>
-              <w:t></w:t>
+                <w:rFonts w:ascii="Wingdings" w:hAnsi="Wingdings" w:cs="Wingdings"/>
+                <w:sz w:val="26"/>
+                <w:szCs w:val="26"/>
+              </w:rPr>
+              <w:t>û</w:t>
             </w:r>
           </w:p>
         </w:tc>
@@ -4303,12 +4281,11 @@
             </w:pPr>
             <w:r>
               <w:rPr>
-                <w:rFonts w:ascii="Segoe UI Semilight" w:eastAsia="ヒラギノ角ゴ Pro W3" w:hAnsi="Segoe UI Semilight" w:cs="Segoe UI Semilight"/>
-                <w:color w:val="000000"/>
-                <w:u w:color="000000"/>
-                <w:lang w:val="en-US" w:eastAsia="en-AU"/>
-              </w:rPr>
-              <w:t></w:t>
+                <w:rFonts w:ascii="Wingdings" w:hAnsi="Wingdings" w:cs="Wingdings"/>
+                <w:sz w:val="26"/>
+                <w:szCs w:val="26"/>
+              </w:rPr>
+              <w:t>û</w:t>
             </w:r>
           </w:p>
         </w:tc>
@@ -4554,12 +4531,11 @@
             </w:pPr>
             <w:r>
               <w:rPr>
-                <w:rFonts w:ascii="Segoe UI Semilight" w:eastAsia="ヒラギノ角ゴ Pro W3" w:hAnsi="Segoe UI Semilight" w:cs="Segoe UI Semilight"/>
-                <w:color w:val="000000"/>
-                <w:u w:color="000000"/>
-                <w:lang w:val="en-US" w:eastAsia="en-AU"/>
-              </w:rPr>
-              <w:t></w:t>
+                <w:rFonts w:ascii="Wingdings" w:hAnsi="Wingdings" w:cs="Wingdings"/>
+                <w:sz w:val="26"/>
+                <w:szCs w:val="26"/>
+              </w:rPr>
+              <w:t>û</w:t>
             </w:r>
           </w:p>
         </w:tc>
@@ -5390,12 +5366,11 @@
             </w:pPr>
             <w:r>
               <w:rPr>
-                <w:rFonts w:ascii="Segoe UI Semilight" w:eastAsia="ヒラギノ角ゴ Pro W3" w:hAnsi="Segoe UI Semilight" w:cs="Segoe UI Semilight"/>
-                <w:color w:val="000000"/>
-                <w:u w:color="000000"/>
-                <w:lang w:val="en-US" w:eastAsia="en-AU"/>
-              </w:rPr>
-              <w:t></w:t>
+                <w:rFonts w:ascii="Wingdings" w:hAnsi="Wingdings" w:cs="Wingdings"/>
+                <w:sz w:val="26"/>
+                <w:szCs w:val="26"/>
+              </w:rPr>
+              <w:t>û</w:t>
             </w:r>
           </w:p>
         </w:tc>
@@ -5452,12 +5427,11 @@
             </w:pPr>
             <w:r>
               <w:rPr>
-                <w:rFonts w:ascii="Segoe UI Semilight" w:eastAsia="ヒラギノ角ゴ Pro W3" w:hAnsi="Segoe UI Semilight" w:cs="Segoe UI Semilight"/>
-                <w:color w:val="000000"/>
-                <w:u w:color="000000"/>
-                <w:lang w:val="en-US" w:eastAsia="en-AU"/>
-              </w:rPr>
-              <w:t></w:t>
+                <w:rFonts w:ascii="Wingdings" w:hAnsi="Wingdings" w:cs="Wingdings"/>
+                <w:sz w:val="26"/>
+                <w:szCs w:val="26"/>
+              </w:rPr>
+              <w:t>û</w:t>
             </w:r>
           </w:p>
         </w:tc>
@@ -5511,12 +5485,11 @@
             </w:pPr>
             <w:r>
               <w:rPr>
-                <w:rFonts w:ascii="Segoe UI Semilight" w:eastAsia="ヒラギノ角ゴ Pro W3" w:hAnsi="Segoe UI Semilight" w:cs="Segoe UI Semilight"/>
-                <w:color w:val="000000"/>
-                <w:u w:color="000000"/>
-                <w:lang w:val="en-US" w:eastAsia="en-AU"/>
-              </w:rPr>
-              <w:t></w:t>
+                <w:rFonts w:ascii="Wingdings" w:hAnsi="Wingdings" w:cs="Wingdings"/>
+                <w:sz w:val="26"/>
+                <w:szCs w:val="26"/>
+              </w:rPr>
+              <w:t>û</w:t>
             </w:r>
           </w:p>
         </w:tc>
@@ -5572,12 +5545,11 @@
             </w:pPr>
             <w:r>
               <w:rPr>
-                <w:rFonts w:ascii="Segoe UI Semilight" w:eastAsia="ヒラギノ角ゴ Pro W3" w:hAnsi="Segoe UI Semilight" w:cs="Segoe UI Semilight"/>
-                <w:color w:val="000000"/>
-                <w:u w:color="000000"/>
-                <w:lang w:val="en-US" w:eastAsia="en-AU"/>
-              </w:rPr>
-              <w:t></w:t>
+                <w:rFonts w:ascii="Wingdings" w:hAnsi="Wingdings" w:cs="Wingdings"/>
+                <w:sz w:val="26"/>
+                <w:szCs w:val="26"/>
+              </w:rPr>
+              <w:t>û</w:t>
             </w:r>
           </w:p>
         </w:tc>
@@ -5627,12 +5599,11 @@
             </w:pPr>
             <w:r>
               <w:rPr>
-                <w:rFonts w:ascii="Segoe UI Semilight" w:eastAsia="ヒラギノ角ゴ Pro W3" w:hAnsi="Segoe UI Semilight" w:cs="Segoe UI Semilight"/>
-                <w:color w:val="000000"/>
-                <w:u w:color="000000"/>
-                <w:lang w:val="en-US" w:eastAsia="en-AU"/>
-              </w:rPr>
-              <w:t></w:t>
+                <w:rFonts w:ascii="Wingdings" w:hAnsi="Wingdings" w:cs="Wingdings"/>
+                <w:sz w:val="26"/>
+                <w:szCs w:val="26"/>
+              </w:rPr>
+              <w:t>û</w:t>
             </w:r>
           </w:p>
         </w:tc>
@@ -5682,12 +5653,11 @@
             </w:pPr>
             <w:r>
               <w:rPr>
-                <w:rFonts w:ascii="Segoe UI Semilight" w:eastAsia="ヒラギノ角ゴ Pro W3" w:hAnsi="Segoe UI Semilight" w:cs="Segoe UI Semilight"/>
-                <w:color w:val="000000"/>
-                <w:u w:color="000000"/>
-                <w:lang w:val="en-US" w:eastAsia="en-AU"/>
-              </w:rPr>
-              <w:t></w:t>
+                <w:rFonts w:ascii="Wingdings" w:hAnsi="Wingdings" w:cs="Wingdings"/>
+                <w:sz w:val="26"/>
+                <w:szCs w:val="26"/>
+              </w:rPr>
+              <w:t>û</w:t>
             </w:r>
           </w:p>
         </w:tc>
@@ -5737,12 +5707,11 @@
             </w:pPr>
             <w:r>
               <w:rPr>
-                <w:rFonts w:ascii="Segoe UI Semilight" w:eastAsia="ヒラギノ角ゴ Pro W3" w:hAnsi="Segoe UI Semilight" w:cs="Segoe UI Semilight"/>
-                <w:color w:val="000000"/>
-                <w:u w:color="000000"/>
-                <w:lang w:val="en-US" w:eastAsia="en-AU"/>
-              </w:rPr>
-              <w:t></w:t>
+                <w:rFonts w:ascii="Wingdings" w:hAnsi="Wingdings" w:cs="Wingdings"/>
+                <w:sz w:val="26"/>
+                <w:szCs w:val="26"/>
+              </w:rPr>
+              <w:t>û</w:t>
             </w:r>
           </w:p>
         </w:tc>
@@ -5859,12 +5828,11 @@
             </w:pPr>
             <w:r>
               <w:rPr>
-                <w:rFonts w:ascii="Segoe UI Semilight" w:eastAsia="ヒラギノ角ゴ Pro W3" w:hAnsi="Segoe UI Semilight" w:cs="Segoe UI Semilight"/>
-                <w:color w:val="000000"/>
-                <w:u w:color="000000"/>
-                <w:lang w:val="en-US" w:eastAsia="en-AU"/>
-              </w:rPr>
-              <w:t></w:t>
+                <w:rFonts w:ascii="Wingdings" w:hAnsi="Wingdings" w:cs="Wingdings"/>
+                <w:sz w:val="26"/>
+                <w:szCs w:val="26"/>
+              </w:rPr>
+              <w:t>û</w:t>
             </w:r>
           </w:p>
         </w:tc>
@@ -5921,12 +5889,11 @@
             </w:pPr>
             <w:r>
               <w:rPr>
-                <w:rFonts w:ascii="Segoe UI Semilight" w:eastAsia="ヒラギノ角ゴ Pro W3" w:hAnsi="Segoe UI Semilight" w:cs="Segoe UI Semilight"/>
-                <w:color w:val="000000"/>
-                <w:u w:color="000000"/>
-                <w:lang w:val="en-US" w:eastAsia="en-AU"/>
-              </w:rPr>
-              <w:t></w:t>
+                <w:rFonts w:ascii="Wingdings" w:hAnsi="Wingdings" w:cs="Wingdings"/>
+                <w:sz w:val="26"/>
+                <w:szCs w:val="26"/>
+              </w:rPr>
+              <w:t>û</w:t>
             </w:r>
           </w:p>
         </w:tc>
@@ -5980,12 +5947,11 @@
             </w:pPr>
             <w:r>
               <w:rPr>
-                <w:rFonts w:ascii="Segoe UI Semilight" w:eastAsia="ヒラギノ角ゴ Pro W3" w:hAnsi="Segoe UI Semilight" w:cs="Segoe UI Semilight"/>
-                <w:color w:val="000000"/>
-                <w:u w:color="000000"/>
-                <w:lang w:val="en-US" w:eastAsia="en-AU"/>
-              </w:rPr>
-              <w:t></w:t>
+                <w:rFonts w:ascii="Wingdings" w:hAnsi="Wingdings" w:cs="Wingdings"/>
+                <w:sz w:val="26"/>
+                <w:szCs w:val="26"/>
+              </w:rPr>
+              <w:t>û</w:t>
             </w:r>
           </w:p>
         </w:tc>
@@ -6151,12 +6117,11 @@
             </w:pPr>
             <w:r>
               <w:rPr>
-                <w:rFonts w:ascii="Segoe UI Semilight" w:eastAsia="ヒラギノ角ゴ Pro W3" w:hAnsi="Segoe UI Semilight" w:cs="Segoe UI Semilight"/>
-                <w:color w:val="000000"/>
-                <w:u w:color="000000"/>
-                <w:lang w:val="en-US" w:eastAsia="en-AU"/>
-              </w:rPr>
-              <w:t></w:t>
+                <w:rFonts w:ascii="Wingdings" w:hAnsi="Wingdings" w:cs="Wingdings"/>
+                <w:sz w:val="26"/>
+                <w:szCs w:val="26"/>
+              </w:rPr>
+              <w:t>û</w:t>
             </w:r>
           </w:p>
         </w:tc>
@@ -6206,12 +6171,11 @@
             </w:pPr>
             <w:r>
               <w:rPr>
-                <w:rFonts w:ascii="Segoe UI Semilight" w:eastAsia="ヒラギノ角ゴ Pro W3" w:hAnsi="Segoe UI Semilight" w:cs="Segoe UI Semilight"/>
-                <w:color w:val="000000"/>
-                <w:u w:color="000000"/>
-                <w:lang w:val="en-US" w:eastAsia="en-AU"/>
-              </w:rPr>
-              <w:t></w:t>
+                <w:rFonts w:ascii="Wingdings" w:hAnsi="Wingdings" w:cs="Wingdings"/>
+                <w:sz w:val="26"/>
+                <w:szCs w:val="26"/>
+              </w:rPr>
+              <w:t>û</w:t>
             </w:r>
           </w:p>
         </w:tc>
@@ -6585,12 +6549,11 @@
             </w:pPr>
             <w:r>
               <w:rPr>
-                <w:rFonts w:ascii="Segoe UI Semilight" w:eastAsia="ヒラギノ角ゴ Pro W3" w:hAnsi="Segoe UI Semilight" w:cs="Segoe UI Semilight"/>
-                <w:color w:val="000000"/>
-                <w:u w:color="000000"/>
-                <w:lang w:val="en-US" w:eastAsia="en-AU"/>
-              </w:rPr>
-              <w:t></w:t>
+                <w:rFonts w:ascii="Wingdings" w:hAnsi="Wingdings" w:cs="Wingdings"/>
+                <w:sz w:val="26"/>
+                <w:szCs w:val="26"/>
+              </w:rPr>
+              <w:t>û</w:t>
             </w:r>
           </w:p>
         </w:tc>
@@ -6641,12 +6604,11 @@
             </w:pPr>
             <w:r>
               <w:rPr>
-                <w:rFonts w:ascii="Segoe UI Semilight" w:eastAsia="ヒラギノ角ゴ Pro W3" w:hAnsi="Segoe UI Semilight" w:cs="Segoe UI Semilight"/>
-                <w:color w:val="000000"/>
-                <w:u w:color="000000"/>
-                <w:lang w:val="en-US" w:eastAsia="en-AU"/>
-              </w:rPr>
-              <w:t></w:t>
+                <w:rFonts w:ascii="Wingdings" w:hAnsi="Wingdings" w:cs="Wingdings"/>
+                <w:sz w:val="26"/>
+                <w:szCs w:val="26"/>
+              </w:rPr>
+              <w:t>û</w:t>
             </w:r>
           </w:p>
         </w:tc>
@@ -6697,12 +6659,11 @@
             </w:pPr>
             <w:r>
               <w:rPr>
-                <w:rFonts w:ascii="Segoe UI Semilight" w:eastAsia="ヒラギノ角ゴ Pro W3" w:hAnsi="Segoe UI Semilight" w:cs="Segoe UI Semilight"/>
-                <w:color w:val="000000"/>
-                <w:u w:color="000000"/>
-                <w:lang w:val="en-US" w:eastAsia="en-AU"/>
-              </w:rPr>
-              <w:t></w:t>
+                <w:rFonts w:ascii="Wingdings" w:hAnsi="Wingdings" w:cs="Wingdings"/>
+                <w:sz w:val="26"/>
+                <w:szCs w:val="26"/>
+              </w:rPr>
+              <w:t>û</w:t>
             </w:r>
           </w:p>
         </w:tc>
@@ -6819,12 +6780,11 @@
             </w:pPr>
             <w:r>
               <w:rPr>
-                <w:rFonts w:ascii="Segoe UI Semilight" w:eastAsia="ヒラギノ角ゴ Pro W3" w:hAnsi="Segoe UI Semilight" w:cs="Segoe UI Semilight"/>
-                <w:color w:val="000000"/>
-                <w:u w:color="000000"/>
-                <w:lang w:val="en-US" w:eastAsia="en-AU"/>
-              </w:rPr>
-              <w:t></w:t>
+                <w:rFonts w:ascii="Wingdings" w:hAnsi="Wingdings" w:cs="Wingdings"/>
+                <w:sz w:val="26"/>
+                <w:szCs w:val="26"/>
+              </w:rPr>
+              <w:t>û</w:t>
             </w:r>
           </w:p>
         </w:tc>
@@ -6881,12 +6841,11 @@
             </w:pPr>
             <w:r>
               <w:rPr>
-                <w:rFonts w:ascii="Segoe UI Semilight" w:eastAsia="ヒラギノ角ゴ Pro W3" w:hAnsi="Segoe UI Semilight" w:cs="Segoe UI Semilight"/>
-                <w:color w:val="000000"/>
-                <w:u w:color="000000"/>
-                <w:lang w:val="en-US" w:eastAsia="en-AU"/>
-              </w:rPr>
-              <w:t></w:t>
+                <w:rFonts w:ascii="Wingdings" w:hAnsi="Wingdings" w:cs="Wingdings"/>
+                <w:sz w:val="26"/>
+                <w:szCs w:val="26"/>
+              </w:rPr>
+              <w:t>û</w:t>
             </w:r>
           </w:p>
         </w:tc>
@@ -7068,12 +7027,11 @@
             </w:pPr>
             <w:r>
               <w:rPr>
-                <w:rFonts w:ascii="Segoe UI Semilight" w:eastAsia="ヒラギノ角ゴ Pro W3" w:hAnsi="Segoe UI Semilight" w:cs="Segoe UI Semilight"/>
-                <w:color w:val="000000"/>
-                <w:u w:color="000000"/>
-                <w:lang w:val="en-US" w:eastAsia="en-AU"/>
-              </w:rPr>
-              <w:t></w:t>
+                <w:rFonts w:ascii="Wingdings" w:hAnsi="Wingdings" w:cs="Wingdings"/>
+                <w:sz w:val="26"/>
+                <w:szCs w:val="26"/>
+              </w:rPr>
+              <w:t>û</w:t>
             </w:r>
           </w:p>
         </w:tc>
@@ -7124,12 +7082,11 @@
             </w:pPr>
             <w:r>
               <w:rPr>
-                <w:rFonts w:ascii="Segoe UI Semilight" w:eastAsia="ヒラギノ角ゴ Pro W3" w:hAnsi="Segoe UI Semilight" w:cs="Segoe UI Semilight"/>
-                <w:color w:val="000000"/>
-                <w:u w:color="000000"/>
-                <w:lang w:val="en-US" w:eastAsia="en-AU"/>
-              </w:rPr>
-              <w:t></w:t>
+                <w:rFonts w:ascii="Wingdings" w:hAnsi="Wingdings" w:cs="Wingdings"/>
+                <w:sz w:val="26"/>
+                <w:szCs w:val="26"/>
+              </w:rPr>
+              <w:t>û</w:t>
             </w:r>
           </w:p>
         </w:tc>
@@ -7180,12 +7137,11 @@
             </w:pPr>
             <w:r>
               <w:rPr>
-                <w:rFonts w:ascii="Segoe UI Semilight" w:eastAsia="ヒラギノ角ゴ Pro W3" w:hAnsi="Segoe UI Semilight" w:cs="Segoe UI Semilight"/>
-                <w:color w:val="000000"/>
-                <w:u w:color="000000"/>
-                <w:lang w:val="en-US" w:eastAsia="en-AU"/>
-              </w:rPr>
-              <w:t></w:t>
+                <w:rFonts w:ascii="Wingdings" w:hAnsi="Wingdings" w:cs="Wingdings"/>
+                <w:sz w:val="26"/>
+                <w:szCs w:val="26"/>
+              </w:rPr>
+              <w:t>û</w:t>
             </w:r>
           </w:p>
         </w:tc>
@@ -7799,12 +7755,11 @@
             </w:pPr>
             <w:r>
               <w:rPr>
-                <w:rFonts w:ascii="Segoe UI Semilight" w:eastAsia="ヒラギノ角ゴ Pro W3" w:hAnsi="Segoe UI Semilight" w:cs="Segoe UI Semilight"/>
-                <w:color w:val="000000"/>
-                <w:u w:color="000000"/>
-                <w:lang w:val="en-US" w:eastAsia="en-AU"/>
-              </w:rPr>
-              <w:t></w:t>
+                <w:rFonts w:ascii="Wingdings" w:hAnsi="Wingdings" w:cs="Wingdings"/>
+                <w:sz w:val="26"/>
+                <w:szCs w:val="26"/>
+              </w:rPr>
+              <w:t>û</w:t>
             </w:r>
           </w:p>
         </w:tc>
@@ -8048,12 +8003,11 @@
             </w:pPr>
             <w:r>
               <w:rPr>
-                <w:rFonts w:ascii="Segoe UI Semilight" w:eastAsia="ヒラギノ角ゴ Pro W3" w:hAnsi="Segoe UI Semilight" w:cs="Segoe UI Semilight"/>
-                <w:color w:val="000000"/>
-                <w:u w:color="000000"/>
-                <w:lang w:val="en-US" w:eastAsia="en-AU"/>
-              </w:rPr>
-              <w:t></w:t>
+                <w:rFonts w:ascii="Wingdings" w:hAnsi="Wingdings" w:cs="Wingdings"/>
+                <w:sz w:val="26"/>
+                <w:szCs w:val="26"/>
+              </w:rPr>
+              <w:t>û</w:t>
             </w:r>
           </w:p>
         </w:tc>
@@ -8104,12 +8058,11 @@
             </w:pPr>
             <w:r>
               <w:rPr>
-                <w:rFonts w:ascii="Segoe UI Semilight" w:eastAsia="ヒラギノ角ゴ Pro W3" w:hAnsi="Segoe UI Semilight" w:cs="Segoe UI Semilight"/>
-                <w:color w:val="000000"/>
-                <w:u w:color="000000"/>
-                <w:lang w:val="en-US" w:eastAsia="en-AU"/>
-              </w:rPr>
-              <w:t></w:t>
+                <w:rFonts w:ascii="Wingdings" w:hAnsi="Wingdings" w:cs="Wingdings"/>
+                <w:sz w:val="26"/>
+                <w:szCs w:val="26"/>
+              </w:rPr>
+              <w:t>û</w:t>
             </w:r>
           </w:p>
         </w:tc>
@@ -8160,12 +8113,11 @@
             </w:pPr>
             <w:r>
               <w:rPr>
-                <w:rFonts w:ascii="Segoe UI Semilight" w:eastAsia="ヒラギノ角ゴ Pro W3" w:hAnsi="Segoe UI Semilight" w:cs="Segoe UI Semilight"/>
-                <w:color w:val="000000"/>
-                <w:u w:color="000000"/>
-                <w:lang w:val="en-US" w:eastAsia="en-AU"/>
-              </w:rPr>
-              <w:t></w:t>
+                <w:rFonts w:ascii="Wingdings" w:hAnsi="Wingdings" w:cs="Wingdings"/>
+                <w:sz w:val="26"/>
+                <w:szCs w:val="26"/>
+              </w:rPr>
+              <w:t>û</w:t>
             </w:r>
           </w:p>
         </w:tc>
@@ -8341,12 +8293,11 @@
             </w:pPr>
             <w:r>
               <w:rPr>
-                <w:rFonts w:ascii="Segoe UI Semilight" w:eastAsia="ヒラギノ角ゴ Pro W3" w:hAnsi="Segoe UI Semilight" w:cs="Segoe UI Semilight"/>
-                <w:color w:val="000000"/>
-                <w:u w:color="000000"/>
-                <w:lang w:val="en-US" w:eastAsia="en-AU"/>
-              </w:rPr>
-              <w:t></w:t>
+                <w:rFonts w:ascii="Wingdings" w:hAnsi="Wingdings" w:cs="Wingdings"/>
+                <w:sz w:val="26"/>
+                <w:szCs w:val="26"/>
+              </w:rPr>
+              <w:t>û</w:t>
             </w:r>
           </w:p>
         </w:tc>
@@ -8403,12 +8354,11 @@
             </w:pPr>
             <w:r>
               <w:rPr>
-                <w:rFonts w:ascii="Segoe UI Semilight" w:eastAsia="ヒラギノ角ゴ Pro W3" w:hAnsi="Segoe UI Semilight" w:cs="Segoe UI Semilight"/>
-                <w:color w:val="000000"/>
-                <w:u w:color="000000"/>
-                <w:lang w:val="en-US" w:eastAsia="en-AU"/>
-              </w:rPr>
-              <w:t></w:t>
+                <w:rFonts w:ascii="Wingdings" w:hAnsi="Wingdings" w:cs="Wingdings"/>
+                <w:sz w:val="26"/>
+                <w:szCs w:val="26"/>
+              </w:rPr>
+              <w:t>û</w:t>
             </w:r>
           </w:p>
         </w:tc>
@@ -8465,12 +8415,11 @@
             </w:pPr>
             <w:r>
               <w:rPr>
-                <w:rFonts w:ascii="Segoe UI Semilight" w:eastAsia="ヒラギノ角ゴ Pro W3" w:hAnsi="Segoe UI Semilight" w:cs="Segoe UI Semilight"/>
-                <w:color w:val="000000"/>
-                <w:u w:color="000000"/>
-                <w:lang w:val="en-US" w:eastAsia="en-AU"/>
-              </w:rPr>
-              <w:t></w:t>
+                <w:rFonts w:ascii="Wingdings" w:hAnsi="Wingdings" w:cs="Wingdings"/>
+                <w:sz w:val="26"/>
+                <w:szCs w:val="26"/>
+              </w:rPr>
+              <w:t>û</w:t>
             </w:r>
           </w:p>
         </w:tc>
@@ -8521,12 +8470,11 @@
             </w:pPr>
             <w:r>
               <w:rPr>
-                <w:rFonts w:ascii="Segoe UI Semilight" w:eastAsia="ヒラギノ角ゴ Pro W3" w:hAnsi="Segoe UI Semilight" w:cs="Segoe UI Semilight"/>
-                <w:color w:val="000000"/>
-                <w:u w:color="000000"/>
-                <w:lang w:val="en-US" w:eastAsia="en-AU"/>
-              </w:rPr>
-              <w:t></w:t>
+                <w:rFonts w:ascii="Wingdings" w:hAnsi="Wingdings" w:cs="Wingdings"/>
+                <w:sz w:val="26"/>
+                <w:szCs w:val="26"/>
+              </w:rPr>
+              <w:t>û</w:t>
             </w:r>
           </w:p>
         </w:tc>
@@ -8577,12 +8525,11 @@
             </w:pPr>
             <w:r>
               <w:rPr>
-                <w:rFonts w:ascii="Segoe UI Semilight" w:eastAsia="ヒラギノ角ゴ Pro W3" w:hAnsi="Segoe UI Semilight" w:cs="Segoe UI Semilight"/>
-                <w:color w:val="000000"/>
-                <w:u w:color="000000"/>
-                <w:lang w:val="en-US" w:eastAsia="en-AU"/>
-              </w:rPr>
-              <w:t></w:t>
+                <w:rFonts w:ascii="Wingdings" w:hAnsi="Wingdings" w:cs="Wingdings"/>
+                <w:sz w:val="26"/>
+                <w:szCs w:val="26"/>
+              </w:rPr>
+              <w:t>û</w:t>
             </w:r>
           </w:p>
         </w:tc>
@@ -8633,12 +8580,11 @@
             </w:pPr>
             <w:r>
               <w:rPr>
-                <w:rFonts w:ascii="Segoe UI Semilight" w:eastAsia="ヒラギノ角ゴ Pro W3" w:hAnsi="Segoe UI Semilight" w:cs="Segoe UI Semilight"/>
-                <w:color w:val="000000"/>
-                <w:u w:color="000000"/>
-                <w:lang w:val="en-US" w:eastAsia="en-AU"/>
-              </w:rPr>
-              <w:t></w:t>
+                <w:rFonts w:ascii="Wingdings" w:hAnsi="Wingdings" w:cs="Wingdings"/>
+                <w:sz w:val="26"/>
+                <w:szCs w:val="26"/>
+              </w:rPr>
+              <w:t>û</w:t>
             </w:r>
           </w:p>
         </w:tc>
@@ -8755,12 +8701,11 @@
             </w:pPr>
             <w:r>
               <w:rPr>
-                <w:rFonts w:ascii="Segoe UI Semilight" w:eastAsia="ヒラギノ角ゴ Pro W3" w:hAnsi="Segoe UI Semilight" w:cs="Segoe UI Semilight"/>
-                <w:color w:val="000000"/>
-                <w:u w:color="000000"/>
-                <w:lang w:val="en-US" w:eastAsia="en-AU"/>
-              </w:rPr>
-              <w:t></w:t>
+                <w:rFonts w:ascii="Wingdings" w:hAnsi="Wingdings" w:cs="Wingdings"/>
+                <w:sz w:val="26"/>
+                <w:szCs w:val="26"/>
+              </w:rPr>
+              <w:t>û</w:t>
             </w:r>
           </w:p>
         </w:tc>
@@ -8817,12 +8762,11 @@
             </w:pPr>
             <w:r>
               <w:rPr>
-                <w:rFonts w:ascii="Segoe UI Semilight" w:eastAsia="ヒラギノ角ゴ Pro W3" w:hAnsi="Segoe UI Semilight" w:cs="Segoe UI Semilight"/>
-                <w:color w:val="000000"/>
-                <w:u w:color="000000"/>
-                <w:lang w:val="en-US" w:eastAsia="en-AU"/>
-              </w:rPr>
-              <w:t></w:t>
+                <w:rFonts w:ascii="Wingdings" w:hAnsi="Wingdings" w:cs="Wingdings"/>
+                <w:sz w:val="26"/>
+                <w:szCs w:val="26"/>
+              </w:rPr>
+              <w:t>û</w:t>
             </w:r>
           </w:p>
         </w:tc>
@@ -8879,12 +8823,11 @@
             </w:pPr>
             <w:r>
               <w:rPr>
-                <w:rFonts w:ascii="Segoe UI Semilight" w:eastAsia="ヒラギノ角ゴ Pro W3" w:hAnsi="Segoe UI Semilight" w:cs="Segoe UI Semilight"/>
-                <w:color w:val="000000"/>
-                <w:u w:color="000000"/>
-                <w:lang w:val="en-US" w:eastAsia="en-AU"/>
-              </w:rPr>
-              <w:t></w:t>
+                <w:rFonts w:ascii="Wingdings" w:hAnsi="Wingdings" w:cs="Wingdings"/>
+                <w:sz w:val="26"/>
+                <w:szCs w:val="26"/>
+              </w:rPr>
+              <w:t>û</w:t>
             </w:r>
           </w:p>
         </w:tc>
@@ -8941,12 +8884,11 @@
             </w:pPr>
             <w:r>
               <w:rPr>
-                <w:rFonts w:ascii="Segoe UI Semilight" w:eastAsia="ヒラギノ角ゴ Pro W3" w:hAnsi="Segoe UI Semilight" w:cs="Segoe UI Semilight"/>
-                <w:color w:val="000000"/>
-                <w:u w:color="000000"/>
-                <w:lang w:val="en-US" w:eastAsia="en-AU"/>
-              </w:rPr>
-              <w:t></w:t>
+                <w:rFonts w:ascii="Wingdings" w:hAnsi="Wingdings" w:cs="Wingdings"/>
+                <w:sz w:val="26"/>
+                <w:szCs w:val="26"/>
+              </w:rPr>
+              <w:t>û</w:t>
             </w:r>
           </w:p>
         </w:tc>
@@ -9244,12 +9186,11 @@
             </w:pPr>
             <w:r>
               <w:rPr>
-                <w:rFonts w:ascii="Segoe UI Semilight" w:eastAsia="ヒラギノ角ゴ Pro W3" w:hAnsi="Segoe UI Semilight" w:cs="Segoe UI Semilight"/>
-                <w:color w:val="000000"/>
-                <w:u w:color="000000"/>
-                <w:lang w:val="en-US" w:eastAsia="en-AU"/>
-              </w:rPr>
-              <w:t></w:t>
+                <w:rFonts w:ascii="Wingdings" w:hAnsi="Wingdings" w:cs="Wingdings"/>
+                <w:sz w:val="26"/>
+                <w:szCs w:val="26"/>
+              </w:rPr>
+              <w:t>û</w:t>
             </w:r>
           </w:p>
         </w:tc>
@@ -9306,12 +9247,11 @@
             </w:pPr>
             <w:r>
               <w:rPr>
-                <w:rFonts w:ascii="Segoe UI Semilight" w:eastAsia="ヒラギノ角ゴ Pro W3" w:hAnsi="Segoe UI Semilight" w:cs="Segoe UI Semilight"/>
-                <w:color w:val="000000"/>
-                <w:u w:color="000000"/>
-                <w:lang w:val="en-US" w:eastAsia="en-AU"/>
-              </w:rPr>
-              <w:t></w:t>
+                <w:rFonts w:ascii="Wingdings" w:hAnsi="Wingdings" w:cs="Wingdings"/>
+                <w:sz w:val="26"/>
+                <w:szCs w:val="26"/>
+              </w:rPr>
+              <w:t>û</w:t>
             </w:r>
           </w:p>
         </w:tc>
@@ -9368,12 +9308,11 @@
             </w:pPr>
             <w:r>
               <w:rPr>
-                <w:rFonts w:ascii="Segoe UI Semilight" w:eastAsia="ヒラギノ角ゴ Pro W3" w:hAnsi="Segoe UI Semilight" w:cs="Segoe UI Semilight"/>
-                <w:color w:val="000000"/>
-                <w:u w:color="000000"/>
-                <w:lang w:val="en-US" w:eastAsia="en-AU"/>
-              </w:rPr>
-              <w:t></w:t>
+                <w:rFonts w:ascii="Wingdings" w:hAnsi="Wingdings" w:cs="Wingdings"/>
+                <w:sz w:val="26"/>
+                <w:szCs w:val="26"/>
+              </w:rPr>
+              <w:t>û</w:t>
             </w:r>
           </w:p>
         </w:tc>
@@ -9430,12 +9369,11 @@
             </w:pPr>
             <w:r>
               <w:rPr>
-                <w:rFonts w:ascii="Segoe UI Semilight" w:eastAsia="ヒラギノ角ゴ Pro W3" w:hAnsi="Segoe UI Semilight" w:cs="Segoe UI Semilight"/>
-                <w:color w:val="000000"/>
-                <w:u w:color="000000"/>
-                <w:lang w:val="en-US" w:eastAsia="en-AU"/>
-              </w:rPr>
-              <w:t></w:t>
+                <w:rFonts w:ascii="Wingdings" w:hAnsi="Wingdings" w:cs="Wingdings"/>
+                <w:sz w:val="26"/>
+                <w:szCs w:val="26"/>
+              </w:rPr>
+              <w:t>û</w:t>
             </w:r>
           </w:p>
         </w:tc>
@@ -9485,12 +9423,11 @@
             </w:pPr>
             <w:r>
               <w:rPr>
-                <w:rFonts w:ascii="Segoe UI Semilight" w:eastAsia="ヒラギノ角ゴ Pro W3" w:hAnsi="Segoe UI Semilight" w:cs="Segoe UI Semilight"/>
-                <w:color w:val="000000"/>
-                <w:u w:color="000000"/>
-                <w:lang w:val="en-US" w:eastAsia="en-AU"/>
-              </w:rPr>
-              <w:t></w:t>
+                <w:rFonts w:ascii="Wingdings" w:hAnsi="Wingdings" w:cs="Wingdings"/>
+                <w:sz w:val="26"/>
+                <w:szCs w:val="26"/>
+              </w:rPr>
+              <w:t>û</w:t>
             </w:r>
           </w:p>
         </w:tc>
@@ -9540,12 +9477,11 @@
             </w:pPr>
             <w:r>
               <w:rPr>
-                <w:rFonts w:ascii="Segoe UI Semilight" w:eastAsia="ヒラギノ角ゴ Pro W3" w:hAnsi="Segoe UI Semilight" w:cs="Segoe UI Semilight"/>
-                <w:color w:val="000000"/>
-                <w:u w:color="000000"/>
-                <w:lang w:val="en-US" w:eastAsia="en-AU"/>
-              </w:rPr>
-              <w:t></w:t>
+                <w:rFonts w:ascii="Wingdings" w:hAnsi="Wingdings" w:cs="Wingdings"/>
+                <w:sz w:val="26"/>
+                <w:szCs w:val="26"/>
+              </w:rPr>
+              <w:t>û</w:t>
             </w:r>
           </w:p>
         </w:tc>
@@ -9596,12 +9532,11 @@
             </w:pPr>
             <w:r>
               <w:rPr>
-                <w:rFonts w:ascii="Segoe UI Semilight" w:eastAsia="ヒラギノ角ゴ Pro W3" w:hAnsi="Segoe UI Semilight" w:cs="Segoe UI Semilight"/>
-                <w:color w:val="000000"/>
-                <w:u w:color="000000"/>
-                <w:lang w:val="en-US" w:eastAsia="en-AU"/>
-              </w:rPr>
-              <w:t></w:t>
+                <w:rFonts w:ascii="Wingdings" w:hAnsi="Wingdings" w:cs="Wingdings"/>
+                <w:sz w:val="26"/>
+                <w:szCs w:val="26"/>
+              </w:rPr>
+              <w:t>û</w:t>
             </w:r>
           </w:p>
         </w:tc>
@@ -9718,12 +9653,11 @@
             </w:pPr>
             <w:r>
               <w:rPr>
-                <w:rFonts w:ascii="Segoe UI Semilight" w:eastAsia="ヒラギノ角ゴ Pro W3" w:hAnsi="Segoe UI Semilight" w:cs="Segoe UI Semilight"/>
-                <w:color w:val="000000"/>
-                <w:u w:color="000000"/>
-                <w:lang w:val="en-US" w:eastAsia="en-AU"/>
-              </w:rPr>
-              <w:t></w:t>
+                <w:rFonts w:ascii="Wingdings" w:hAnsi="Wingdings" w:cs="Wingdings"/>
+                <w:sz w:val="26"/>
+                <w:szCs w:val="26"/>
+              </w:rPr>
+              <w:t>û</w:t>
             </w:r>
           </w:p>
         </w:tc>
@@ -9780,12 +9714,11 @@
             </w:pPr>
             <w:r>
               <w:rPr>
-                <w:rFonts w:ascii="Segoe UI Semilight" w:eastAsia="ヒラギノ角ゴ Pro W3" w:hAnsi="Segoe UI Semilight" w:cs="Segoe UI Semilight"/>
-                <w:color w:val="000000"/>
-                <w:u w:color="000000"/>
-                <w:lang w:val="en-US" w:eastAsia="en-AU"/>
-              </w:rPr>
-              <w:t></w:t>
+                <w:rFonts w:ascii="Wingdings" w:hAnsi="Wingdings" w:cs="Wingdings"/>
+                <w:sz w:val="26"/>
+                <w:szCs w:val="26"/>
+              </w:rPr>
+              <w:t>û</w:t>
             </w:r>
           </w:p>
         </w:tc>
@@ -9842,12 +9775,11 @@
             </w:pPr>
             <w:r>
               <w:rPr>
-                <w:rFonts w:ascii="Segoe UI Semilight" w:eastAsia="ヒラギノ角ゴ Pro W3" w:hAnsi="Segoe UI Semilight" w:cs="Segoe UI Semilight"/>
-                <w:color w:val="000000"/>
-                <w:u w:color="000000"/>
-                <w:lang w:val="en-US" w:eastAsia="en-AU"/>
-              </w:rPr>
-              <w:t></w:t>
+                <w:rFonts w:ascii="Wingdings" w:hAnsi="Wingdings" w:cs="Wingdings"/>
+                <w:sz w:val="26"/>
+                <w:szCs w:val="26"/>
+              </w:rPr>
+              <w:t>û</w:t>
             </w:r>
           </w:p>
         </w:tc>
@@ -9904,12 +9836,11 @@
             </w:pPr>
             <w:r>
               <w:rPr>
-                <w:rFonts w:ascii="Segoe UI Semilight" w:eastAsia="ヒラギノ角ゴ Pro W3" w:hAnsi="Segoe UI Semilight" w:cs="Segoe UI Semilight"/>
-                <w:color w:val="000000"/>
-                <w:u w:color="000000"/>
-                <w:lang w:val="en-US" w:eastAsia="en-AU"/>
-              </w:rPr>
-              <w:t></w:t>
+                <w:rFonts w:ascii="Wingdings" w:hAnsi="Wingdings" w:cs="Wingdings"/>
+                <w:sz w:val="26"/>
+                <w:szCs w:val="26"/>
+              </w:rPr>
+              <w:t>û</w:t>
             </w:r>
           </w:p>
         </w:tc>
@@ -9960,12 +9891,11 @@
             </w:pPr>
             <w:r>
               <w:rPr>
-                <w:rFonts w:ascii="Segoe UI Semilight" w:eastAsia="ヒラギノ角ゴ Pro W3" w:hAnsi="Segoe UI Semilight" w:cs="Segoe UI Semilight"/>
-                <w:color w:val="000000"/>
-                <w:u w:color="000000"/>
-                <w:lang w:val="en-US" w:eastAsia="en-AU"/>
-              </w:rPr>
-              <w:t></w:t>
+                <w:rFonts w:ascii="Wingdings" w:hAnsi="Wingdings" w:cs="Wingdings"/>
+                <w:sz w:val="26"/>
+                <w:szCs w:val="26"/>
+              </w:rPr>
+              <w:t>û</w:t>
             </w:r>
           </w:p>
         </w:tc>
@@ -10201,12 +10131,11 @@
             </w:pPr>
             <w:r>
               <w:rPr>
-                <w:rFonts w:ascii="Segoe UI Semilight" w:eastAsia="ヒラギノ角ゴ Pro W3" w:hAnsi="Segoe UI Semilight" w:cs="Segoe UI Semilight"/>
-                <w:color w:val="000000"/>
-                <w:u w:color="000000"/>
-                <w:lang w:val="en-US" w:eastAsia="en-AU"/>
-              </w:rPr>
-              <w:t></w:t>
+                <w:rFonts w:ascii="Wingdings" w:hAnsi="Wingdings" w:cs="Wingdings"/>
+                <w:sz w:val="26"/>
+                <w:szCs w:val="26"/>
+              </w:rPr>
+              <w:t>û</w:t>
             </w:r>
           </w:p>
         </w:tc>
@@ -10263,12 +10192,11 @@
             </w:pPr>
             <w:r>
               <w:rPr>
-                <w:rFonts w:ascii="Segoe UI Semilight" w:eastAsia="ヒラギノ角ゴ Pro W3" w:hAnsi="Segoe UI Semilight" w:cs="Segoe UI Semilight"/>
-                <w:color w:val="000000"/>
-                <w:u w:color="000000"/>
-                <w:lang w:val="en-US" w:eastAsia="en-AU"/>
-              </w:rPr>
-              <w:t></w:t>
+                <w:rFonts w:ascii="Wingdings" w:hAnsi="Wingdings" w:cs="Wingdings"/>
+                <w:sz w:val="26"/>
+                <w:szCs w:val="26"/>
+              </w:rPr>
+              <w:t>û</w:t>
             </w:r>
           </w:p>
         </w:tc>
@@ -10325,12 +10253,11 @@
             </w:pPr>
             <w:r>
               <w:rPr>
-                <w:rFonts w:ascii="Segoe UI Semilight" w:eastAsia="ヒラギノ角ゴ Pro W3" w:hAnsi="Segoe UI Semilight" w:cs="Segoe UI Semilight"/>
-                <w:color w:val="000000"/>
-                <w:u w:color="000000"/>
-                <w:lang w:val="en-US" w:eastAsia="en-AU"/>
-              </w:rPr>
-              <w:t></w:t>
+                <w:rFonts w:ascii="Wingdings" w:hAnsi="Wingdings" w:cs="Wingdings"/>
+                <w:sz w:val="26"/>
+                <w:szCs w:val="26"/>
+              </w:rPr>
+              <w:t>û</w:t>
             </w:r>
           </w:p>
         </w:tc>
@@ -10387,12 +10314,11 @@
             </w:pPr>
             <w:r>
               <w:rPr>
-                <w:rFonts w:ascii="Segoe UI Semilight" w:eastAsia="ヒラギノ角ゴ Pro W3" w:hAnsi="Segoe UI Semilight" w:cs="Segoe UI Semilight"/>
-                <w:color w:val="000000"/>
-                <w:u w:color="000000"/>
-                <w:lang w:val="en-US" w:eastAsia="en-AU"/>
-              </w:rPr>
-              <w:t></w:t>
+                <w:rFonts w:ascii="Wingdings" w:hAnsi="Wingdings" w:cs="Wingdings"/>
+                <w:sz w:val="26"/>
+                <w:szCs w:val="26"/>
+              </w:rPr>
+              <w:t>û</w:t>
             </w:r>
           </w:p>
         </w:tc>
@@ -10443,12 +10369,11 @@
             </w:pPr>
             <w:r>
               <w:rPr>
-                <w:rFonts w:ascii="Segoe UI Semilight" w:eastAsia="ヒラギノ角ゴ Pro W3" w:hAnsi="Segoe UI Semilight" w:cs="Segoe UI Semilight"/>
-                <w:color w:val="000000"/>
-                <w:u w:color="000000"/>
-                <w:lang w:val="en-US" w:eastAsia="en-AU"/>
-              </w:rPr>
-              <w:t></w:t>
+                <w:rFonts w:ascii="Wingdings" w:hAnsi="Wingdings" w:cs="Wingdings"/>
+                <w:sz w:val="26"/>
+                <w:szCs w:val="26"/>
+              </w:rPr>
+              <w:t>û</w:t>
             </w:r>
           </w:p>
         </w:tc>
@@ -10673,12 +10598,11 @@
             </w:pPr>
             <w:r>
               <w:rPr>
-                <w:rFonts w:ascii="Segoe UI Semilight" w:eastAsia="ヒラギノ角ゴ Pro W3" w:hAnsi="Segoe UI Semilight" w:cs="Segoe UI Semilight"/>
-                <w:color w:val="000000"/>
-                <w:u w:color="000000"/>
-                <w:lang w:val="en-US" w:eastAsia="en-AU"/>
-              </w:rPr>
-              <w:t></w:t>
+                <w:rFonts w:ascii="Wingdings" w:hAnsi="Wingdings" w:cs="Wingdings"/>
+                <w:sz w:val="26"/>
+                <w:szCs w:val="26"/>
+              </w:rPr>
+              <w:t>û</w:t>
             </w:r>
           </w:p>
         </w:tc>
@@ -10735,12 +10659,11 @@
             </w:pPr>
             <w:r>
               <w:rPr>
-                <w:rFonts w:ascii="Segoe UI Semilight" w:eastAsia="ヒラギノ角ゴ Pro W3" w:hAnsi="Segoe UI Semilight" w:cs="Segoe UI Semilight"/>
-                <w:color w:val="000000"/>
-                <w:u w:color="000000"/>
-                <w:lang w:val="en-US" w:eastAsia="en-AU"/>
-              </w:rPr>
-              <w:t></w:t>
+                <w:rFonts w:ascii="Wingdings" w:hAnsi="Wingdings" w:cs="Wingdings"/>
+                <w:sz w:val="26"/>
+                <w:szCs w:val="26"/>
+              </w:rPr>
+              <w:t>û</w:t>
             </w:r>
           </w:p>
         </w:tc>
@@ -10797,12 +10720,11 @@
             </w:pPr>
             <w:r>
               <w:rPr>
-                <w:rFonts w:ascii="Segoe UI Semilight" w:eastAsia="ヒラギノ角ゴ Pro W3" w:hAnsi="Segoe UI Semilight" w:cs="Segoe UI Semilight"/>
-                <w:color w:val="000000"/>
-                <w:u w:color="000000"/>
-                <w:lang w:val="en-US" w:eastAsia="en-AU"/>
-              </w:rPr>
-              <w:t></w:t>
+                <w:rFonts w:ascii="Wingdings" w:hAnsi="Wingdings" w:cs="Wingdings"/>
+                <w:sz w:val="26"/>
+                <w:szCs w:val="26"/>
+              </w:rPr>
+              <w:t>û</w:t>
             </w:r>
           </w:p>
         </w:tc>
@@ -10859,12 +10781,11 @@
             </w:pPr>
             <w:r>
               <w:rPr>
-                <w:rFonts w:ascii="Segoe UI Semilight" w:eastAsia="ヒラギノ角ゴ Pro W3" w:hAnsi="Segoe UI Semilight" w:cs="Segoe UI Semilight"/>
-                <w:color w:val="000000"/>
-                <w:u w:color="000000"/>
-                <w:lang w:val="en-US" w:eastAsia="en-AU"/>
-              </w:rPr>
-              <w:t></w:t>
+                <w:rFonts w:ascii="Wingdings" w:hAnsi="Wingdings" w:cs="Wingdings"/>
+                <w:sz w:val="26"/>
+                <w:szCs w:val="26"/>
+              </w:rPr>
+              <w:t>û</w:t>
             </w:r>
           </w:p>
         </w:tc>
@@ -10915,12 +10836,11 @@
             </w:pPr>
             <w:r>
               <w:rPr>
-                <w:rFonts w:ascii="Segoe UI Semilight" w:eastAsia="ヒラギノ角ゴ Pro W3" w:hAnsi="Segoe UI Semilight" w:cs="Segoe UI Semilight"/>
-                <w:color w:val="000000"/>
-                <w:u w:color="000000"/>
-                <w:lang w:val="en-US" w:eastAsia="en-AU"/>
-              </w:rPr>
-              <w:t></w:t>
+                <w:rFonts w:ascii="Wingdings" w:hAnsi="Wingdings" w:cs="Wingdings"/>
+                <w:sz w:val="26"/>
+                <w:szCs w:val="26"/>
+              </w:rPr>
+              <w:t>û</w:t>
             </w:r>
           </w:p>
         </w:tc>
@@ -11156,12 +11076,11 @@
             </w:pPr>
             <w:r>
               <w:rPr>
-                <w:rFonts w:ascii="Segoe UI Semilight" w:eastAsia="ヒラギノ角ゴ Pro W3" w:hAnsi="Segoe UI Semilight" w:cs="Segoe UI Semilight"/>
-                <w:color w:val="000000"/>
-                <w:u w:color="000000"/>
-                <w:lang w:val="en-US" w:eastAsia="en-AU"/>
-              </w:rPr>
-              <w:t></w:t>
+                <w:rFonts w:ascii="Wingdings" w:hAnsi="Wingdings" w:cs="Wingdings"/>
+                <w:sz w:val="26"/>
+                <w:szCs w:val="26"/>
+              </w:rPr>
+              <w:t>û</w:t>
             </w:r>
           </w:p>
         </w:tc>
@@ -11218,12 +11137,11 @@
             </w:pPr>
             <w:r>
               <w:rPr>
-                <w:rFonts w:ascii="Segoe UI Semilight" w:eastAsia="ヒラギノ角ゴ Pro W3" w:hAnsi="Segoe UI Semilight" w:cs="Segoe UI Semilight"/>
-                <w:color w:val="000000"/>
-                <w:u w:color="000000"/>
-                <w:lang w:val="en-US" w:eastAsia="en-AU"/>
-              </w:rPr>
-              <w:t></w:t>
+                <w:rFonts w:ascii="Wingdings" w:hAnsi="Wingdings" w:cs="Wingdings"/>
+                <w:sz w:val="26"/>
+                <w:szCs w:val="26"/>
+              </w:rPr>
+              <w:t>û</w:t>
             </w:r>
           </w:p>
         </w:tc>
@@ -11280,12 +11198,11 @@
             </w:pPr>
             <w:r>
               <w:rPr>
-                <w:rFonts w:ascii="Segoe UI Semilight" w:eastAsia="ヒラギノ角ゴ Pro W3" w:hAnsi="Segoe UI Semilight" w:cs="Segoe UI Semilight"/>
-                <w:color w:val="000000"/>
-                <w:u w:color="000000"/>
-                <w:lang w:val="en-US" w:eastAsia="en-AU"/>
-              </w:rPr>
-              <w:t></w:t>
+                <w:rFonts w:ascii="Wingdings" w:hAnsi="Wingdings" w:cs="Wingdings"/>
+                <w:sz w:val="26"/>
+                <w:szCs w:val="26"/>
+              </w:rPr>
+              <w:t>û</w:t>
             </w:r>
           </w:p>
         </w:tc>
@@ -11342,12 +11259,11 @@
             </w:pPr>
             <w:r>
               <w:rPr>
-                <w:rFonts w:ascii="Segoe UI Semilight" w:eastAsia="ヒラギノ角ゴ Pro W3" w:hAnsi="Segoe UI Semilight" w:cs="Segoe UI Semilight"/>
-                <w:color w:val="000000"/>
-                <w:u w:color="000000"/>
-                <w:lang w:val="en-US" w:eastAsia="en-AU"/>
-              </w:rPr>
-              <w:t></w:t>
+                <w:rFonts w:ascii="Wingdings" w:hAnsi="Wingdings" w:cs="Wingdings"/>
+                <w:sz w:val="26"/>
+                <w:szCs w:val="26"/>
+              </w:rPr>
+              <w:t>û</w:t>
             </w:r>
           </w:p>
         </w:tc>
@@ -11398,12 +11314,11 @@
             </w:pPr>
             <w:r>
               <w:rPr>
-                <w:rFonts w:ascii="Segoe UI Semilight" w:eastAsia="ヒラギノ角ゴ Pro W3" w:hAnsi="Segoe UI Semilight" w:cs="Segoe UI Semilight"/>
-                <w:color w:val="000000"/>
-                <w:u w:color="000000"/>
-                <w:lang w:val="en-US" w:eastAsia="en-AU"/>
-              </w:rPr>
-              <w:t></w:t>
+                <w:rFonts w:ascii="Wingdings" w:hAnsi="Wingdings" w:cs="Wingdings"/>
+                <w:sz w:val="26"/>
+                <w:szCs w:val="26"/>
+              </w:rPr>
+              <w:t>û</w:t>
             </w:r>
           </w:p>
         </w:tc>
@@ -11453,12 +11368,11 @@
             </w:pPr>
             <w:r>
               <w:rPr>
-                <w:rFonts w:ascii="Segoe UI Semilight" w:eastAsia="ヒラギノ角ゴ Pro W3" w:hAnsi="Segoe UI Semilight" w:cs="Segoe UI Semilight"/>
-                <w:color w:val="000000"/>
-                <w:u w:color="000000"/>
-                <w:lang w:val="en-US" w:eastAsia="en-AU"/>
-              </w:rPr>
-              <w:t></w:t>
+                <w:rFonts w:ascii="Wingdings" w:hAnsi="Wingdings" w:cs="Wingdings"/>
+                <w:sz w:val="26"/>
+                <w:szCs w:val="26"/>
+              </w:rPr>
+              <w:t>û</w:t>
             </w:r>
           </w:p>
         </w:tc>
@@ -11629,12 +11543,11 @@
             </w:pPr>
             <w:r>
               <w:rPr>
-                <w:rFonts w:ascii="Segoe UI Semilight" w:eastAsia="ヒラギノ角ゴ Pro W3" w:hAnsi="Segoe UI Semilight" w:cs="Segoe UI Semilight"/>
-                <w:color w:val="000000"/>
-                <w:u w:color="000000"/>
-                <w:lang w:val="en-US" w:eastAsia="en-AU"/>
-              </w:rPr>
-              <w:t></w:t>
+                <w:rFonts w:ascii="Wingdings" w:hAnsi="Wingdings" w:cs="Wingdings"/>
+                <w:sz w:val="26"/>
+                <w:szCs w:val="26"/>
+              </w:rPr>
+              <w:t>û</w:t>
             </w:r>
           </w:p>
         </w:tc>
@@ -11691,12 +11604,11 @@
             </w:pPr>
             <w:r>
               <w:rPr>
-                <w:rFonts w:ascii="Segoe UI Semilight" w:eastAsia="ヒラギノ角ゴ Pro W3" w:hAnsi="Segoe UI Semilight" w:cs="Segoe UI Semilight"/>
-                <w:color w:val="000000"/>
-                <w:u w:color="000000"/>
-                <w:lang w:val="en-US" w:eastAsia="en-AU"/>
-              </w:rPr>
-              <w:t></w:t>
+                <w:rFonts w:ascii="Wingdings" w:hAnsi="Wingdings" w:cs="Wingdings"/>
+                <w:sz w:val="26"/>
+                <w:szCs w:val="26"/>
+              </w:rPr>
+              <w:t>û</w:t>
             </w:r>
           </w:p>
         </w:tc>
@@ -11753,12 +11665,11 @@
             </w:pPr>
             <w:r>
               <w:rPr>
-                <w:rFonts w:ascii="Segoe UI Semilight" w:eastAsia="ヒラギノ角ゴ Pro W3" w:hAnsi="Segoe UI Semilight" w:cs="Segoe UI Semilight"/>
-                <w:color w:val="000000"/>
-                <w:u w:color="000000"/>
-                <w:lang w:val="en-US" w:eastAsia="en-AU"/>
-              </w:rPr>
-              <w:t></w:t>
+                <w:rFonts w:ascii="Wingdings" w:hAnsi="Wingdings" w:cs="Wingdings"/>
+                <w:sz w:val="26"/>
+                <w:szCs w:val="26"/>
+              </w:rPr>
+              <w:t>û</w:t>
             </w:r>
           </w:p>
         </w:tc>
@@ -11815,12 +11726,11 @@
             </w:pPr>
             <w:r>
               <w:rPr>
-                <w:rFonts w:ascii="Segoe UI Semilight" w:eastAsia="ヒラギノ角ゴ Pro W3" w:hAnsi="Segoe UI Semilight" w:cs="Segoe UI Semilight"/>
-                <w:color w:val="000000"/>
-                <w:u w:color="000000"/>
-                <w:lang w:val="en-US" w:eastAsia="en-AU"/>
-              </w:rPr>
-              <w:t></w:t>
+                <w:rFonts w:ascii="Wingdings" w:hAnsi="Wingdings" w:cs="Wingdings"/>
+                <w:sz w:val="26"/>
+                <w:szCs w:val="26"/>
+              </w:rPr>
+              <w:t>û</w:t>
             </w:r>
           </w:p>
         </w:tc>
@@ -11871,12 +11781,11 @@
             </w:pPr>
             <w:r>
               <w:rPr>
-                <w:rFonts w:ascii="Segoe UI Semilight" w:eastAsia="ヒラギノ角ゴ Pro W3" w:hAnsi="Segoe UI Semilight" w:cs="Segoe UI Semilight"/>
-                <w:color w:val="000000"/>
-                <w:u w:color="000000"/>
-                <w:lang w:val="en-US" w:eastAsia="en-AU"/>
-              </w:rPr>
-              <w:t></w:t>
+                <w:rFonts w:ascii="Wingdings" w:hAnsi="Wingdings" w:cs="Wingdings"/>
+                <w:sz w:val="26"/>
+                <w:szCs w:val="26"/>
+              </w:rPr>
+              <w:t>û</w:t>
             </w:r>
           </w:p>
         </w:tc>
@@ -11927,12 +11836,11 @@
             </w:pPr>
             <w:r>
               <w:rPr>
-                <w:rFonts w:ascii="Segoe UI Semilight" w:eastAsia="ヒラギノ角ゴ Pro W3" w:hAnsi="Segoe UI Semilight" w:cs="Segoe UI Semilight"/>
-                <w:color w:val="000000"/>
-                <w:u w:color="000000"/>
-                <w:lang w:val="en-US" w:eastAsia="en-AU"/>
-              </w:rPr>
-              <w:t></w:t>
+                <w:rFonts w:ascii="Wingdings" w:hAnsi="Wingdings" w:cs="Wingdings"/>
+                <w:sz w:val="26"/>
+                <w:szCs w:val="26"/>
+              </w:rPr>
+              <w:t>û</w:t>
             </w:r>
           </w:p>
         </w:tc>

</xml_diff>

<commit_message>
Split A11 (Next Steps) into three major issues and incremented RC number
</commit_message>
<xml_diff>
--- a/2021-2003_Comparison/OWASP_Top_Ten_-_Comparison_of_2003,2004,2007,2010,2013,2017_and_2021_Releases.docx
+++ b/2021-2003_Comparison/OWASP_Top_Ten_-_Comparison_of_2003,2004,2007,2010,2013,2017_and_2021_Releases.docx
@@ -10,14 +10,14 @@
         <w:tblLook w:val="0000" w:firstRow="0" w:lastRow="0" w:firstColumn="0" w:lastColumn="0" w:noHBand="0" w:noVBand="0"/>
       </w:tblPr>
       <w:tblGrid>
-        <w:gridCol w:w="8172"/>
-        <w:gridCol w:w="546"/>
+        <w:gridCol w:w="7933"/>
+        <w:gridCol w:w="785"/>
         <w:gridCol w:w="724"/>
         <w:gridCol w:w="684"/>
         <w:gridCol w:w="583"/>
         <w:gridCol w:w="997"/>
-        <w:gridCol w:w="783"/>
-        <w:gridCol w:w="762"/>
+        <w:gridCol w:w="763"/>
+        <w:gridCol w:w="782"/>
       </w:tblGrid>
       <w:tr>
         <w:trPr>
@@ -27,7 +27,7 @@
         </w:trPr>
         <w:tc>
           <w:tcPr>
-            <w:tcW w:w="8178" w:type="dxa"/>
+            <w:tcW w:w="7933" w:type="dxa"/>
             <w:tcBorders>
               <w:top w:val="single" w:sz="4" w:space="0" w:color="000000"/>
               <w:left w:val="single" w:sz="4" w:space="0" w:color="000000"/>
@@ -95,7 +95,7 @@
         </w:tc>
         <w:tc>
           <w:tcPr>
-            <w:tcW w:w="547" w:type="dxa"/>
+            <w:tcW w:w="785" w:type="dxa"/>
             <w:tcBorders>
               <w:top w:val="single" w:sz="4" w:space="0" w:color="000000"/>
               <w:left w:val="single" w:sz="4" w:space="0" w:color="000000"/>
@@ -446,7 +446,7 @@
         </w:tc>
         <w:tc>
           <w:tcPr>
-            <w:tcW w:w="783" w:type="dxa"/>
+            <w:tcW w:w="763" w:type="dxa"/>
             <w:tcBorders>
               <w:top w:val="single" w:sz="4" w:space="0" w:color="000000"/>
               <w:left w:val="single" w:sz="4" w:space="0" w:color="000000"/>
@@ -513,7 +513,7 @@
         </w:tc>
         <w:tc>
           <w:tcPr>
-            <w:tcW w:w="762" w:type="dxa"/>
+            <w:tcW w:w="782" w:type="dxa"/>
             <w:tcBorders>
               <w:top w:val="single" w:sz="4" w:space="0" w:color="000000"/>
               <w:left w:val="single" w:sz="4" w:space="0" w:color="000000"/>
@@ -586,7 +586,7 @@
         </w:trPr>
         <w:tc>
           <w:tcPr>
-            <w:tcW w:w="8178" w:type="dxa"/>
+            <w:tcW w:w="7933" w:type="dxa"/>
             <w:tcBorders>
               <w:top w:val="single" w:sz="4" w:space="0" w:color="000000"/>
               <w:left w:val="single" w:sz="4" w:space="0" w:color="000000"/>
@@ -648,7 +648,7 @@
         </w:tc>
         <w:tc>
           <w:tcPr>
-            <w:tcW w:w="547" w:type="dxa"/>
+            <w:tcW w:w="785" w:type="dxa"/>
             <w:tcBorders>
               <w:top w:val="single" w:sz="4" w:space="0" w:color="000000"/>
               <w:left w:val="single" w:sz="4" w:space="0" w:color="000000"/>
@@ -1010,7 +1010,7 @@
         </w:tc>
         <w:tc>
           <w:tcPr>
-            <w:tcW w:w="783" w:type="dxa"/>
+            <w:tcW w:w="763" w:type="dxa"/>
             <w:tcBorders>
               <w:top w:val="single" w:sz="4" w:space="0" w:color="000000"/>
               <w:left w:val="single" w:sz="4" w:space="0" w:color="000000"/>
@@ -1073,7 +1073,7 @@
         </w:tc>
         <w:tc>
           <w:tcPr>
-            <w:tcW w:w="762" w:type="dxa"/>
+            <w:tcW w:w="782" w:type="dxa"/>
             <w:tcBorders>
               <w:top w:val="single" w:sz="4" w:space="0" w:color="000000"/>
               <w:left w:val="single" w:sz="4" w:space="0" w:color="000000"/>
@@ -1143,7 +1143,7 @@
         </w:trPr>
         <w:tc>
           <w:tcPr>
-            <w:tcW w:w="8178" w:type="dxa"/>
+            <w:tcW w:w="7933" w:type="dxa"/>
             <w:tcBorders>
               <w:top w:val="single" w:sz="4" w:space="0" w:color="000000"/>
               <w:left w:val="single" w:sz="4" w:space="0" w:color="000000"/>
@@ -1206,7 +1206,7 @@
         </w:tc>
         <w:tc>
           <w:tcPr>
-            <w:tcW w:w="547" w:type="dxa"/>
+            <w:tcW w:w="785" w:type="dxa"/>
             <w:tcBorders>
               <w:top w:val="single" w:sz="4" w:space="0" w:color="000000"/>
               <w:left w:val="single" w:sz="4" w:space="0" w:color="000000"/>
@@ -1541,7 +1541,7 @@
         </w:tc>
         <w:tc>
           <w:tcPr>
-            <w:tcW w:w="783" w:type="dxa"/>
+            <w:tcW w:w="763" w:type="dxa"/>
             <w:tcBorders>
               <w:top w:val="single" w:sz="4" w:space="0" w:color="000000"/>
               <w:left w:val="single" w:sz="4" w:space="0" w:color="000000"/>
@@ -1604,7 +1604,7 @@
         </w:tc>
         <w:tc>
           <w:tcPr>
-            <w:tcW w:w="762" w:type="dxa"/>
+            <w:tcW w:w="782" w:type="dxa"/>
             <w:tcBorders>
               <w:top w:val="single" w:sz="4" w:space="0" w:color="000000"/>
               <w:left w:val="single" w:sz="4" w:space="0" w:color="000000"/>
@@ -1674,7 +1674,7 @@
         </w:trPr>
         <w:tc>
           <w:tcPr>
-            <w:tcW w:w="8178" w:type="dxa"/>
+            <w:tcW w:w="7933" w:type="dxa"/>
             <w:tcBorders>
               <w:top w:val="single" w:sz="4" w:space="0" w:color="000000"/>
               <w:left w:val="single" w:sz="4" w:space="0" w:color="000000"/>
@@ -1735,7 +1735,7 @@
         </w:tc>
         <w:tc>
           <w:tcPr>
-            <w:tcW w:w="547" w:type="dxa"/>
+            <w:tcW w:w="785" w:type="dxa"/>
             <w:tcBorders>
               <w:top w:val="single" w:sz="4" w:space="0" w:color="000000"/>
               <w:left w:val="single" w:sz="4" w:space="0" w:color="000000"/>
@@ -2079,7 +2079,7 @@
         </w:tc>
         <w:tc>
           <w:tcPr>
-            <w:tcW w:w="783" w:type="dxa"/>
+            <w:tcW w:w="763" w:type="dxa"/>
             <w:tcBorders>
               <w:top w:val="single" w:sz="4" w:space="0" w:color="000000"/>
               <w:left w:val="single" w:sz="4" w:space="0" w:color="000000"/>
@@ -2142,7 +2142,7 @@
         </w:tc>
         <w:tc>
           <w:tcPr>
-            <w:tcW w:w="762" w:type="dxa"/>
+            <w:tcW w:w="782" w:type="dxa"/>
             <w:tcBorders>
               <w:top w:val="single" w:sz="4" w:space="0" w:color="000000"/>
               <w:left w:val="single" w:sz="4" w:space="0" w:color="000000"/>
@@ -2212,7 +2212,7 @@
         </w:trPr>
         <w:tc>
           <w:tcPr>
-            <w:tcW w:w="8178" w:type="dxa"/>
+            <w:tcW w:w="7933" w:type="dxa"/>
             <w:tcBorders>
               <w:top w:val="single" w:sz="4" w:space="0" w:color="000000"/>
               <w:left w:val="single" w:sz="4" w:space="0" w:color="000000"/>
@@ -2275,7 +2275,7 @@
         </w:tc>
         <w:tc>
           <w:tcPr>
-            <w:tcW w:w="547" w:type="dxa"/>
+            <w:tcW w:w="785" w:type="dxa"/>
             <w:tcBorders>
               <w:top w:val="single" w:sz="4" w:space="0" w:color="000000"/>
               <w:left w:val="single" w:sz="4" w:space="0" w:color="000000"/>
@@ -2643,7 +2643,7 @@
         </w:tc>
         <w:tc>
           <w:tcPr>
-            <w:tcW w:w="783" w:type="dxa"/>
+            <w:tcW w:w="763" w:type="dxa"/>
             <w:tcBorders>
               <w:top w:val="single" w:sz="4" w:space="0" w:color="000000"/>
               <w:left w:val="single" w:sz="4" w:space="0" w:color="000000"/>
@@ -2707,7 +2707,7 @@
         </w:tc>
         <w:tc>
           <w:tcPr>
-            <w:tcW w:w="762" w:type="dxa"/>
+            <w:tcW w:w="782" w:type="dxa"/>
             <w:tcBorders>
               <w:top w:val="single" w:sz="4" w:space="0" w:color="000000"/>
               <w:left w:val="single" w:sz="4" w:space="0" w:color="000000"/>
@@ -2778,7 +2778,7 @@
         </w:trPr>
         <w:tc>
           <w:tcPr>
-            <w:tcW w:w="8178" w:type="dxa"/>
+            <w:tcW w:w="7933" w:type="dxa"/>
             <w:tcBorders>
               <w:top w:val="single" w:sz="4" w:space="0" w:color="000000"/>
               <w:left w:val="single" w:sz="4" w:space="0" w:color="000000"/>
@@ -2841,7 +2841,7 @@
         </w:tc>
         <w:tc>
           <w:tcPr>
-            <w:tcW w:w="547" w:type="dxa"/>
+            <w:tcW w:w="785" w:type="dxa"/>
             <w:tcBorders>
               <w:top w:val="single" w:sz="4" w:space="0" w:color="000000"/>
               <w:left w:val="single" w:sz="4" w:space="0" w:color="000000"/>
@@ -3183,7 +3183,7 @@
         </w:tc>
         <w:tc>
           <w:tcPr>
-            <w:tcW w:w="783" w:type="dxa"/>
+            <w:tcW w:w="763" w:type="dxa"/>
             <w:tcBorders>
               <w:top w:val="single" w:sz="4" w:space="0" w:color="000000"/>
               <w:left w:val="single" w:sz="4" w:space="0" w:color="000000"/>
@@ -3247,7 +3247,7 @@
         </w:tc>
         <w:tc>
           <w:tcPr>
-            <w:tcW w:w="762" w:type="dxa"/>
+            <w:tcW w:w="782" w:type="dxa"/>
             <w:tcBorders>
               <w:top w:val="single" w:sz="4" w:space="0" w:color="000000"/>
               <w:left w:val="single" w:sz="4" w:space="0" w:color="000000"/>
@@ -3316,7 +3316,7 @@
         </w:trPr>
         <w:tc>
           <w:tcPr>
-            <w:tcW w:w="8178" w:type="dxa"/>
+            <w:tcW w:w="7933" w:type="dxa"/>
             <w:tcBorders>
               <w:top w:val="single" w:sz="4" w:space="0" w:color="000000"/>
               <w:left w:val="single" w:sz="4" w:space="0" w:color="000000"/>
@@ -3378,7 +3378,7 @@
         </w:tc>
         <w:tc>
           <w:tcPr>
-            <w:tcW w:w="547" w:type="dxa"/>
+            <w:tcW w:w="785" w:type="dxa"/>
             <w:tcBorders>
               <w:top w:val="single" w:sz="4" w:space="0" w:color="000000"/>
               <w:left w:val="single" w:sz="4" w:space="0" w:color="000000"/>
@@ -3720,7 +3720,7 @@
         </w:tc>
         <w:tc>
           <w:tcPr>
-            <w:tcW w:w="783" w:type="dxa"/>
+            <w:tcW w:w="763" w:type="dxa"/>
             <w:tcBorders>
               <w:top w:val="single" w:sz="4" w:space="0" w:color="000000"/>
               <w:left w:val="single" w:sz="4" w:space="0" w:color="000000"/>
@@ -3784,7 +3784,7 @@
         </w:tc>
         <w:tc>
           <w:tcPr>
-            <w:tcW w:w="762" w:type="dxa"/>
+            <w:tcW w:w="782" w:type="dxa"/>
             <w:tcBorders>
               <w:top w:val="single" w:sz="4" w:space="0" w:color="000000"/>
               <w:left w:val="single" w:sz="4" w:space="0" w:color="000000"/>
@@ -3867,7 +3867,7 @@
         </w:trPr>
         <w:tc>
           <w:tcPr>
-            <w:tcW w:w="8178" w:type="dxa"/>
+            <w:tcW w:w="7933" w:type="dxa"/>
             <w:tcBorders>
               <w:top w:val="single" w:sz="4" w:space="0" w:color="000000"/>
               <w:left w:val="single" w:sz="4" w:space="0" w:color="000000"/>
@@ -3931,7 +3931,7 @@
         </w:tc>
         <w:tc>
           <w:tcPr>
-            <w:tcW w:w="547" w:type="dxa"/>
+            <w:tcW w:w="785" w:type="dxa"/>
             <w:tcBorders>
               <w:top w:val="single" w:sz="4" w:space="0" w:color="000000"/>
               <w:left w:val="single" w:sz="4" w:space="0" w:color="000000"/>
@@ -4285,7 +4285,7 @@
         </w:tc>
         <w:tc>
           <w:tcPr>
-            <w:tcW w:w="783" w:type="dxa"/>
+            <w:tcW w:w="763" w:type="dxa"/>
             <w:tcBorders>
               <w:top w:val="single" w:sz="4" w:space="0" w:color="000000"/>
               <w:left w:val="single" w:sz="4" w:space="0" w:color="000000"/>
@@ -4362,7 +4362,7 @@
         </w:tc>
         <w:tc>
           <w:tcPr>
-            <w:tcW w:w="762" w:type="dxa"/>
+            <w:tcW w:w="782" w:type="dxa"/>
             <w:tcBorders>
               <w:top w:val="single" w:sz="4" w:space="0" w:color="000000"/>
               <w:left w:val="single" w:sz="4" w:space="0" w:color="000000"/>
@@ -4431,7 +4431,7 @@
         </w:trPr>
         <w:tc>
           <w:tcPr>
-            <w:tcW w:w="8178" w:type="dxa"/>
+            <w:tcW w:w="7933" w:type="dxa"/>
             <w:tcBorders>
               <w:top w:val="single" w:sz="4" w:space="0" w:color="000000"/>
               <w:left w:val="single" w:sz="4" w:space="0" w:color="000000"/>
@@ -4495,7 +4495,7 @@
         </w:tc>
         <w:tc>
           <w:tcPr>
-            <w:tcW w:w="547" w:type="dxa"/>
+            <w:tcW w:w="785" w:type="dxa"/>
             <w:tcBorders>
               <w:top w:val="single" w:sz="4" w:space="0" w:color="000000"/>
               <w:left w:val="single" w:sz="4" w:space="0" w:color="000000"/>
@@ -4833,7 +4833,7 @@
         </w:tc>
         <w:tc>
           <w:tcPr>
-            <w:tcW w:w="783" w:type="dxa"/>
+            <w:tcW w:w="763" w:type="dxa"/>
             <w:tcBorders>
               <w:top w:val="single" w:sz="4" w:space="0" w:color="000000"/>
               <w:left w:val="single" w:sz="4" w:space="0" w:color="000000"/>
@@ -4895,7 +4895,7 @@
         </w:tc>
         <w:tc>
           <w:tcPr>
-            <w:tcW w:w="762" w:type="dxa"/>
+            <w:tcW w:w="782" w:type="dxa"/>
             <w:tcBorders>
               <w:top w:val="single" w:sz="4" w:space="0" w:color="000000"/>
               <w:left w:val="single" w:sz="4" w:space="0" w:color="000000"/>
@@ -4965,7 +4965,7 @@
         </w:trPr>
         <w:tc>
           <w:tcPr>
-            <w:tcW w:w="8178" w:type="dxa"/>
+            <w:tcW w:w="7933" w:type="dxa"/>
             <w:tcBorders>
               <w:top w:val="single" w:sz="4" w:space="0" w:color="000000"/>
               <w:left w:val="single" w:sz="4" w:space="0" w:color="000000"/>
@@ -5028,7 +5028,7 @@
         </w:tc>
         <w:tc>
           <w:tcPr>
-            <w:tcW w:w="547" w:type="dxa"/>
+            <w:tcW w:w="785" w:type="dxa"/>
             <w:tcBorders>
               <w:top w:val="single" w:sz="4" w:space="0" w:color="000000"/>
               <w:left w:val="single" w:sz="4" w:space="0" w:color="000000"/>
@@ -5380,7 +5380,7 @@
         </w:tc>
         <w:tc>
           <w:tcPr>
-            <w:tcW w:w="783" w:type="dxa"/>
+            <w:tcW w:w="763" w:type="dxa"/>
             <w:tcBorders>
               <w:top w:val="single" w:sz="4" w:space="0" w:color="000000"/>
               <w:left w:val="single" w:sz="4" w:space="0" w:color="000000"/>
@@ -5444,7 +5444,7 @@
         </w:tc>
         <w:tc>
           <w:tcPr>
-            <w:tcW w:w="762" w:type="dxa"/>
+            <w:tcW w:w="782" w:type="dxa"/>
             <w:tcBorders>
               <w:top w:val="single" w:sz="4" w:space="0" w:color="000000"/>
               <w:left w:val="single" w:sz="4" w:space="0" w:color="000000"/>
@@ -5515,7 +5515,7 @@
         </w:trPr>
         <w:tc>
           <w:tcPr>
-            <w:tcW w:w="8178" w:type="dxa"/>
+            <w:tcW w:w="7933" w:type="dxa"/>
             <w:tcBorders>
               <w:top w:val="single" w:sz="4" w:space="0" w:color="000000"/>
               <w:left w:val="single" w:sz="4" w:space="0" w:color="000000"/>
@@ -5572,23 +5572,13 @@
                 <w:u w:color="000000"/>
                 <w:lang w:val="en-US" w:eastAsia="en-AU"/>
               </w:rPr>
-              <w:t xml:space="preserve">Broken Access </w:t>
-            </w:r>
-            <w:r>
-              <w:rPr>
-                <w:rFonts w:ascii="Segoe UI Semilight" w:eastAsia="ヒラギノ角ゴ Pro W3" w:hAnsi="Segoe UI Semilight" w:cs="Segoe UI Semilight"/>
-                <w:sz w:val="20"/>
-                <w:szCs w:val="20"/>
-                <w:u w:color="000000"/>
-                <w:lang w:val="en-US" w:eastAsia="en-AU"/>
-              </w:rPr>
-              <w:t>Control</w:t>
-            </w:r>
-          </w:p>
-        </w:tc>
-        <w:tc>
-          <w:tcPr>
-            <w:tcW w:w="547" w:type="dxa"/>
+              <w:t>Broken Access Control</w:t>
+            </w:r>
+          </w:p>
+        </w:tc>
+        <w:tc>
+          <w:tcPr>
+            <w:tcW w:w="785" w:type="dxa"/>
             <w:tcBorders>
               <w:top w:val="single" w:sz="4" w:space="0" w:color="000000"/>
               <w:left w:val="single" w:sz="4" w:space="0" w:color="000000"/>
@@ -5970,7 +5960,7 @@
         </w:tc>
         <w:tc>
           <w:tcPr>
-            <w:tcW w:w="783" w:type="dxa"/>
+            <w:tcW w:w="763" w:type="dxa"/>
             <w:tcBorders>
               <w:top w:val="single" w:sz="4" w:space="0" w:color="000000"/>
               <w:left w:val="single" w:sz="4" w:space="0" w:color="000000"/>
@@ -6035,7 +6025,7 @@
         </w:tc>
         <w:tc>
           <w:tcPr>
-            <w:tcW w:w="762" w:type="dxa"/>
+            <w:tcW w:w="782" w:type="dxa"/>
             <w:tcBorders>
               <w:top w:val="single" w:sz="4" w:space="0" w:color="000000"/>
               <w:left w:val="single" w:sz="4" w:space="0" w:color="000000"/>
@@ -6106,7 +6096,7 @@
         </w:trPr>
         <w:tc>
           <w:tcPr>
-            <w:tcW w:w="8178" w:type="dxa"/>
+            <w:tcW w:w="7933" w:type="dxa"/>
             <w:tcBorders>
               <w:top w:val="single" w:sz="4" w:space="0" w:color="000000"/>
               <w:left w:val="single" w:sz="4" w:space="0" w:color="000000"/>
@@ -6170,7 +6160,7 @@
         </w:tc>
         <w:tc>
           <w:tcPr>
-            <w:tcW w:w="547" w:type="dxa"/>
+            <w:tcW w:w="785" w:type="dxa"/>
             <w:tcBorders>
               <w:top w:val="single" w:sz="4" w:space="0" w:color="000000"/>
               <w:left w:val="single" w:sz="4" w:space="0" w:color="000000"/>
@@ -6500,7 +6490,7 @@
         </w:tc>
         <w:tc>
           <w:tcPr>
-            <w:tcW w:w="783" w:type="dxa"/>
+            <w:tcW w:w="763" w:type="dxa"/>
             <w:tcBorders>
               <w:top w:val="single" w:sz="4" w:space="0" w:color="000000"/>
               <w:left w:val="single" w:sz="4" w:space="0" w:color="000000"/>
@@ -6563,7 +6553,7 @@
         </w:tc>
         <w:tc>
           <w:tcPr>
-            <w:tcW w:w="762" w:type="dxa"/>
+            <w:tcW w:w="782" w:type="dxa"/>
             <w:tcBorders>
               <w:top w:val="single" w:sz="4" w:space="0" w:color="000000"/>
               <w:left w:val="single" w:sz="4" w:space="0" w:color="000000"/>
@@ -6633,7 +6623,7 @@
         </w:trPr>
         <w:tc>
           <w:tcPr>
-            <w:tcW w:w="8178" w:type="dxa"/>
+            <w:tcW w:w="7933" w:type="dxa"/>
             <w:tcBorders>
               <w:top w:val="single" w:sz="4" w:space="0" w:color="000000"/>
               <w:left w:val="single" w:sz="4" w:space="0" w:color="000000"/>
@@ -6697,7 +6687,7 @@
         </w:tc>
         <w:tc>
           <w:tcPr>
-            <w:tcW w:w="547" w:type="dxa"/>
+            <w:tcW w:w="785" w:type="dxa"/>
             <w:tcBorders>
               <w:top w:val="single" w:sz="4" w:space="0" w:color="000000"/>
               <w:left w:val="single" w:sz="4" w:space="0" w:color="000000"/>
@@ -7034,7 +7024,7 @@
         </w:tc>
         <w:tc>
           <w:tcPr>
-            <w:tcW w:w="783" w:type="dxa"/>
+            <w:tcW w:w="763" w:type="dxa"/>
             <w:tcBorders>
               <w:top w:val="single" w:sz="4" w:space="0" w:color="000000"/>
               <w:left w:val="single" w:sz="4" w:space="0" w:color="000000"/>
@@ -7097,7 +7087,7 @@
         </w:tc>
         <w:tc>
           <w:tcPr>
-            <w:tcW w:w="762" w:type="dxa"/>
+            <w:tcW w:w="782" w:type="dxa"/>
             <w:tcBorders>
               <w:top w:val="single" w:sz="4" w:space="0" w:color="000000"/>
               <w:left w:val="single" w:sz="4" w:space="0" w:color="000000"/>
@@ -7167,7 +7157,7 @@
         </w:trPr>
         <w:tc>
           <w:tcPr>
-            <w:tcW w:w="8178" w:type="dxa"/>
+            <w:tcW w:w="7933" w:type="dxa"/>
             <w:tcBorders>
               <w:top w:val="single" w:sz="4" w:space="0" w:color="000000"/>
               <w:left w:val="single" w:sz="4" w:space="0" w:color="000000"/>
@@ -7230,7 +7220,7 @@
         </w:tc>
         <w:tc>
           <w:tcPr>
-            <w:tcW w:w="547" w:type="dxa"/>
+            <w:tcW w:w="785" w:type="dxa"/>
             <w:tcBorders>
               <w:top w:val="single" w:sz="4" w:space="0" w:color="000000"/>
               <w:left w:val="single" w:sz="4" w:space="0" w:color="000000"/>
@@ -7598,7 +7588,7 @@
         </w:tc>
         <w:tc>
           <w:tcPr>
-            <w:tcW w:w="783" w:type="dxa"/>
+            <w:tcW w:w="763" w:type="dxa"/>
             <w:tcBorders>
               <w:top w:val="single" w:sz="4" w:space="0" w:color="000000"/>
               <w:left w:val="single" w:sz="4" w:space="0" w:color="000000"/>
@@ -7662,7 +7652,7 @@
         </w:tc>
         <w:tc>
           <w:tcPr>
-            <w:tcW w:w="762" w:type="dxa"/>
+            <w:tcW w:w="782" w:type="dxa"/>
             <w:tcBorders>
               <w:top w:val="single" w:sz="4" w:space="0" w:color="000000"/>
               <w:left w:val="single" w:sz="4" w:space="0" w:color="000000"/>
@@ -7733,7 +7723,7 @@
         </w:trPr>
         <w:tc>
           <w:tcPr>
-            <w:tcW w:w="8178" w:type="dxa"/>
+            <w:tcW w:w="7933" w:type="dxa"/>
             <w:tcBorders>
               <w:top w:val="single" w:sz="4" w:space="0" w:color="000000"/>
               <w:left w:val="single" w:sz="4" w:space="0" w:color="000000"/>
@@ -7797,7 +7787,7 @@
         </w:tc>
         <w:tc>
           <w:tcPr>
-            <w:tcW w:w="547" w:type="dxa"/>
+            <w:tcW w:w="785" w:type="dxa"/>
             <w:tcBorders>
               <w:top w:val="single" w:sz="4" w:space="0" w:color="000000"/>
               <w:left w:val="single" w:sz="4" w:space="0" w:color="000000"/>
@@ -8148,7 +8138,7 @@
         </w:tc>
         <w:tc>
           <w:tcPr>
-            <w:tcW w:w="783" w:type="dxa"/>
+            <w:tcW w:w="763" w:type="dxa"/>
             <w:tcBorders>
               <w:top w:val="single" w:sz="4" w:space="0" w:color="000000"/>
               <w:left w:val="single" w:sz="4" w:space="0" w:color="000000"/>
@@ -8212,7 +8202,7 @@
         </w:tc>
         <w:tc>
           <w:tcPr>
-            <w:tcW w:w="762" w:type="dxa"/>
+            <w:tcW w:w="782" w:type="dxa"/>
             <w:tcBorders>
               <w:top w:val="single" w:sz="4" w:space="0" w:color="000000"/>
               <w:left w:val="single" w:sz="4" w:space="0" w:color="000000"/>
@@ -8283,7 +8273,7 @@
         </w:trPr>
         <w:tc>
           <w:tcPr>
-            <w:tcW w:w="8178" w:type="dxa"/>
+            <w:tcW w:w="7933" w:type="dxa"/>
             <w:tcBorders>
               <w:top w:val="single" w:sz="4" w:space="0" w:color="000000"/>
               <w:left w:val="single" w:sz="4" w:space="0" w:color="000000"/>
@@ -8346,7 +8336,7 @@
         </w:tc>
         <w:tc>
           <w:tcPr>
-            <w:tcW w:w="547" w:type="dxa"/>
+            <w:tcW w:w="785" w:type="dxa"/>
             <w:tcBorders>
               <w:top w:val="single" w:sz="4" w:space="0" w:color="000000"/>
               <w:left w:val="single" w:sz="4" w:space="0" w:color="000000"/>
@@ -8715,7 +8705,7 @@
         </w:tc>
         <w:tc>
           <w:tcPr>
-            <w:tcW w:w="783" w:type="dxa"/>
+            <w:tcW w:w="763" w:type="dxa"/>
             <w:tcBorders>
               <w:top w:val="single" w:sz="4" w:space="0" w:color="000000"/>
               <w:left w:val="single" w:sz="4" w:space="0" w:color="000000"/>
@@ -8781,7 +8771,7 @@
         </w:tc>
         <w:tc>
           <w:tcPr>
-            <w:tcW w:w="762" w:type="dxa"/>
+            <w:tcW w:w="782" w:type="dxa"/>
             <w:tcBorders>
               <w:top w:val="single" w:sz="4" w:space="0" w:color="000000"/>
               <w:left w:val="single" w:sz="4" w:space="0" w:color="000000"/>
@@ -8866,7 +8856,7 @@
         </w:trPr>
         <w:tc>
           <w:tcPr>
-            <w:tcW w:w="8178" w:type="dxa"/>
+            <w:tcW w:w="7933" w:type="dxa"/>
             <w:tcBorders>
               <w:top w:val="single" w:sz="4" w:space="0" w:color="000000"/>
               <w:left w:val="single" w:sz="4" w:space="0" w:color="000000"/>
@@ -8930,7 +8920,7 @@
         </w:tc>
         <w:tc>
           <w:tcPr>
-            <w:tcW w:w="547" w:type="dxa"/>
+            <w:tcW w:w="785" w:type="dxa"/>
             <w:tcBorders>
               <w:top w:val="single" w:sz="4" w:space="0" w:color="000000"/>
               <w:left w:val="single" w:sz="4" w:space="0" w:color="000000"/>
@@ -9284,7 +9274,7 @@
         </w:tc>
         <w:tc>
           <w:tcPr>
-            <w:tcW w:w="783" w:type="dxa"/>
+            <w:tcW w:w="763" w:type="dxa"/>
             <w:tcBorders>
               <w:top w:val="single" w:sz="4" w:space="0" w:color="000000"/>
               <w:left w:val="single" w:sz="4" w:space="0" w:color="000000"/>
@@ -9348,7 +9338,7 @@
         </w:tc>
         <w:tc>
           <w:tcPr>
-            <w:tcW w:w="762" w:type="dxa"/>
+            <w:tcW w:w="782" w:type="dxa"/>
             <w:tcBorders>
               <w:top w:val="single" w:sz="4" w:space="0" w:color="000000"/>
               <w:left w:val="single" w:sz="4" w:space="0" w:color="000000"/>
@@ -9419,7 +9409,7 @@
         </w:trPr>
         <w:tc>
           <w:tcPr>
-            <w:tcW w:w="8178" w:type="dxa"/>
+            <w:tcW w:w="7933" w:type="dxa"/>
             <w:tcBorders>
               <w:top w:val="single" w:sz="4" w:space="0" w:color="000000"/>
               <w:left w:val="single" w:sz="4" w:space="0" w:color="000000"/>
@@ -9482,7 +9472,7 @@
         </w:tc>
         <w:tc>
           <w:tcPr>
-            <w:tcW w:w="547" w:type="dxa"/>
+            <w:tcW w:w="785" w:type="dxa"/>
             <w:tcBorders>
               <w:top w:val="single" w:sz="4" w:space="0" w:color="000000"/>
               <w:left w:val="single" w:sz="4" w:space="0" w:color="000000"/>
@@ -9819,7 +9809,7 @@
         </w:tc>
         <w:tc>
           <w:tcPr>
-            <w:tcW w:w="783" w:type="dxa"/>
+            <w:tcW w:w="763" w:type="dxa"/>
             <w:tcBorders>
               <w:top w:val="single" w:sz="4" w:space="0" w:color="000000"/>
               <w:left w:val="single" w:sz="4" w:space="0" w:color="000000"/>
@@ -9883,7 +9873,7 @@
         </w:tc>
         <w:tc>
           <w:tcPr>
-            <w:tcW w:w="762" w:type="dxa"/>
+            <w:tcW w:w="782" w:type="dxa"/>
             <w:tcBorders>
               <w:top w:val="single" w:sz="4" w:space="0" w:color="000000"/>
               <w:left w:val="single" w:sz="4" w:space="0" w:color="000000"/>
@@ -9954,7 +9944,7 @@
         </w:trPr>
         <w:tc>
           <w:tcPr>
-            <w:tcW w:w="8178" w:type="dxa"/>
+            <w:tcW w:w="7933" w:type="dxa"/>
             <w:tcBorders>
               <w:top w:val="single" w:sz="4" w:space="0" w:color="000000"/>
               <w:left w:val="single" w:sz="4" w:space="0" w:color="000000"/>
@@ -10018,7 +10008,7 @@
         </w:tc>
         <w:tc>
           <w:tcPr>
-            <w:tcW w:w="547" w:type="dxa"/>
+            <w:tcW w:w="785" w:type="dxa"/>
             <w:tcBorders>
               <w:top w:val="single" w:sz="4" w:space="0" w:color="000000"/>
               <w:left w:val="single" w:sz="4" w:space="0" w:color="000000"/>
@@ -10367,7 +10357,7 @@
         </w:tc>
         <w:tc>
           <w:tcPr>
-            <w:tcW w:w="783" w:type="dxa"/>
+            <w:tcW w:w="763" w:type="dxa"/>
             <w:tcBorders>
               <w:top w:val="single" w:sz="4" w:space="0" w:color="000000"/>
               <w:left w:val="single" w:sz="4" w:space="0" w:color="000000"/>
@@ -10432,7 +10422,7 @@
         </w:tc>
         <w:tc>
           <w:tcPr>
-            <w:tcW w:w="762" w:type="dxa"/>
+            <w:tcW w:w="782" w:type="dxa"/>
             <w:tcBorders>
               <w:top w:val="single" w:sz="4" w:space="0" w:color="000000"/>
               <w:left w:val="single" w:sz="4" w:space="0" w:color="000000"/>
@@ -10515,7 +10505,7 @@
         </w:trPr>
         <w:tc>
           <w:tcPr>
-            <w:tcW w:w="8178" w:type="dxa"/>
+            <w:tcW w:w="7933" w:type="dxa"/>
             <w:tcBorders>
               <w:top w:val="single" w:sz="4" w:space="0" w:color="000000"/>
               <w:left w:val="single" w:sz="4" w:space="0" w:color="000000"/>
@@ -10579,7 +10569,7 @@
         </w:tc>
         <w:tc>
           <w:tcPr>
-            <w:tcW w:w="547" w:type="dxa"/>
+            <w:tcW w:w="785" w:type="dxa"/>
             <w:tcBorders>
               <w:top w:val="single" w:sz="4" w:space="0" w:color="000000"/>
               <w:left w:val="single" w:sz="4" w:space="0" w:color="000000"/>
@@ -10914,7 +10904,7 @@
         </w:tc>
         <w:tc>
           <w:tcPr>
-            <w:tcW w:w="783" w:type="dxa"/>
+            <w:tcW w:w="763" w:type="dxa"/>
             <w:tcBorders>
               <w:top w:val="single" w:sz="4" w:space="0" w:color="000000"/>
               <w:left w:val="single" w:sz="4" w:space="0" w:color="000000"/>
@@ -10977,7 +10967,7 @@
         </w:tc>
         <w:tc>
           <w:tcPr>
-            <w:tcW w:w="762" w:type="dxa"/>
+            <w:tcW w:w="782" w:type="dxa"/>
             <w:tcBorders>
               <w:top w:val="single" w:sz="4" w:space="0" w:color="000000"/>
               <w:left w:val="single" w:sz="4" w:space="0" w:color="000000"/>
@@ -11048,7 +11038,7 @@
         </w:trPr>
         <w:tc>
           <w:tcPr>
-            <w:tcW w:w="8178" w:type="dxa"/>
+            <w:tcW w:w="7933" w:type="dxa"/>
             <w:tcBorders>
               <w:top w:val="single" w:sz="4" w:space="0" w:color="000000"/>
               <w:left w:val="single" w:sz="4" w:space="0" w:color="000000"/>
@@ -11112,7 +11102,7 @@
         </w:tc>
         <w:tc>
           <w:tcPr>
-            <w:tcW w:w="547" w:type="dxa"/>
+            <w:tcW w:w="785" w:type="dxa"/>
             <w:tcBorders>
               <w:top w:val="single" w:sz="4" w:space="0" w:color="000000"/>
               <w:left w:val="single" w:sz="4" w:space="0" w:color="000000"/>
@@ -11448,7 +11438,7 @@
         </w:tc>
         <w:tc>
           <w:tcPr>
-            <w:tcW w:w="783" w:type="dxa"/>
+            <w:tcW w:w="763" w:type="dxa"/>
             <w:tcBorders>
               <w:top w:val="single" w:sz="4" w:space="0" w:color="000000"/>
               <w:left w:val="single" w:sz="4" w:space="0" w:color="000000"/>
@@ -11514,7 +11504,7 @@
         </w:tc>
         <w:tc>
           <w:tcPr>
-            <w:tcW w:w="762" w:type="dxa"/>
+            <w:tcW w:w="782" w:type="dxa"/>
             <w:tcBorders>
               <w:top w:val="single" w:sz="4" w:space="0" w:color="000000"/>
               <w:left w:val="single" w:sz="4" w:space="0" w:color="000000"/>
@@ -11598,7 +11588,7 @@
         </w:trPr>
         <w:tc>
           <w:tcPr>
-            <w:tcW w:w="8178" w:type="dxa"/>
+            <w:tcW w:w="7933" w:type="dxa"/>
             <w:tcBorders>
               <w:top w:val="single" w:sz="4" w:space="0" w:color="000000"/>
               <w:left w:val="single" w:sz="4" w:space="0" w:color="000000"/>
@@ -11662,7 +11652,7 @@
         </w:tc>
         <w:tc>
           <w:tcPr>
-            <w:tcW w:w="547" w:type="dxa"/>
+            <w:tcW w:w="785" w:type="dxa"/>
             <w:tcBorders>
               <w:top w:val="single" w:sz="4" w:space="0" w:color="000000"/>
               <w:left w:val="single" w:sz="4" w:space="0" w:color="000000"/>
@@ -11998,7 +11988,7 @@
         </w:tc>
         <w:tc>
           <w:tcPr>
-            <w:tcW w:w="783" w:type="dxa"/>
+            <w:tcW w:w="763" w:type="dxa"/>
             <w:tcBorders>
               <w:top w:val="single" w:sz="4" w:space="0" w:color="000000"/>
               <w:left w:val="single" w:sz="4" w:space="0" w:color="000000"/>
@@ -12064,7 +12054,7 @@
         </w:tc>
         <w:tc>
           <w:tcPr>
-            <w:tcW w:w="762" w:type="dxa"/>
+            <w:tcW w:w="782" w:type="dxa"/>
             <w:tcBorders>
               <w:top w:val="single" w:sz="4" w:space="0" w:color="000000"/>
               <w:left w:val="single" w:sz="4" w:space="0" w:color="000000"/>
@@ -12135,7 +12125,7 @@
         </w:trPr>
         <w:tc>
           <w:tcPr>
-            <w:tcW w:w="8178" w:type="dxa"/>
+            <w:tcW w:w="7933" w:type="dxa"/>
             <w:tcBorders>
               <w:top w:val="single" w:sz="4" w:space="0" w:color="000000"/>
               <w:left w:val="single" w:sz="4" w:space="0" w:color="000000"/>
@@ -12199,7 +12189,7 @@
         </w:tc>
         <w:tc>
           <w:tcPr>
-            <w:tcW w:w="547" w:type="dxa"/>
+            <w:tcW w:w="785" w:type="dxa"/>
             <w:tcBorders>
               <w:top w:val="single" w:sz="4" w:space="0" w:color="000000"/>
               <w:left w:val="single" w:sz="4" w:space="0" w:color="000000"/>
@@ -12535,7 +12525,7 @@
         </w:tc>
         <w:tc>
           <w:tcPr>
-            <w:tcW w:w="783" w:type="dxa"/>
+            <w:tcW w:w="763" w:type="dxa"/>
             <w:tcBorders>
               <w:top w:val="single" w:sz="4" w:space="0" w:color="000000"/>
               <w:left w:val="single" w:sz="4" w:space="0" w:color="000000"/>
@@ -12601,7 +12591,7 @@
         </w:tc>
         <w:tc>
           <w:tcPr>
-            <w:tcW w:w="762" w:type="dxa"/>
+            <w:tcW w:w="782" w:type="dxa"/>
             <w:tcBorders>
               <w:top w:val="single" w:sz="4" w:space="0" w:color="000000"/>
               <w:left w:val="single" w:sz="4" w:space="0" w:color="000000"/>
@@ -12685,7 +12675,7 @@
         </w:trPr>
         <w:tc>
           <w:tcPr>
-            <w:tcW w:w="8178" w:type="dxa"/>
+            <w:tcW w:w="7933" w:type="dxa"/>
             <w:tcBorders>
               <w:top w:val="single" w:sz="4" w:space="0" w:color="000000"/>
               <w:left w:val="single" w:sz="4" w:space="0" w:color="000000"/>
@@ -12749,7 +12739,7 @@
         </w:tc>
         <w:tc>
           <w:tcPr>
-            <w:tcW w:w="547" w:type="dxa"/>
+            <w:tcW w:w="785" w:type="dxa"/>
             <w:tcBorders>
               <w:top w:val="single" w:sz="4" w:space="0" w:color="000000"/>
               <w:left w:val="single" w:sz="4" w:space="0" w:color="000000"/>
@@ -13085,7 +13075,7 @@
         </w:tc>
         <w:tc>
           <w:tcPr>
-            <w:tcW w:w="783" w:type="dxa"/>
+            <w:tcW w:w="763" w:type="dxa"/>
             <w:tcBorders>
               <w:top w:val="single" w:sz="4" w:space="0" w:color="000000"/>
               <w:left w:val="single" w:sz="4" w:space="0" w:color="000000"/>
@@ -13148,7 +13138,7 @@
         </w:tc>
         <w:tc>
           <w:tcPr>
-            <w:tcW w:w="762" w:type="dxa"/>
+            <w:tcW w:w="782" w:type="dxa"/>
             <w:tcBorders>
               <w:top w:val="single" w:sz="4" w:space="0" w:color="000000"/>
               <w:left w:val="single" w:sz="4" w:space="0" w:color="000000"/>
@@ -13220,7 +13210,7 @@
         </w:trPr>
         <w:tc>
           <w:tcPr>
-            <w:tcW w:w="8178" w:type="dxa"/>
+            <w:tcW w:w="7933" w:type="dxa"/>
             <w:tcBorders>
               <w:top w:val="single" w:sz="4" w:space="0" w:color="000000"/>
               <w:left w:val="single" w:sz="4" w:space="0" w:color="000000"/>
@@ -13284,7 +13274,7 @@
         </w:tc>
         <w:tc>
           <w:tcPr>
-            <w:tcW w:w="547" w:type="dxa"/>
+            <w:tcW w:w="785" w:type="dxa"/>
             <w:tcBorders>
               <w:top w:val="single" w:sz="4" w:space="0" w:color="000000"/>
               <w:left w:val="single" w:sz="4" w:space="0" w:color="000000"/>
@@ -13620,7 +13610,7 @@
         </w:tc>
         <w:tc>
           <w:tcPr>
-            <w:tcW w:w="783" w:type="dxa"/>
+            <w:tcW w:w="763" w:type="dxa"/>
             <w:tcBorders>
               <w:top w:val="single" w:sz="4" w:space="0" w:color="000000"/>
               <w:left w:val="single" w:sz="4" w:space="0" w:color="000000"/>
@@ -13684,7 +13674,7 @@
         </w:tc>
         <w:tc>
           <w:tcPr>
-            <w:tcW w:w="762" w:type="dxa"/>
+            <w:tcW w:w="782" w:type="dxa"/>
             <w:tcBorders>
               <w:top w:val="single" w:sz="4" w:space="0" w:color="000000"/>
               <w:left w:val="single" w:sz="4" w:space="0" w:color="000000"/>
@@ -13758,7 +13748,7 @@
         </w:trPr>
         <w:tc>
           <w:tcPr>
-            <w:tcW w:w="8178" w:type="dxa"/>
+            <w:tcW w:w="7933" w:type="dxa"/>
             <w:tcBorders>
               <w:left w:val="single" w:sz="4" w:space="0" w:color="000000"/>
               <w:bottom w:val="single" w:sz="4" w:space="0" w:color="000000"/>
@@ -13815,13 +13805,13 @@
                 <w:u w:color="000000"/>
                 <w:lang w:val="en-US" w:eastAsia="en-AU"/>
               </w:rPr>
-              <w:t>Next Steps</w:t>
-            </w:r>
-          </w:p>
-        </w:tc>
-        <w:tc>
-          <w:tcPr>
-            <w:tcW w:w="547" w:type="dxa"/>
+              <w:t>Code Quality Issues</w:t>
+            </w:r>
+          </w:p>
+        </w:tc>
+        <w:tc>
+          <w:tcPr>
+            <w:tcW w:w="785" w:type="dxa"/>
             <w:tcBorders>
               <w:left w:val="single" w:sz="4" w:space="0" w:color="000000"/>
               <w:bottom w:val="single" w:sz="4" w:space="0" w:color="000000"/>
@@ -13868,12 +13858,9 @@
               <w:ind w:left="63"/>
               <w:jc w:val="center"/>
               <w:rPr>
-                <w:rFonts w:ascii="Segoe UI Semilight" w:eastAsia="ヒラギノ角ゴ Pro W3" w:hAnsi="Segoe UI Semilight" w:cs="Segoe UI Semilight"/>
-                <w:color w:val="000000"/>
-                <w:sz w:val="20"/>
-                <w:szCs w:val="20"/>
-                <w:u w:color="000000"/>
-                <w:lang w:val="en-US" w:eastAsia="en-AU"/>
+                <w:rFonts w:ascii="Wingdings" w:hAnsi="Wingdings" w:cs="Wingdings"/>
+                <w:sz w:val="20"/>
+                <w:szCs w:val="20"/>
               </w:rPr>
             </w:pPr>
             <w:r>
@@ -13935,12 +13922,9 @@
               <w:ind w:left="63"/>
               <w:jc w:val="center"/>
               <w:rPr>
-                <w:rFonts w:ascii="Segoe UI Semilight" w:eastAsia="ヒラギノ角ゴ Pro W3" w:hAnsi="Segoe UI Semilight" w:cs="Segoe UI Semilight"/>
-                <w:color w:val="000000"/>
-                <w:sz w:val="20"/>
-                <w:szCs w:val="20"/>
-                <w:u w:color="000000"/>
-                <w:lang w:val="en-US" w:eastAsia="en-AU"/>
+                <w:rFonts w:ascii="Wingdings" w:hAnsi="Wingdings" w:cs="Wingdings"/>
+                <w:sz w:val="20"/>
+                <w:szCs w:val="20"/>
               </w:rPr>
             </w:pPr>
             <w:r>
@@ -14002,12 +13986,9 @@
               <w:ind w:left="63"/>
               <w:jc w:val="center"/>
               <w:rPr>
-                <w:rFonts w:ascii="Segoe UI Semilight" w:eastAsia="ヒラギノ角ゴ Pro W3" w:hAnsi="Segoe UI Semilight" w:cs="Segoe UI Semilight"/>
-                <w:color w:val="000000"/>
-                <w:sz w:val="20"/>
-                <w:szCs w:val="20"/>
-                <w:u w:color="000000"/>
-                <w:lang w:val="en-US" w:eastAsia="en-AU"/>
+                <w:rFonts w:ascii="Wingdings" w:hAnsi="Wingdings" w:cs="Wingdings"/>
+                <w:sz w:val="20"/>
+                <w:szCs w:val="20"/>
               </w:rPr>
             </w:pPr>
             <w:r>
@@ -14069,20 +14050,17 @@
               <w:ind w:left="63"/>
               <w:jc w:val="center"/>
               <w:rPr>
-                <w:rFonts w:ascii="Segoe UI Semilight" w:eastAsia="ヒラギノ角ゴ Pro W3" w:hAnsi="Segoe UI Semilight" w:cs="Segoe UI Semilight"/>
-                <w:color w:val="000000"/>
-                <w:sz w:val="20"/>
-                <w:szCs w:val="20"/>
-                <w:u w:color="000000"/>
-                <w:lang w:val="en-US" w:eastAsia="en-AU"/>
-              </w:rPr>
-            </w:pPr>
-            <w:r>
-              <w:rPr>
                 <w:rFonts w:ascii="Wingdings" w:hAnsi="Wingdings" w:cs="Wingdings"/>
                 <w:sz w:val="20"/>
                 <w:szCs w:val="20"/>
               </w:rPr>
+            </w:pPr>
+            <w:r>
+              <w:rPr>
+                <w:rFonts w:ascii="Wingdings" w:hAnsi="Wingdings" w:cs="Wingdings"/>
+                <w:sz w:val="20"/>
+                <w:szCs w:val="20"/>
+              </w:rPr>
               <w:t>û</w:t>
             </w:r>
           </w:p>
@@ -14132,27 +14110,24 @@
               <w:ind w:left="63"/>
               <w:jc w:val="center"/>
               <w:rPr>
-                <w:rFonts w:ascii="Segoe UI Semilight" w:eastAsia="ヒラギノ角ゴ Pro W3" w:hAnsi="Segoe UI Semilight" w:cs="Segoe UI Semilight"/>
-                <w:color w:val="000000"/>
-                <w:sz w:val="20"/>
-                <w:szCs w:val="20"/>
-                <w:u w:color="000000"/>
-                <w:lang w:val="en-US" w:eastAsia="en-AU"/>
-              </w:rPr>
-            </w:pPr>
-            <w:r>
-              <w:rPr>
                 <w:rFonts w:ascii="Wingdings" w:hAnsi="Wingdings" w:cs="Wingdings"/>
                 <w:sz w:val="20"/>
                 <w:szCs w:val="20"/>
               </w:rPr>
+            </w:pPr>
+            <w:r>
+              <w:rPr>
+                <w:rFonts w:ascii="Wingdings" w:hAnsi="Wingdings" w:cs="Wingdings"/>
+                <w:sz w:val="20"/>
+                <w:szCs w:val="20"/>
+              </w:rPr>
               <w:t>û</w:t>
             </w:r>
           </w:p>
         </w:tc>
         <w:tc>
           <w:tcPr>
-            <w:tcW w:w="783" w:type="dxa"/>
+            <w:tcW w:w="763" w:type="dxa"/>
             <w:tcBorders>
               <w:left w:val="single" w:sz="4" w:space="0" w:color="000000"/>
               <w:bottom w:val="single" w:sz="4" w:space="0" w:color="000000"/>
@@ -14195,27 +14170,24 @@
               <w:ind w:left="63"/>
               <w:jc w:val="center"/>
               <w:rPr>
-                <w:rFonts w:ascii="Segoe UI Semilight" w:eastAsia="ヒラギノ角ゴ Pro W3" w:hAnsi="Segoe UI Semilight" w:cs="Segoe UI Semilight"/>
-                <w:color w:val="000000"/>
-                <w:sz w:val="20"/>
-                <w:szCs w:val="20"/>
-                <w:u w:color="000000"/>
-                <w:lang w:val="en-US" w:eastAsia="en-AU"/>
-              </w:rPr>
-            </w:pPr>
-            <w:r>
-              <w:rPr>
                 <w:rFonts w:ascii="Wingdings" w:hAnsi="Wingdings" w:cs="Wingdings"/>
                 <w:sz w:val="20"/>
                 <w:szCs w:val="20"/>
               </w:rPr>
+            </w:pPr>
+            <w:r>
+              <w:rPr>
+                <w:rFonts w:ascii="Wingdings" w:hAnsi="Wingdings" w:cs="Wingdings"/>
+                <w:sz w:val="20"/>
+                <w:szCs w:val="20"/>
+              </w:rPr>
               <w:t>û</w:t>
             </w:r>
           </w:p>
         </w:tc>
         <w:tc>
           <w:tcPr>
-            <w:tcW w:w="762" w:type="dxa"/>
+            <w:tcW w:w="782" w:type="dxa"/>
             <w:tcBorders>
               <w:left w:val="single" w:sz="4" w:space="0" w:color="000000"/>
               <w:bottom w:val="single" w:sz="4" w:space="0" w:color="000000"/>
@@ -14262,6 +14234,7 @@
                 <w:color w:val="000000"/>
                 <w:sz w:val="20"/>
                 <w:szCs w:val="20"/>
+                <w:vertAlign w:val="superscript"/>
                 <w:lang w:val="en-US" w:eastAsia="en-AU"/>
               </w:rPr>
             </w:pPr>
@@ -14274,6 +14247,1077 @@
                 <w:lang w:val="en-US" w:eastAsia="en-AU"/>
               </w:rPr>
               <w:t>A11</w:t>
+            </w:r>
+            <w:r>
+              <w:rPr>
+                <w:rFonts w:ascii="Segoe UI Semilight" w:eastAsia="ヒラギノ角ゴ Pro W3" w:hAnsi="Segoe UI Semilight" w:cs="Segoe UI Semilight"/>
+                <w:color w:val="000000"/>
+                <w:sz w:val="20"/>
+                <w:szCs w:val="20"/>
+                <w:vertAlign w:val="superscript"/>
+                <w:lang w:val="en-US" w:eastAsia="en-AU"/>
+              </w:rPr>
+              <w:t>[26]</w:t>
+            </w:r>
+          </w:p>
+        </w:tc>
+      </w:tr>
+      <w:tr>
+        <w:trPr>
+          <w:cantSplit/>
+          <w:trHeight w:val="290"/>
+          <w:jc w:val="center"/>
+        </w:trPr>
+        <w:tc>
+          <w:tcPr>
+            <w:tcW w:w="7933" w:type="dxa"/>
+            <w:tcBorders>
+              <w:left w:val="single" w:sz="4" w:space="0" w:color="000000"/>
+              <w:bottom w:val="single" w:sz="4" w:space="0" w:color="000000"/>
+              <w:right w:val="single" w:sz="4" w:space="0" w:color="000000"/>
+            </w:tcBorders>
+            <w:shd w:val="clear" w:color="auto" w:fill="auto"/>
+          </w:tcPr>
+          <w:p>
+            <w:pPr>
+              <w:keepLines/>
+              <w:widowControl w:val="0"/>
+              <w:tabs>
+                <w:tab w:val="left" w:pos="-31680"/>
+                <w:tab w:val="left" w:pos="-30976"/>
+                <w:tab w:val="left" w:pos="-29536"/>
+                <w:tab w:val="left" w:pos="1440"/>
+                <w:tab w:val="left" w:pos="2880"/>
+                <w:tab w:val="left" w:pos="4320"/>
+                <w:tab w:val="left" w:pos="5760"/>
+                <w:tab w:val="left" w:pos="7200"/>
+                <w:tab w:val="left" w:pos="8640"/>
+                <w:tab w:val="left" w:pos="10080"/>
+                <w:tab w:val="left" w:pos="11520"/>
+                <w:tab w:val="left" w:pos="12960"/>
+                <w:tab w:val="left" w:pos="14400"/>
+                <w:tab w:val="left" w:pos="15840"/>
+                <w:tab w:val="left" w:pos="17280"/>
+                <w:tab w:val="left" w:pos="18720"/>
+                <w:tab w:val="left" w:pos="20160"/>
+                <w:tab w:val="left" w:pos="21600"/>
+                <w:tab w:val="left" w:pos="23040"/>
+                <w:tab w:val="left" w:pos="24480"/>
+                <w:tab w:val="left" w:pos="25920"/>
+                <w:tab w:val="left" w:pos="27360"/>
+                <w:tab w:val="left" w:pos="28800"/>
+                <w:tab w:val="left" w:pos="30240"/>
+                <w:tab w:val="left" w:pos="31680"/>
+              </w:tabs>
+              <w:spacing w:after="0" w:line="276" w:lineRule="auto"/>
+              <w:ind w:left="63"/>
+              <w:rPr>
+                <w:rFonts w:ascii="Segoe UI Semilight" w:eastAsia="ヒラギノ角ゴ Pro W3" w:hAnsi="Segoe UI Semilight" w:cs="Segoe UI Semilight"/>
+                <w:sz w:val="20"/>
+                <w:szCs w:val="20"/>
+                <w:u w:color="000000"/>
+                <w:lang w:val="en-US" w:eastAsia="en-AU"/>
+              </w:rPr>
+            </w:pPr>
+            <w:r>
+              <w:rPr>
+                <w:rFonts w:ascii="Segoe UI Semilight" w:eastAsia="ヒラギノ角ゴ Pro W3" w:hAnsi="Segoe UI Semilight" w:cs="Segoe UI Semilight"/>
+                <w:sz w:val="20"/>
+                <w:szCs w:val="20"/>
+                <w:u w:color="000000"/>
+                <w:lang w:val="en-US" w:eastAsia="en-AU"/>
+              </w:rPr>
+              <w:t>Denial of Service</w:t>
+            </w:r>
+          </w:p>
+        </w:tc>
+        <w:tc>
+          <w:tcPr>
+            <w:tcW w:w="785" w:type="dxa"/>
+            <w:tcBorders>
+              <w:left w:val="single" w:sz="4" w:space="0" w:color="000000"/>
+              <w:bottom w:val="single" w:sz="4" w:space="0" w:color="000000"/>
+              <w:right w:val="single" w:sz="4" w:space="0" w:color="000000"/>
+            </w:tcBorders>
+            <w:shd w:val="clear" w:color="auto" w:fill="FF0000"/>
+            <w:tcMar>
+              <w:left w:w="0" w:type="dxa"/>
+              <w:right w:w="0" w:type="dxa"/>
+            </w:tcMar>
+          </w:tcPr>
+          <w:p>
+            <w:pPr>
+              <w:keepLines/>
+              <w:widowControl w:val="0"/>
+              <w:tabs>
+                <w:tab w:val="left" w:pos="-31680"/>
+                <w:tab w:val="left" w:pos="-30976"/>
+                <w:tab w:val="left" w:pos="-29536"/>
+                <w:tab w:val="left" w:pos="1440"/>
+                <w:tab w:val="left" w:pos="2880"/>
+                <w:tab w:val="left" w:pos="4320"/>
+                <w:tab w:val="left" w:pos="5760"/>
+                <w:tab w:val="left" w:pos="7200"/>
+                <w:tab w:val="left" w:pos="8640"/>
+                <w:tab w:val="left" w:pos="10080"/>
+                <w:tab w:val="left" w:pos="11520"/>
+                <w:tab w:val="left" w:pos="12960"/>
+                <w:tab w:val="left" w:pos="14400"/>
+                <w:tab w:val="left" w:pos="15840"/>
+                <w:tab w:val="left" w:pos="17280"/>
+                <w:tab w:val="left" w:pos="18720"/>
+                <w:tab w:val="left" w:pos="20160"/>
+                <w:tab w:val="left" w:pos="21600"/>
+                <w:tab w:val="left" w:pos="23040"/>
+                <w:tab w:val="left" w:pos="24480"/>
+                <w:tab w:val="left" w:pos="25920"/>
+                <w:tab w:val="left" w:pos="27360"/>
+                <w:tab w:val="left" w:pos="28800"/>
+                <w:tab w:val="left" w:pos="30240"/>
+                <w:tab w:val="left" w:pos="31680"/>
+              </w:tabs>
+              <w:spacing w:after="0" w:line="276" w:lineRule="auto"/>
+              <w:ind w:left="63"/>
+              <w:jc w:val="center"/>
+              <w:rPr>
+                <w:rFonts w:ascii="Wingdings" w:hAnsi="Wingdings" w:cs="Wingdings"/>
+                <w:sz w:val="20"/>
+                <w:szCs w:val="20"/>
+              </w:rPr>
+            </w:pPr>
+            <w:r>
+              <w:rPr>
+                <w:rFonts w:ascii="Wingdings" w:hAnsi="Wingdings" w:cs="Wingdings"/>
+                <w:sz w:val="20"/>
+                <w:szCs w:val="20"/>
+              </w:rPr>
+              <w:t>û</w:t>
+            </w:r>
+          </w:p>
+        </w:tc>
+        <w:tc>
+          <w:tcPr>
+            <w:tcW w:w="724" w:type="dxa"/>
+            <w:tcBorders>
+              <w:left w:val="single" w:sz="4" w:space="0" w:color="000000"/>
+              <w:bottom w:val="single" w:sz="4" w:space="0" w:color="000000"/>
+              <w:right w:val="single" w:sz="4" w:space="0" w:color="000000"/>
+            </w:tcBorders>
+            <w:shd w:val="clear" w:color="auto" w:fill="FF0000"/>
+            <w:tcMar>
+              <w:left w:w="0" w:type="dxa"/>
+              <w:right w:w="0" w:type="dxa"/>
+            </w:tcMar>
+          </w:tcPr>
+          <w:p>
+            <w:pPr>
+              <w:keepLines/>
+              <w:widowControl w:val="0"/>
+              <w:tabs>
+                <w:tab w:val="left" w:pos="-31680"/>
+                <w:tab w:val="left" w:pos="-30976"/>
+                <w:tab w:val="left" w:pos="-29536"/>
+                <w:tab w:val="left" w:pos="1440"/>
+                <w:tab w:val="left" w:pos="2880"/>
+                <w:tab w:val="left" w:pos="4320"/>
+                <w:tab w:val="left" w:pos="5760"/>
+                <w:tab w:val="left" w:pos="7200"/>
+                <w:tab w:val="left" w:pos="8640"/>
+                <w:tab w:val="left" w:pos="10080"/>
+                <w:tab w:val="left" w:pos="11520"/>
+                <w:tab w:val="left" w:pos="12960"/>
+                <w:tab w:val="left" w:pos="14400"/>
+                <w:tab w:val="left" w:pos="15840"/>
+                <w:tab w:val="left" w:pos="17280"/>
+                <w:tab w:val="left" w:pos="18720"/>
+                <w:tab w:val="left" w:pos="20160"/>
+                <w:tab w:val="left" w:pos="21600"/>
+                <w:tab w:val="left" w:pos="23040"/>
+                <w:tab w:val="left" w:pos="24480"/>
+                <w:tab w:val="left" w:pos="25920"/>
+                <w:tab w:val="left" w:pos="27360"/>
+                <w:tab w:val="left" w:pos="28800"/>
+                <w:tab w:val="left" w:pos="30240"/>
+                <w:tab w:val="left" w:pos="31680"/>
+              </w:tabs>
+              <w:spacing w:after="0" w:line="276" w:lineRule="auto"/>
+              <w:ind w:left="63"/>
+              <w:jc w:val="center"/>
+              <w:rPr>
+                <w:rFonts w:ascii="Wingdings" w:hAnsi="Wingdings" w:cs="Wingdings"/>
+                <w:sz w:val="20"/>
+                <w:szCs w:val="20"/>
+              </w:rPr>
+            </w:pPr>
+            <w:r>
+              <w:rPr>
+                <w:rFonts w:ascii="Wingdings" w:hAnsi="Wingdings" w:cs="Wingdings"/>
+                <w:sz w:val="20"/>
+                <w:szCs w:val="20"/>
+              </w:rPr>
+              <w:t>û</w:t>
+            </w:r>
+          </w:p>
+        </w:tc>
+        <w:tc>
+          <w:tcPr>
+            <w:tcW w:w="684" w:type="dxa"/>
+            <w:tcBorders>
+              <w:left w:val="single" w:sz="4" w:space="0" w:color="000000"/>
+              <w:bottom w:val="single" w:sz="4" w:space="0" w:color="000000"/>
+              <w:right w:val="single" w:sz="4" w:space="0" w:color="000000"/>
+            </w:tcBorders>
+            <w:shd w:val="clear" w:color="auto" w:fill="FF0000"/>
+            <w:tcMar>
+              <w:left w:w="0" w:type="dxa"/>
+              <w:right w:w="0" w:type="dxa"/>
+            </w:tcMar>
+          </w:tcPr>
+          <w:p>
+            <w:pPr>
+              <w:keepLines/>
+              <w:widowControl w:val="0"/>
+              <w:tabs>
+                <w:tab w:val="left" w:pos="-31680"/>
+                <w:tab w:val="left" w:pos="-30976"/>
+                <w:tab w:val="left" w:pos="-29536"/>
+                <w:tab w:val="left" w:pos="1440"/>
+                <w:tab w:val="left" w:pos="2880"/>
+                <w:tab w:val="left" w:pos="4320"/>
+                <w:tab w:val="left" w:pos="5760"/>
+                <w:tab w:val="left" w:pos="7200"/>
+                <w:tab w:val="left" w:pos="8640"/>
+                <w:tab w:val="left" w:pos="10080"/>
+                <w:tab w:val="left" w:pos="11520"/>
+                <w:tab w:val="left" w:pos="12960"/>
+                <w:tab w:val="left" w:pos="14400"/>
+                <w:tab w:val="left" w:pos="15840"/>
+                <w:tab w:val="left" w:pos="17280"/>
+                <w:tab w:val="left" w:pos="18720"/>
+                <w:tab w:val="left" w:pos="20160"/>
+                <w:tab w:val="left" w:pos="21600"/>
+                <w:tab w:val="left" w:pos="23040"/>
+                <w:tab w:val="left" w:pos="24480"/>
+                <w:tab w:val="left" w:pos="25920"/>
+                <w:tab w:val="left" w:pos="27360"/>
+                <w:tab w:val="left" w:pos="28800"/>
+                <w:tab w:val="left" w:pos="30240"/>
+                <w:tab w:val="left" w:pos="31680"/>
+              </w:tabs>
+              <w:spacing w:after="0" w:line="276" w:lineRule="auto"/>
+              <w:ind w:left="63"/>
+              <w:jc w:val="center"/>
+              <w:rPr>
+                <w:rFonts w:ascii="Wingdings" w:hAnsi="Wingdings" w:cs="Wingdings"/>
+                <w:sz w:val="20"/>
+                <w:szCs w:val="20"/>
+              </w:rPr>
+            </w:pPr>
+            <w:r>
+              <w:rPr>
+                <w:rFonts w:ascii="Wingdings" w:hAnsi="Wingdings" w:cs="Wingdings"/>
+                <w:sz w:val="20"/>
+                <w:szCs w:val="20"/>
+              </w:rPr>
+              <w:t>û</w:t>
+            </w:r>
+          </w:p>
+        </w:tc>
+        <w:tc>
+          <w:tcPr>
+            <w:tcW w:w="583" w:type="dxa"/>
+            <w:tcBorders>
+              <w:left w:val="single" w:sz="4" w:space="0" w:color="000000"/>
+              <w:bottom w:val="single" w:sz="4" w:space="0" w:color="000000"/>
+              <w:right w:val="single" w:sz="4" w:space="0" w:color="000000"/>
+            </w:tcBorders>
+            <w:shd w:val="clear" w:color="auto" w:fill="FF0000"/>
+            <w:tcMar>
+              <w:left w:w="0" w:type="dxa"/>
+              <w:right w:w="0" w:type="dxa"/>
+            </w:tcMar>
+          </w:tcPr>
+          <w:p>
+            <w:pPr>
+              <w:keepLines/>
+              <w:widowControl w:val="0"/>
+              <w:tabs>
+                <w:tab w:val="left" w:pos="-31680"/>
+                <w:tab w:val="left" w:pos="-30976"/>
+                <w:tab w:val="left" w:pos="-29536"/>
+                <w:tab w:val="left" w:pos="1440"/>
+                <w:tab w:val="left" w:pos="2880"/>
+                <w:tab w:val="left" w:pos="4320"/>
+                <w:tab w:val="left" w:pos="5760"/>
+                <w:tab w:val="left" w:pos="7200"/>
+                <w:tab w:val="left" w:pos="8640"/>
+                <w:tab w:val="left" w:pos="10080"/>
+                <w:tab w:val="left" w:pos="11520"/>
+                <w:tab w:val="left" w:pos="12960"/>
+                <w:tab w:val="left" w:pos="14400"/>
+                <w:tab w:val="left" w:pos="15840"/>
+                <w:tab w:val="left" w:pos="17280"/>
+                <w:tab w:val="left" w:pos="18720"/>
+                <w:tab w:val="left" w:pos="20160"/>
+                <w:tab w:val="left" w:pos="21600"/>
+                <w:tab w:val="left" w:pos="23040"/>
+                <w:tab w:val="left" w:pos="24480"/>
+                <w:tab w:val="left" w:pos="25920"/>
+                <w:tab w:val="left" w:pos="27360"/>
+                <w:tab w:val="left" w:pos="28800"/>
+                <w:tab w:val="left" w:pos="30240"/>
+                <w:tab w:val="left" w:pos="31680"/>
+              </w:tabs>
+              <w:spacing w:after="0" w:line="276" w:lineRule="auto"/>
+              <w:ind w:left="63"/>
+              <w:jc w:val="center"/>
+              <w:rPr>
+                <w:rFonts w:ascii="Wingdings" w:hAnsi="Wingdings" w:cs="Wingdings"/>
+                <w:sz w:val="20"/>
+                <w:szCs w:val="20"/>
+              </w:rPr>
+            </w:pPr>
+            <w:r>
+              <w:rPr>
+                <w:rFonts w:ascii="Wingdings" w:hAnsi="Wingdings" w:cs="Wingdings"/>
+                <w:sz w:val="20"/>
+                <w:szCs w:val="20"/>
+              </w:rPr>
+              <w:t>û</w:t>
+            </w:r>
+          </w:p>
+        </w:tc>
+        <w:tc>
+          <w:tcPr>
+            <w:tcW w:w="997" w:type="dxa"/>
+            <w:tcBorders>
+              <w:left w:val="single" w:sz="4" w:space="0" w:color="000000"/>
+              <w:bottom w:val="single" w:sz="4" w:space="0" w:color="000000"/>
+              <w:right w:val="single" w:sz="4" w:space="0" w:color="000000"/>
+            </w:tcBorders>
+            <w:shd w:val="clear" w:color="auto" w:fill="FF0000"/>
+          </w:tcPr>
+          <w:p>
+            <w:pPr>
+              <w:keepLines/>
+              <w:widowControl w:val="0"/>
+              <w:tabs>
+                <w:tab w:val="left" w:pos="-31680"/>
+                <w:tab w:val="left" w:pos="-30976"/>
+                <w:tab w:val="left" w:pos="-29536"/>
+                <w:tab w:val="left" w:pos="1440"/>
+                <w:tab w:val="left" w:pos="2880"/>
+                <w:tab w:val="left" w:pos="4320"/>
+                <w:tab w:val="left" w:pos="5760"/>
+                <w:tab w:val="left" w:pos="7200"/>
+                <w:tab w:val="left" w:pos="8640"/>
+                <w:tab w:val="left" w:pos="10080"/>
+                <w:tab w:val="left" w:pos="11520"/>
+                <w:tab w:val="left" w:pos="12960"/>
+                <w:tab w:val="left" w:pos="14400"/>
+                <w:tab w:val="left" w:pos="15840"/>
+                <w:tab w:val="left" w:pos="17280"/>
+                <w:tab w:val="left" w:pos="18720"/>
+                <w:tab w:val="left" w:pos="20160"/>
+                <w:tab w:val="left" w:pos="21600"/>
+                <w:tab w:val="left" w:pos="23040"/>
+                <w:tab w:val="left" w:pos="24480"/>
+                <w:tab w:val="left" w:pos="25920"/>
+                <w:tab w:val="left" w:pos="27360"/>
+                <w:tab w:val="left" w:pos="28800"/>
+                <w:tab w:val="left" w:pos="30240"/>
+                <w:tab w:val="left" w:pos="31680"/>
+              </w:tabs>
+              <w:spacing w:after="0" w:line="276" w:lineRule="auto"/>
+              <w:ind w:left="63"/>
+              <w:jc w:val="center"/>
+              <w:rPr>
+                <w:rFonts w:ascii="Wingdings" w:hAnsi="Wingdings" w:cs="Wingdings"/>
+                <w:sz w:val="20"/>
+                <w:szCs w:val="20"/>
+              </w:rPr>
+            </w:pPr>
+            <w:r>
+              <w:rPr>
+                <w:rFonts w:ascii="Wingdings" w:hAnsi="Wingdings" w:cs="Wingdings"/>
+                <w:sz w:val="20"/>
+                <w:szCs w:val="20"/>
+              </w:rPr>
+              <w:t>û</w:t>
+            </w:r>
+          </w:p>
+        </w:tc>
+        <w:tc>
+          <w:tcPr>
+            <w:tcW w:w="763" w:type="dxa"/>
+            <w:tcBorders>
+              <w:left w:val="single" w:sz="4" w:space="0" w:color="000000"/>
+              <w:bottom w:val="single" w:sz="4" w:space="0" w:color="000000"/>
+              <w:right w:val="single" w:sz="4" w:space="0" w:color="000000"/>
+            </w:tcBorders>
+            <w:shd w:val="clear" w:color="auto" w:fill="FF0000"/>
+          </w:tcPr>
+          <w:p>
+            <w:pPr>
+              <w:keepLines/>
+              <w:widowControl w:val="0"/>
+              <w:tabs>
+                <w:tab w:val="left" w:pos="-31680"/>
+                <w:tab w:val="left" w:pos="-30976"/>
+                <w:tab w:val="left" w:pos="-29536"/>
+                <w:tab w:val="left" w:pos="1440"/>
+                <w:tab w:val="left" w:pos="2880"/>
+                <w:tab w:val="left" w:pos="4320"/>
+                <w:tab w:val="left" w:pos="5760"/>
+                <w:tab w:val="left" w:pos="7200"/>
+                <w:tab w:val="left" w:pos="8640"/>
+                <w:tab w:val="left" w:pos="10080"/>
+                <w:tab w:val="left" w:pos="11520"/>
+                <w:tab w:val="left" w:pos="12960"/>
+                <w:tab w:val="left" w:pos="14400"/>
+                <w:tab w:val="left" w:pos="15840"/>
+                <w:tab w:val="left" w:pos="17280"/>
+                <w:tab w:val="left" w:pos="18720"/>
+                <w:tab w:val="left" w:pos="20160"/>
+                <w:tab w:val="left" w:pos="21600"/>
+                <w:tab w:val="left" w:pos="23040"/>
+                <w:tab w:val="left" w:pos="24480"/>
+                <w:tab w:val="left" w:pos="25920"/>
+                <w:tab w:val="left" w:pos="27360"/>
+                <w:tab w:val="left" w:pos="28800"/>
+                <w:tab w:val="left" w:pos="30240"/>
+                <w:tab w:val="left" w:pos="31680"/>
+              </w:tabs>
+              <w:spacing w:after="0" w:line="276" w:lineRule="auto"/>
+              <w:ind w:left="63"/>
+              <w:jc w:val="center"/>
+              <w:rPr>
+                <w:rFonts w:ascii="Wingdings" w:hAnsi="Wingdings" w:cs="Wingdings"/>
+                <w:sz w:val="20"/>
+                <w:szCs w:val="20"/>
+              </w:rPr>
+            </w:pPr>
+            <w:r>
+              <w:rPr>
+                <w:rFonts w:ascii="Wingdings" w:hAnsi="Wingdings" w:cs="Wingdings"/>
+                <w:sz w:val="20"/>
+                <w:szCs w:val="20"/>
+              </w:rPr>
+              <w:t>û</w:t>
+            </w:r>
+          </w:p>
+        </w:tc>
+        <w:tc>
+          <w:tcPr>
+            <w:tcW w:w="782" w:type="dxa"/>
+            <w:tcBorders>
+              <w:left w:val="single" w:sz="4" w:space="0" w:color="000000"/>
+              <w:bottom w:val="single" w:sz="4" w:space="0" w:color="000000"/>
+              <w:right w:val="single" w:sz="4" w:space="0" w:color="000000"/>
+            </w:tcBorders>
+            <w:shd w:val="clear" w:color="auto" w:fill="A3D979"/>
+          </w:tcPr>
+          <w:p>
+            <w:pPr>
+              <w:keepLines/>
+              <w:widowControl w:val="0"/>
+              <w:tabs>
+                <w:tab w:val="left" w:pos="-31680"/>
+                <w:tab w:val="left" w:pos="-30976"/>
+                <w:tab w:val="left" w:pos="-29536"/>
+                <w:tab w:val="left" w:pos="1440"/>
+                <w:tab w:val="left" w:pos="2880"/>
+                <w:tab w:val="left" w:pos="4320"/>
+                <w:tab w:val="left" w:pos="5760"/>
+                <w:tab w:val="left" w:pos="7200"/>
+                <w:tab w:val="left" w:pos="8640"/>
+                <w:tab w:val="left" w:pos="10080"/>
+                <w:tab w:val="left" w:pos="11520"/>
+                <w:tab w:val="left" w:pos="12960"/>
+                <w:tab w:val="left" w:pos="14400"/>
+                <w:tab w:val="left" w:pos="15840"/>
+                <w:tab w:val="left" w:pos="17280"/>
+                <w:tab w:val="left" w:pos="18720"/>
+                <w:tab w:val="left" w:pos="20160"/>
+                <w:tab w:val="left" w:pos="21600"/>
+                <w:tab w:val="left" w:pos="23040"/>
+                <w:tab w:val="left" w:pos="24480"/>
+                <w:tab w:val="left" w:pos="25920"/>
+                <w:tab w:val="left" w:pos="27360"/>
+                <w:tab w:val="left" w:pos="28800"/>
+                <w:tab w:val="left" w:pos="30240"/>
+                <w:tab w:val="left" w:pos="31680"/>
+              </w:tabs>
+              <w:spacing w:after="0" w:line="276" w:lineRule="auto"/>
+              <w:ind w:left="63"/>
+              <w:jc w:val="center"/>
+              <w:rPr>
+                <w:rFonts w:ascii="Segoe UI Semilight" w:eastAsia="ヒラギノ角ゴ Pro W3" w:hAnsi="Segoe UI Semilight" w:cs="Segoe UI Semilight"/>
+                <w:color w:val="000000"/>
+                <w:sz w:val="20"/>
+                <w:szCs w:val="20"/>
+                <w:lang w:val="en-US" w:eastAsia="en-AU"/>
+              </w:rPr>
+            </w:pPr>
+            <w:r>
+              <w:rPr>
+                <w:rFonts w:ascii="Segoe UI Semilight" w:eastAsia="ヒラギノ角ゴ Pro W3" w:hAnsi="Segoe UI Semilight" w:cs="Segoe UI Semilight"/>
+                <w:color w:val="000000"/>
+                <w:sz w:val="20"/>
+                <w:szCs w:val="20"/>
+                <w:lang w:val="en-US" w:eastAsia="en-AU"/>
+              </w:rPr>
+              <w:t>A11</w:t>
+            </w:r>
+            <w:r>
+              <w:rPr>
+                <w:rFonts w:ascii="Segoe UI Semilight" w:eastAsia="ヒラギノ角ゴ Pro W3" w:hAnsi="Segoe UI Semilight" w:cs="Segoe UI Semilight"/>
+                <w:color w:val="000000"/>
+                <w:sz w:val="20"/>
+                <w:szCs w:val="20"/>
+                <w:vertAlign w:val="superscript"/>
+                <w:lang w:val="en-US" w:eastAsia="en-AU"/>
+              </w:rPr>
+              <w:t>[26]</w:t>
+            </w:r>
+          </w:p>
+        </w:tc>
+      </w:tr>
+      <w:tr>
+        <w:trPr>
+          <w:cantSplit/>
+          <w:trHeight w:val="290"/>
+          <w:jc w:val="center"/>
+        </w:trPr>
+        <w:tc>
+          <w:tcPr>
+            <w:tcW w:w="7933" w:type="dxa"/>
+            <w:tcBorders>
+              <w:left w:val="single" w:sz="4" w:space="0" w:color="000000"/>
+              <w:bottom w:val="single" w:sz="4" w:space="0" w:color="000000"/>
+              <w:right w:val="single" w:sz="4" w:space="0" w:color="000000"/>
+            </w:tcBorders>
+            <w:shd w:val="clear" w:color="auto" w:fill="auto"/>
+          </w:tcPr>
+          <w:p>
+            <w:pPr>
+              <w:keepLines/>
+              <w:widowControl w:val="0"/>
+              <w:tabs>
+                <w:tab w:val="left" w:pos="-31680"/>
+                <w:tab w:val="left" w:pos="-30976"/>
+                <w:tab w:val="left" w:pos="-29536"/>
+                <w:tab w:val="left" w:pos="1440"/>
+                <w:tab w:val="left" w:pos="2880"/>
+                <w:tab w:val="left" w:pos="4320"/>
+                <w:tab w:val="left" w:pos="5760"/>
+                <w:tab w:val="left" w:pos="7200"/>
+                <w:tab w:val="left" w:pos="8640"/>
+                <w:tab w:val="left" w:pos="10080"/>
+                <w:tab w:val="left" w:pos="11520"/>
+                <w:tab w:val="left" w:pos="12960"/>
+                <w:tab w:val="left" w:pos="14400"/>
+                <w:tab w:val="left" w:pos="15840"/>
+                <w:tab w:val="left" w:pos="17280"/>
+                <w:tab w:val="left" w:pos="18720"/>
+                <w:tab w:val="left" w:pos="20160"/>
+                <w:tab w:val="left" w:pos="21600"/>
+                <w:tab w:val="left" w:pos="23040"/>
+                <w:tab w:val="left" w:pos="24480"/>
+                <w:tab w:val="left" w:pos="25920"/>
+                <w:tab w:val="left" w:pos="27360"/>
+                <w:tab w:val="left" w:pos="28800"/>
+                <w:tab w:val="left" w:pos="30240"/>
+                <w:tab w:val="left" w:pos="31680"/>
+              </w:tabs>
+              <w:spacing w:after="0" w:line="276" w:lineRule="auto"/>
+              <w:ind w:left="63"/>
+              <w:rPr>
+                <w:rFonts w:ascii="Segoe UI Semilight" w:eastAsia="ヒラギノ角ゴ Pro W3" w:hAnsi="Segoe UI Semilight" w:cs="Segoe UI Semilight"/>
+                <w:sz w:val="20"/>
+                <w:szCs w:val="20"/>
+                <w:u w:color="000000"/>
+                <w:lang w:val="en-US" w:eastAsia="en-AU"/>
+              </w:rPr>
+            </w:pPr>
+            <w:r>
+              <w:rPr>
+                <w:rFonts w:ascii="Segoe UI Semilight" w:eastAsia="ヒラギノ角ゴ Pro W3" w:hAnsi="Segoe UI Semilight" w:cs="Segoe UI Semilight"/>
+                <w:sz w:val="20"/>
+                <w:szCs w:val="20"/>
+                <w:u w:color="000000"/>
+                <w:lang w:val="en-US" w:eastAsia="en-AU"/>
+              </w:rPr>
+              <w:t>Memory Management Errors</w:t>
+            </w:r>
+          </w:p>
+        </w:tc>
+        <w:tc>
+          <w:tcPr>
+            <w:tcW w:w="785" w:type="dxa"/>
+            <w:tcBorders>
+              <w:left w:val="single" w:sz="4" w:space="0" w:color="000000"/>
+              <w:bottom w:val="single" w:sz="4" w:space="0" w:color="000000"/>
+              <w:right w:val="single" w:sz="4" w:space="0" w:color="000000"/>
+            </w:tcBorders>
+            <w:shd w:val="clear" w:color="auto" w:fill="FF0000"/>
+            <w:tcMar>
+              <w:left w:w="0" w:type="dxa"/>
+              <w:right w:w="0" w:type="dxa"/>
+            </w:tcMar>
+          </w:tcPr>
+          <w:p>
+            <w:pPr>
+              <w:keepLines/>
+              <w:widowControl w:val="0"/>
+              <w:tabs>
+                <w:tab w:val="left" w:pos="-31680"/>
+                <w:tab w:val="left" w:pos="-30976"/>
+                <w:tab w:val="left" w:pos="-29536"/>
+                <w:tab w:val="left" w:pos="1440"/>
+                <w:tab w:val="left" w:pos="2880"/>
+                <w:tab w:val="left" w:pos="4320"/>
+                <w:tab w:val="left" w:pos="5760"/>
+                <w:tab w:val="left" w:pos="7200"/>
+                <w:tab w:val="left" w:pos="8640"/>
+                <w:tab w:val="left" w:pos="10080"/>
+                <w:tab w:val="left" w:pos="11520"/>
+                <w:tab w:val="left" w:pos="12960"/>
+                <w:tab w:val="left" w:pos="14400"/>
+                <w:tab w:val="left" w:pos="15840"/>
+                <w:tab w:val="left" w:pos="17280"/>
+                <w:tab w:val="left" w:pos="18720"/>
+                <w:tab w:val="left" w:pos="20160"/>
+                <w:tab w:val="left" w:pos="21600"/>
+                <w:tab w:val="left" w:pos="23040"/>
+                <w:tab w:val="left" w:pos="24480"/>
+                <w:tab w:val="left" w:pos="25920"/>
+                <w:tab w:val="left" w:pos="27360"/>
+                <w:tab w:val="left" w:pos="28800"/>
+                <w:tab w:val="left" w:pos="30240"/>
+                <w:tab w:val="left" w:pos="31680"/>
+              </w:tabs>
+              <w:spacing w:after="0" w:line="276" w:lineRule="auto"/>
+              <w:ind w:left="63"/>
+              <w:jc w:val="center"/>
+              <w:rPr>
+                <w:rFonts w:ascii="Segoe UI Semilight" w:eastAsia="ヒラギノ角ゴ Pro W3" w:hAnsi="Segoe UI Semilight" w:cs="Segoe UI Semilight"/>
+                <w:color w:val="000000"/>
+                <w:sz w:val="20"/>
+                <w:szCs w:val="20"/>
+                <w:u w:color="000000"/>
+                <w:lang w:val="en-US" w:eastAsia="en-AU"/>
+              </w:rPr>
+            </w:pPr>
+            <w:r>
+              <w:rPr>
+                <w:rFonts w:ascii="Wingdings" w:hAnsi="Wingdings" w:cs="Wingdings"/>
+                <w:sz w:val="20"/>
+                <w:szCs w:val="20"/>
+              </w:rPr>
+              <w:t>û</w:t>
+            </w:r>
+          </w:p>
+        </w:tc>
+        <w:tc>
+          <w:tcPr>
+            <w:tcW w:w="724" w:type="dxa"/>
+            <w:tcBorders>
+              <w:left w:val="single" w:sz="4" w:space="0" w:color="000000"/>
+              <w:bottom w:val="single" w:sz="4" w:space="0" w:color="000000"/>
+              <w:right w:val="single" w:sz="4" w:space="0" w:color="000000"/>
+            </w:tcBorders>
+            <w:shd w:val="clear" w:color="auto" w:fill="FF0000"/>
+            <w:tcMar>
+              <w:left w:w="0" w:type="dxa"/>
+              <w:right w:w="0" w:type="dxa"/>
+            </w:tcMar>
+          </w:tcPr>
+          <w:p>
+            <w:pPr>
+              <w:keepLines/>
+              <w:widowControl w:val="0"/>
+              <w:tabs>
+                <w:tab w:val="left" w:pos="-31680"/>
+                <w:tab w:val="left" w:pos="-30976"/>
+                <w:tab w:val="left" w:pos="-29536"/>
+                <w:tab w:val="left" w:pos="1440"/>
+                <w:tab w:val="left" w:pos="2880"/>
+                <w:tab w:val="left" w:pos="4320"/>
+                <w:tab w:val="left" w:pos="5760"/>
+                <w:tab w:val="left" w:pos="7200"/>
+                <w:tab w:val="left" w:pos="8640"/>
+                <w:tab w:val="left" w:pos="10080"/>
+                <w:tab w:val="left" w:pos="11520"/>
+                <w:tab w:val="left" w:pos="12960"/>
+                <w:tab w:val="left" w:pos="14400"/>
+                <w:tab w:val="left" w:pos="15840"/>
+                <w:tab w:val="left" w:pos="17280"/>
+                <w:tab w:val="left" w:pos="18720"/>
+                <w:tab w:val="left" w:pos="20160"/>
+                <w:tab w:val="left" w:pos="21600"/>
+                <w:tab w:val="left" w:pos="23040"/>
+                <w:tab w:val="left" w:pos="24480"/>
+                <w:tab w:val="left" w:pos="25920"/>
+                <w:tab w:val="left" w:pos="27360"/>
+                <w:tab w:val="left" w:pos="28800"/>
+                <w:tab w:val="left" w:pos="30240"/>
+                <w:tab w:val="left" w:pos="31680"/>
+              </w:tabs>
+              <w:spacing w:after="0" w:line="276" w:lineRule="auto"/>
+              <w:ind w:left="63"/>
+              <w:jc w:val="center"/>
+              <w:rPr>
+                <w:rFonts w:ascii="Segoe UI Semilight" w:eastAsia="ヒラギノ角ゴ Pro W3" w:hAnsi="Segoe UI Semilight" w:cs="Segoe UI Semilight"/>
+                <w:color w:val="000000"/>
+                <w:sz w:val="20"/>
+                <w:szCs w:val="20"/>
+                <w:u w:color="000000"/>
+                <w:lang w:val="en-US" w:eastAsia="en-AU"/>
+              </w:rPr>
+            </w:pPr>
+            <w:r>
+              <w:rPr>
+                <w:rFonts w:ascii="Wingdings" w:hAnsi="Wingdings" w:cs="Wingdings"/>
+                <w:sz w:val="20"/>
+                <w:szCs w:val="20"/>
+              </w:rPr>
+              <w:t>û</w:t>
+            </w:r>
+          </w:p>
+        </w:tc>
+        <w:tc>
+          <w:tcPr>
+            <w:tcW w:w="684" w:type="dxa"/>
+            <w:tcBorders>
+              <w:left w:val="single" w:sz="4" w:space="0" w:color="000000"/>
+              <w:bottom w:val="single" w:sz="4" w:space="0" w:color="000000"/>
+              <w:right w:val="single" w:sz="4" w:space="0" w:color="000000"/>
+            </w:tcBorders>
+            <w:shd w:val="clear" w:color="auto" w:fill="FF0000"/>
+            <w:tcMar>
+              <w:left w:w="0" w:type="dxa"/>
+              <w:right w:w="0" w:type="dxa"/>
+            </w:tcMar>
+          </w:tcPr>
+          <w:p>
+            <w:pPr>
+              <w:keepLines/>
+              <w:widowControl w:val="0"/>
+              <w:tabs>
+                <w:tab w:val="left" w:pos="-31680"/>
+                <w:tab w:val="left" w:pos="-30976"/>
+                <w:tab w:val="left" w:pos="-29536"/>
+                <w:tab w:val="left" w:pos="1440"/>
+                <w:tab w:val="left" w:pos="2880"/>
+                <w:tab w:val="left" w:pos="4320"/>
+                <w:tab w:val="left" w:pos="5760"/>
+                <w:tab w:val="left" w:pos="7200"/>
+                <w:tab w:val="left" w:pos="8640"/>
+                <w:tab w:val="left" w:pos="10080"/>
+                <w:tab w:val="left" w:pos="11520"/>
+                <w:tab w:val="left" w:pos="12960"/>
+                <w:tab w:val="left" w:pos="14400"/>
+                <w:tab w:val="left" w:pos="15840"/>
+                <w:tab w:val="left" w:pos="17280"/>
+                <w:tab w:val="left" w:pos="18720"/>
+                <w:tab w:val="left" w:pos="20160"/>
+                <w:tab w:val="left" w:pos="21600"/>
+                <w:tab w:val="left" w:pos="23040"/>
+                <w:tab w:val="left" w:pos="24480"/>
+                <w:tab w:val="left" w:pos="25920"/>
+                <w:tab w:val="left" w:pos="27360"/>
+                <w:tab w:val="left" w:pos="28800"/>
+                <w:tab w:val="left" w:pos="30240"/>
+                <w:tab w:val="left" w:pos="31680"/>
+              </w:tabs>
+              <w:spacing w:after="0" w:line="276" w:lineRule="auto"/>
+              <w:ind w:left="63"/>
+              <w:jc w:val="center"/>
+              <w:rPr>
+                <w:rFonts w:ascii="Segoe UI Semilight" w:eastAsia="ヒラギノ角ゴ Pro W3" w:hAnsi="Segoe UI Semilight" w:cs="Segoe UI Semilight"/>
+                <w:color w:val="000000"/>
+                <w:sz w:val="20"/>
+                <w:szCs w:val="20"/>
+                <w:u w:color="000000"/>
+                <w:lang w:val="en-US" w:eastAsia="en-AU"/>
+              </w:rPr>
+            </w:pPr>
+            <w:r>
+              <w:rPr>
+                <w:rFonts w:ascii="Wingdings" w:hAnsi="Wingdings" w:cs="Wingdings"/>
+                <w:sz w:val="20"/>
+                <w:szCs w:val="20"/>
+              </w:rPr>
+              <w:t>û</w:t>
+            </w:r>
+          </w:p>
+        </w:tc>
+        <w:tc>
+          <w:tcPr>
+            <w:tcW w:w="583" w:type="dxa"/>
+            <w:tcBorders>
+              <w:left w:val="single" w:sz="4" w:space="0" w:color="000000"/>
+              <w:bottom w:val="single" w:sz="4" w:space="0" w:color="000000"/>
+              <w:right w:val="single" w:sz="4" w:space="0" w:color="000000"/>
+            </w:tcBorders>
+            <w:shd w:val="clear" w:color="auto" w:fill="FF0000"/>
+            <w:tcMar>
+              <w:left w:w="0" w:type="dxa"/>
+              <w:right w:w="0" w:type="dxa"/>
+            </w:tcMar>
+          </w:tcPr>
+          <w:p>
+            <w:pPr>
+              <w:keepLines/>
+              <w:widowControl w:val="0"/>
+              <w:tabs>
+                <w:tab w:val="left" w:pos="-31680"/>
+                <w:tab w:val="left" w:pos="-30976"/>
+                <w:tab w:val="left" w:pos="-29536"/>
+                <w:tab w:val="left" w:pos="1440"/>
+                <w:tab w:val="left" w:pos="2880"/>
+                <w:tab w:val="left" w:pos="4320"/>
+                <w:tab w:val="left" w:pos="5760"/>
+                <w:tab w:val="left" w:pos="7200"/>
+                <w:tab w:val="left" w:pos="8640"/>
+                <w:tab w:val="left" w:pos="10080"/>
+                <w:tab w:val="left" w:pos="11520"/>
+                <w:tab w:val="left" w:pos="12960"/>
+                <w:tab w:val="left" w:pos="14400"/>
+                <w:tab w:val="left" w:pos="15840"/>
+                <w:tab w:val="left" w:pos="17280"/>
+                <w:tab w:val="left" w:pos="18720"/>
+                <w:tab w:val="left" w:pos="20160"/>
+                <w:tab w:val="left" w:pos="21600"/>
+                <w:tab w:val="left" w:pos="23040"/>
+                <w:tab w:val="left" w:pos="24480"/>
+                <w:tab w:val="left" w:pos="25920"/>
+                <w:tab w:val="left" w:pos="27360"/>
+                <w:tab w:val="left" w:pos="28800"/>
+                <w:tab w:val="left" w:pos="30240"/>
+                <w:tab w:val="left" w:pos="31680"/>
+              </w:tabs>
+              <w:spacing w:after="0" w:line="276" w:lineRule="auto"/>
+              <w:ind w:left="63"/>
+              <w:jc w:val="center"/>
+              <w:rPr>
+                <w:rFonts w:ascii="Segoe UI Semilight" w:eastAsia="ヒラギノ角ゴ Pro W3" w:hAnsi="Segoe UI Semilight" w:cs="Segoe UI Semilight"/>
+                <w:color w:val="000000"/>
+                <w:sz w:val="20"/>
+                <w:szCs w:val="20"/>
+                <w:u w:color="000000"/>
+                <w:lang w:val="en-US" w:eastAsia="en-AU"/>
+              </w:rPr>
+            </w:pPr>
+            <w:r>
+              <w:rPr>
+                <w:rFonts w:ascii="Wingdings" w:hAnsi="Wingdings" w:cs="Wingdings"/>
+                <w:sz w:val="20"/>
+                <w:szCs w:val="20"/>
+              </w:rPr>
+              <w:t>û</w:t>
+            </w:r>
+          </w:p>
+        </w:tc>
+        <w:tc>
+          <w:tcPr>
+            <w:tcW w:w="997" w:type="dxa"/>
+            <w:tcBorders>
+              <w:left w:val="single" w:sz="4" w:space="0" w:color="000000"/>
+              <w:bottom w:val="single" w:sz="4" w:space="0" w:color="000000"/>
+              <w:right w:val="single" w:sz="4" w:space="0" w:color="000000"/>
+            </w:tcBorders>
+            <w:shd w:val="clear" w:color="auto" w:fill="FF0000"/>
+          </w:tcPr>
+          <w:p>
+            <w:pPr>
+              <w:keepLines/>
+              <w:widowControl w:val="0"/>
+              <w:tabs>
+                <w:tab w:val="left" w:pos="-31680"/>
+                <w:tab w:val="left" w:pos="-30976"/>
+                <w:tab w:val="left" w:pos="-29536"/>
+                <w:tab w:val="left" w:pos="1440"/>
+                <w:tab w:val="left" w:pos="2880"/>
+                <w:tab w:val="left" w:pos="4320"/>
+                <w:tab w:val="left" w:pos="5760"/>
+                <w:tab w:val="left" w:pos="7200"/>
+                <w:tab w:val="left" w:pos="8640"/>
+                <w:tab w:val="left" w:pos="10080"/>
+                <w:tab w:val="left" w:pos="11520"/>
+                <w:tab w:val="left" w:pos="12960"/>
+                <w:tab w:val="left" w:pos="14400"/>
+                <w:tab w:val="left" w:pos="15840"/>
+                <w:tab w:val="left" w:pos="17280"/>
+                <w:tab w:val="left" w:pos="18720"/>
+                <w:tab w:val="left" w:pos="20160"/>
+                <w:tab w:val="left" w:pos="21600"/>
+                <w:tab w:val="left" w:pos="23040"/>
+                <w:tab w:val="left" w:pos="24480"/>
+                <w:tab w:val="left" w:pos="25920"/>
+                <w:tab w:val="left" w:pos="27360"/>
+                <w:tab w:val="left" w:pos="28800"/>
+                <w:tab w:val="left" w:pos="30240"/>
+                <w:tab w:val="left" w:pos="31680"/>
+              </w:tabs>
+              <w:spacing w:after="0" w:line="276" w:lineRule="auto"/>
+              <w:ind w:left="63"/>
+              <w:jc w:val="center"/>
+              <w:rPr>
+                <w:rFonts w:ascii="Segoe UI Semilight" w:eastAsia="ヒラギノ角ゴ Pro W3" w:hAnsi="Segoe UI Semilight" w:cs="Segoe UI Semilight"/>
+                <w:color w:val="000000"/>
+                <w:sz w:val="20"/>
+                <w:szCs w:val="20"/>
+                <w:u w:color="000000"/>
+                <w:lang w:val="en-US" w:eastAsia="en-AU"/>
+              </w:rPr>
+            </w:pPr>
+            <w:r>
+              <w:rPr>
+                <w:rFonts w:ascii="Wingdings" w:hAnsi="Wingdings" w:cs="Wingdings"/>
+                <w:sz w:val="20"/>
+                <w:szCs w:val="20"/>
+              </w:rPr>
+              <w:t>û</w:t>
+            </w:r>
+          </w:p>
+        </w:tc>
+        <w:tc>
+          <w:tcPr>
+            <w:tcW w:w="763" w:type="dxa"/>
+            <w:tcBorders>
+              <w:left w:val="single" w:sz="4" w:space="0" w:color="000000"/>
+              <w:bottom w:val="single" w:sz="4" w:space="0" w:color="000000"/>
+              <w:right w:val="single" w:sz="4" w:space="0" w:color="000000"/>
+            </w:tcBorders>
+            <w:shd w:val="clear" w:color="auto" w:fill="FF0000"/>
+          </w:tcPr>
+          <w:p>
+            <w:pPr>
+              <w:keepLines/>
+              <w:widowControl w:val="0"/>
+              <w:tabs>
+                <w:tab w:val="left" w:pos="-31680"/>
+                <w:tab w:val="left" w:pos="-30976"/>
+                <w:tab w:val="left" w:pos="-29536"/>
+                <w:tab w:val="left" w:pos="1440"/>
+                <w:tab w:val="left" w:pos="2880"/>
+                <w:tab w:val="left" w:pos="4320"/>
+                <w:tab w:val="left" w:pos="5760"/>
+                <w:tab w:val="left" w:pos="7200"/>
+                <w:tab w:val="left" w:pos="8640"/>
+                <w:tab w:val="left" w:pos="10080"/>
+                <w:tab w:val="left" w:pos="11520"/>
+                <w:tab w:val="left" w:pos="12960"/>
+                <w:tab w:val="left" w:pos="14400"/>
+                <w:tab w:val="left" w:pos="15840"/>
+                <w:tab w:val="left" w:pos="17280"/>
+                <w:tab w:val="left" w:pos="18720"/>
+                <w:tab w:val="left" w:pos="20160"/>
+                <w:tab w:val="left" w:pos="21600"/>
+                <w:tab w:val="left" w:pos="23040"/>
+                <w:tab w:val="left" w:pos="24480"/>
+                <w:tab w:val="left" w:pos="25920"/>
+                <w:tab w:val="left" w:pos="27360"/>
+                <w:tab w:val="left" w:pos="28800"/>
+                <w:tab w:val="left" w:pos="30240"/>
+                <w:tab w:val="left" w:pos="31680"/>
+              </w:tabs>
+              <w:spacing w:after="0" w:line="276" w:lineRule="auto"/>
+              <w:ind w:left="63"/>
+              <w:jc w:val="center"/>
+              <w:rPr>
+                <w:rFonts w:ascii="Segoe UI Semilight" w:eastAsia="ヒラギノ角ゴ Pro W3" w:hAnsi="Segoe UI Semilight" w:cs="Segoe UI Semilight"/>
+                <w:color w:val="000000"/>
+                <w:sz w:val="20"/>
+                <w:szCs w:val="20"/>
+                <w:u w:color="000000"/>
+                <w:lang w:val="en-US" w:eastAsia="en-AU"/>
+              </w:rPr>
+            </w:pPr>
+            <w:r>
+              <w:rPr>
+                <w:rFonts w:ascii="Wingdings" w:hAnsi="Wingdings" w:cs="Wingdings"/>
+                <w:sz w:val="20"/>
+                <w:szCs w:val="20"/>
+              </w:rPr>
+              <w:t>û</w:t>
+            </w:r>
+          </w:p>
+        </w:tc>
+        <w:tc>
+          <w:tcPr>
+            <w:tcW w:w="782" w:type="dxa"/>
+            <w:tcBorders>
+              <w:left w:val="single" w:sz="4" w:space="0" w:color="000000"/>
+              <w:bottom w:val="single" w:sz="4" w:space="0" w:color="000000"/>
+              <w:right w:val="single" w:sz="4" w:space="0" w:color="000000"/>
+            </w:tcBorders>
+            <w:shd w:val="clear" w:color="auto" w:fill="A3D979"/>
+          </w:tcPr>
+          <w:p>
+            <w:pPr>
+              <w:keepLines/>
+              <w:widowControl w:val="0"/>
+              <w:tabs>
+                <w:tab w:val="left" w:pos="-31680"/>
+                <w:tab w:val="left" w:pos="-30976"/>
+                <w:tab w:val="left" w:pos="-29536"/>
+                <w:tab w:val="left" w:pos="1440"/>
+                <w:tab w:val="left" w:pos="2880"/>
+                <w:tab w:val="left" w:pos="4320"/>
+                <w:tab w:val="left" w:pos="5760"/>
+                <w:tab w:val="left" w:pos="7200"/>
+                <w:tab w:val="left" w:pos="8640"/>
+                <w:tab w:val="left" w:pos="10080"/>
+                <w:tab w:val="left" w:pos="11520"/>
+                <w:tab w:val="left" w:pos="12960"/>
+                <w:tab w:val="left" w:pos="14400"/>
+                <w:tab w:val="left" w:pos="15840"/>
+                <w:tab w:val="left" w:pos="17280"/>
+                <w:tab w:val="left" w:pos="18720"/>
+                <w:tab w:val="left" w:pos="20160"/>
+                <w:tab w:val="left" w:pos="21600"/>
+                <w:tab w:val="left" w:pos="23040"/>
+                <w:tab w:val="left" w:pos="24480"/>
+                <w:tab w:val="left" w:pos="25920"/>
+                <w:tab w:val="left" w:pos="27360"/>
+                <w:tab w:val="left" w:pos="28800"/>
+                <w:tab w:val="left" w:pos="30240"/>
+                <w:tab w:val="left" w:pos="31680"/>
+              </w:tabs>
+              <w:spacing w:after="0" w:line="276" w:lineRule="auto"/>
+              <w:ind w:left="63"/>
+              <w:jc w:val="center"/>
+              <w:rPr>
+                <w:rFonts w:ascii="Segoe UI Semilight" w:eastAsia="ヒラギノ角ゴ Pro W3" w:hAnsi="Segoe UI Semilight" w:cs="Segoe UI Semilight"/>
+                <w:color w:val="000000"/>
+                <w:sz w:val="20"/>
+                <w:szCs w:val="20"/>
+                <w:lang w:val="en-US" w:eastAsia="en-AU"/>
+              </w:rPr>
+            </w:pPr>
+            <w:r>
+              <w:rPr>
+                <w:rFonts w:ascii="Segoe UI Semilight" w:eastAsia="ヒラギノ角ゴ Pro W3" w:hAnsi="Segoe UI Semilight" w:cs="Segoe UI Semilight"/>
+                <w:color w:val="000000"/>
+                <w:sz w:val="20"/>
+                <w:szCs w:val="20"/>
+                <w:lang w:val="en-US" w:eastAsia="en-AU"/>
+              </w:rPr>
+              <w:t>A11</w:t>
+            </w:r>
+            <w:r>
+              <w:rPr>
+                <w:rFonts w:ascii="Segoe UI Semilight" w:eastAsia="ヒラギノ角ゴ Pro W3" w:hAnsi="Segoe UI Semilight" w:cs="Segoe UI Semilight"/>
+                <w:color w:val="000000"/>
+                <w:sz w:val="20"/>
+                <w:szCs w:val="20"/>
+                <w:vertAlign w:val="superscript"/>
+                <w:lang w:val="en-US" w:eastAsia="en-AU"/>
+              </w:rPr>
+              <w:t>[26]</w:t>
             </w:r>
           </w:p>
         </w:tc>
@@ -14294,7 +15338,7 @@
       <w:tr>
         <w:tc>
           <w:tcPr>
-            <w:tcW w:w="6974" w:type="dxa"/>
+            <w:tcW w:w="6975" w:type="dxa"/>
             <w:tcBorders>
               <w:top w:val="nil"/>
               <w:left w:val="nil"/>
@@ -14315,7 +15359,6 @@
                 <w:sz w:val="20"/>
                 <w:lang w:eastAsia="en-AU" w:bidi="x-none"/>
               </w:rPr>
-              <w:lastRenderedPageBreak/>
               <w:t>[1] Renamed “Broken Access Control” from 2003</w:t>
             </w:r>
           </w:p>
@@ -14343,7 +15386,7 @@
                 <w:sz w:val="20"/>
                 <w:lang w:eastAsia="en-AU" w:bidi="x-none"/>
               </w:rPr>
-              <w:t>[13] Split “Broken Access Control” from 2004</w:t>
+              <w:t>[14] Renamed “Improper Error Handling” from 2004</w:t>
             </w:r>
           </w:p>
         </w:tc>
@@ -14351,7 +15394,7 @@
       <w:tr>
         <w:tc>
           <w:tcPr>
-            <w:tcW w:w="6974" w:type="dxa"/>
+            <w:tcW w:w="6975" w:type="dxa"/>
             <w:tcBorders>
               <w:top w:val="nil"/>
               <w:left w:val="nil"/>
@@ -14399,7 +15442,7 @@
                 <w:sz w:val="20"/>
                 <w:lang w:eastAsia="en-AU" w:bidi="x-none"/>
               </w:rPr>
-              <w:t>[14] Renamed “Improper Error Handling” from 2004</w:t>
+              <w:t>[15] Renamed “Insecure Storage” from 2004</w:t>
             </w:r>
           </w:p>
         </w:tc>
@@ -14407,7 +15450,7 @@
       <w:tr>
         <w:tc>
           <w:tcPr>
-            <w:tcW w:w="6974" w:type="dxa"/>
+            <w:tcW w:w="6975" w:type="dxa"/>
             <w:tcBorders>
               <w:top w:val="nil"/>
               <w:left w:val="nil"/>
@@ -14453,9 +15496,17 @@
               <w:rPr>
                 <w:rFonts w:ascii="Segoe UI Semilight" w:eastAsia="Times New Roman" w:hAnsi="Segoe UI Semilight" w:cs="Segoe UI Semilight"/>
                 <w:sz w:val="20"/>
+                <w:lang w:val="en-US" w:eastAsia="en-AU" w:bidi="x-none"/>
+              </w:rPr>
+              <w:t>[</w:t>
+            </w:r>
+            <w:r>
+              <w:rPr>
+                <w:rFonts w:ascii="Segoe UI Semilight" w:eastAsia="Times New Roman" w:hAnsi="Segoe UI Semilight" w:cs="Segoe UI Semilight"/>
+                <w:sz w:val="20"/>
                 <w:lang w:eastAsia="en-AU" w:bidi="x-none"/>
               </w:rPr>
-              <w:t>[15] Renamed “Insecure Storage” from 2004</w:t>
+              <w:t>16] Renamed “Failure to Restrict URL Access” from 2010</w:t>
             </w:r>
           </w:p>
         </w:tc>
@@ -14463,7 +15514,7 @@
       <w:tr>
         <w:tc>
           <w:tcPr>
-            <w:tcW w:w="6974" w:type="dxa"/>
+            <w:tcW w:w="6975" w:type="dxa"/>
             <w:tcBorders>
               <w:top w:val="nil"/>
               <w:left w:val="nil"/>
@@ -14509,17 +15560,9 @@
               <w:rPr>
                 <w:rFonts w:ascii="Segoe UI Semilight" w:eastAsia="Times New Roman" w:hAnsi="Segoe UI Semilight" w:cs="Segoe UI Semilight"/>
                 <w:sz w:val="20"/>
-                <w:lang w:val="en-US" w:eastAsia="en-AU" w:bidi="x-none"/>
-              </w:rPr>
-              <w:t>[</w:t>
-            </w:r>
-            <w:r>
-              <w:rPr>
-                <w:rFonts w:ascii="Segoe UI Semilight" w:eastAsia="Times New Roman" w:hAnsi="Segoe UI Semilight" w:cs="Segoe UI Semilight"/>
-                <w:sz w:val="20"/>
                 <w:lang w:eastAsia="en-AU" w:bidi="x-none"/>
               </w:rPr>
-              <w:t>16] Renamed “Failure to Restrict URL Access” from 2010</w:t>
+              <w:t>[17] Renamed “Insecure Cryptographic Storage” from 2010</w:t>
             </w:r>
           </w:p>
         </w:tc>
@@ -14527,7 +15570,7 @@
       <w:tr>
         <w:tc>
           <w:tcPr>
-            <w:tcW w:w="6974" w:type="dxa"/>
+            <w:tcW w:w="6975" w:type="dxa"/>
             <w:tcBorders>
               <w:top w:val="nil"/>
               <w:left w:val="nil"/>
@@ -14575,15 +15618,7 @@
                 <w:sz w:val="20"/>
                 <w:lang w:eastAsia="en-AU" w:bidi="x-none"/>
               </w:rPr>
-              <w:t xml:space="preserve">[17] </w:t>
-            </w:r>
-            <w:r>
-              <w:rPr>
-                <w:rFonts w:ascii="Segoe UI Semilight" w:eastAsia="Times New Roman" w:hAnsi="Segoe UI Semilight" w:cs="Segoe UI Semilight"/>
-                <w:sz w:val="20"/>
-                <w:lang w:eastAsia="en-AU" w:bidi="x-none"/>
-              </w:rPr>
-              <w:t>Renamed “Insecure Cryptographic Storage” from 2010</w:t>
+              <w:t>[18] Split “Insecure Cryptographic Storage” from 2010</w:t>
             </w:r>
           </w:p>
         </w:tc>
@@ -14591,7 +15626,7 @@
       <w:tr>
         <w:tc>
           <w:tcPr>
-            <w:tcW w:w="6974" w:type="dxa"/>
+            <w:tcW w:w="6975" w:type="dxa"/>
             <w:tcBorders>
               <w:top w:val="nil"/>
               <w:left w:val="nil"/>
@@ -14639,7 +15674,7 @@
                 <w:sz w:val="20"/>
                 <w:lang w:eastAsia="en-AU" w:bidi="x-none"/>
               </w:rPr>
-              <w:t>[18] Split “Insecure Cryptographic Storage” from 2010</w:t>
+              <w:t>[19] Split “Security Misconfiguration” from 2010</w:t>
             </w:r>
           </w:p>
         </w:tc>
@@ -14647,7 +15682,7 @@
       <w:tr>
         <w:tc>
           <w:tcPr>
-            <w:tcW w:w="6974" w:type="dxa"/>
+            <w:tcW w:w="6975" w:type="dxa"/>
             <w:tcBorders>
               <w:top w:val="nil"/>
               <w:left w:val="nil"/>
@@ -14693,17 +15728,9 @@
               <w:rPr>
                 <w:rFonts w:ascii="Segoe UI Semilight" w:eastAsia="Times New Roman" w:hAnsi="Segoe UI Semilight" w:cs="Segoe UI Semilight"/>
                 <w:sz w:val="20"/>
-                <w:lang w:eastAsia="en-AU" w:bidi="x-none"/>
-              </w:rPr>
-              <w:t>[19] Split “Security Misconfiguration” fro</w:t>
-            </w:r>
-            <w:r>
-              <w:rPr>
-                <w:rFonts w:ascii="Segoe UI Semilight" w:eastAsia="Times New Roman" w:hAnsi="Segoe UI Semilight" w:cs="Segoe UI Semilight"/>
-                <w:sz w:val="20"/>
-                <w:lang w:eastAsia="en-AU" w:bidi="x-none"/>
-              </w:rPr>
-              <w:t>m 2010</w:t>
+                <w:lang w:val="en-US" w:eastAsia="en-AU" w:bidi="x-none"/>
+              </w:rPr>
+              <w:t>[20] Split “Broken Access Control” from 2013</w:t>
             </w:r>
           </w:p>
         </w:tc>
@@ -14711,7 +15738,7 @@
       <w:tr>
         <w:tc>
           <w:tcPr>
-            <w:tcW w:w="6974" w:type="dxa"/>
+            <w:tcW w:w="6975" w:type="dxa"/>
             <w:tcBorders>
               <w:top w:val="nil"/>
               <w:left w:val="nil"/>
@@ -14759,7 +15786,7 @@
                 <w:sz w:val="20"/>
                 <w:lang w:val="en-US" w:eastAsia="en-AU" w:bidi="x-none"/>
               </w:rPr>
-              <w:t>[20] Split “Broken Access Control” from 2013</w:t>
+              <w:t>[21] Renamed “Sensitive Data Exposure” from 2017</w:t>
             </w:r>
           </w:p>
         </w:tc>
@@ -14767,7 +15794,7 @@
       <w:tr>
         <w:tc>
           <w:tcPr>
-            <w:tcW w:w="6974" w:type="dxa"/>
+            <w:tcW w:w="6975" w:type="dxa"/>
             <w:tcBorders>
               <w:top w:val="nil"/>
               <w:left w:val="nil"/>
@@ -14815,7 +15842,7 @@
                 <w:sz w:val="20"/>
                 <w:lang w:val="en-US" w:eastAsia="en-AU" w:bidi="x-none"/>
               </w:rPr>
-              <w:t>[21] Renamed “Sensitive Data Exposure” from 2017</w:t>
+              <w:t>[22] Renamed “Broken Authentication and Session Management” from 2017</w:t>
             </w:r>
           </w:p>
         </w:tc>
@@ -14823,7 +15850,7 @@
       <w:tr>
         <w:tc>
           <w:tcPr>
-            <w:tcW w:w="6974" w:type="dxa"/>
+            <w:tcW w:w="6975" w:type="dxa"/>
             <w:tcBorders>
               <w:top w:val="nil"/>
               <w:left w:val="nil"/>
@@ -14873,15 +15900,16 @@
                 <w:sz w:val="20"/>
                 <w:lang w:val="en-US" w:eastAsia="en-AU" w:bidi="x-none"/>
               </w:rPr>
-              <w:t xml:space="preserve">[22] </w:t>
-            </w:r>
-            <w:r>
-              <w:rPr>
-                <w:rFonts w:ascii="Segoe UI Semilight" w:eastAsia="Times New Roman" w:hAnsi="Segoe UI Semilight" w:cs="Segoe UI Semilight"/>
-                <w:sz w:val="20"/>
-                <w:lang w:val="en-US" w:eastAsia="en-AU" w:bidi="x-none"/>
-              </w:rPr>
-              <w:t>Renamed “Broken Authentication and Session Management” from 2017</w:t>
+              <w:t>[23] Renamed “</w:t>
+            </w:r>
+            <w:r>
+              <w:rPr>
+                <w:rFonts w:ascii="Segoe UI Semilight" w:eastAsia="ヒラギノ角ゴ Pro W3" w:hAnsi="Segoe UI Semilight" w:cs="Segoe UI Semilight"/>
+                <w:szCs w:val="20"/>
+                <w:u w:color="000000"/>
+                <w:lang w:val="en-US" w:eastAsia="en-AU"/>
+              </w:rPr>
+              <w:t>Insecure Deserialization” from 2017</w:t>
             </w:r>
           </w:p>
         </w:tc>
@@ -14889,7 +15917,7 @@
       <w:tr>
         <w:tc>
           <w:tcPr>
-            <w:tcW w:w="6974" w:type="dxa"/>
+            <w:tcW w:w="6975" w:type="dxa"/>
             <w:tcBorders>
               <w:top w:val="nil"/>
               <w:left w:val="nil"/>
@@ -14941,16 +15969,7 @@
                 <w:sz w:val="20"/>
                 <w:lang w:val="en-US" w:eastAsia="en-AU" w:bidi="x-none"/>
               </w:rPr>
-              <w:t>[23] Renamed “</w:t>
-            </w:r>
-            <w:r>
-              <w:rPr>
-                <w:rFonts w:ascii="Segoe UI Semilight" w:eastAsia="ヒラギノ角ゴ Pro W3" w:hAnsi="Segoe UI Semilight" w:cs="Segoe UI Semilight"/>
-                <w:szCs w:val="20"/>
-                <w:u w:color="000000"/>
-                <w:lang w:val="en-US" w:eastAsia="en-AU"/>
-              </w:rPr>
-              <w:t>Insecure Deserialization” from 2017</w:t>
+              <w:t>[24] Renamed “Insufficient Logging &amp; Monitoring” from 2017</w:t>
             </w:r>
           </w:p>
         </w:tc>
@@ -14958,7 +15977,7 @@
       <w:tr>
         <w:tc>
           <w:tcPr>
-            <w:tcW w:w="6974" w:type="dxa"/>
+            <w:tcW w:w="6975" w:type="dxa"/>
             <w:tcBorders>
               <w:top w:val="nil"/>
               <w:left w:val="nil"/>
@@ -15010,15 +16029,7 @@
                 <w:sz w:val="20"/>
                 <w:lang w:val="en-US" w:eastAsia="en-AU" w:bidi="x-none"/>
               </w:rPr>
-              <w:t xml:space="preserve">[24] Renamed </w:t>
-            </w:r>
-            <w:r>
-              <w:rPr>
-                <w:rFonts w:ascii="Segoe UI Semilight" w:eastAsia="Times New Roman" w:hAnsi="Segoe UI Semilight" w:cs="Segoe UI Semilight"/>
-                <w:sz w:val="20"/>
-                <w:lang w:val="en-US" w:eastAsia="en-AU" w:bidi="x-none"/>
-              </w:rPr>
-              <w:t>“Insufficient Logging &amp; Monitoring” from 2017</w:t>
+              <w:t>[25] Renamed “Using Known Vulnerable Components” from 2017</w:t>
             </w:r>
           </w:p>
         </w:tc>
@@ -15026,7 +16037,7 @@
       <w:tr>
         <w:tc>
           <w:tcPr>
-            <w:tcW w:w="6974" w:type="dxa"/>
+            <w:tcW w:w="6975" w:type="dxa"/>
             <w:tcBorders>
               <w:top w:val="nil"/>
               <w:left w:val="nil"/>
@@ -15043,6 +16054,14 @@
                 <w:lang w:eastAsia="en-AU" w:bidi="x-none"/>
               </w:rPr>
             </w:pPr>
+            <w:r>
+              <w:rPr>
+                <w:rFonts w:ascii="Segoe UI Semilight" w:eastAsia="Times New Roman" w:hAnsi="Segoe UI Semilight" w:cs="Segoe UI Semilight"/>
+                <w:sz w:val="20"/>
+                <w:lang w:eastAsia="en-AU" w:bidi="x-none"/>
+              </w:rPr>
+              <w:t>[13] Split “Broken Access Control” from 2004</w:t>
+            </w:r>
           </w:p>
         </w:tc>
         <w:tc>
@@ -15070,7 +16089,15 @@
                 <w:sz w:val="20"/>
                 <w:lang w:val="en-US" w:eastAsia="en-AU" w:bidi="x-none"/>
               </w:rPr>
-              <w:t>[25] Renamed “Using Known Vulnerable Components” from 2017</w:t>
+              <w:t>[26] Split "Next</w:t>
+            </w:r>
+            <w:r>
+              <w:rPr>
+                <w:rFonts w:ascii="Segoe UI Semilight" w:eastAsia="Times New Roman" w:hAnsi="Segoe UI Semilight" w:cs="Segoe UI Semilight"/>
+                <w:sz w:val="20"/>
+                <w:lang w:val="en-US" w:eastAsia="en-AU" w:bidi="x-none"/>
+              </w:rPr>
+              <w:t xml:space="preserve"> Steps" from 2021</w:t>
             </w:r>
           </w:p>
         </w:tc>
@@ -15078,7 +16105,7 @@
       <w:tr>
         <w:tc>
           <w:tcPr>
-            <w:tcW w:w="6974" w:type="dxa"/>
+            <w:tcW w:w="6975" w:type="dxa"/>
             <w:tcBorders>
               <w:top w:val="nil"/>
               <w:left w:val="nil"/>
@@ -15191,7 +16218,7 @@
         <w:noProof/>
       </w:rPr>
       <w:drawing>
-        <wp:anchor distT="0" distB="0" distL="114300" distR="114300" simplePos="0" relativeHeight="251656192" behindDoc="1" locked="0" layoutInCell="0" allowOverlap="1" wp14:anchorId="6150282D" wp14:editId="6150282E">
+        <wp:anchor distT="0" distB="0" distL="114300" distR="114300" simplePos="0" relativeHeight="251655168" behindDoc="1" locked="0" layoutInCell="0" allowOverlap="1" wp14:anchorId="6150282D" wp14:editId="6150282E">
           <wp:simplePos x="0" y="0"/>
           <wp:positionH relativeFrom="column">
             <wp:posOffset>8486775</wp:posOffset>
@@ -15292,7 +16319,7 @@
         <w:noProof/>
       </w:rPr>
       <w:drawing>
-        <wp:anchor distT="0" distB="0" distL="114300" distR="114300" simplePos="0" relativeHeight="251657216" behindDoc="1" locked="0" layoutInCell="0" allowOverlap="1" wp14:anchorId="61502832" wp14:editId="61502833">
+        <wp:anchor distT="0" distB="0" distL="114300" distR="114300" simplePos="0" relativeHeight="251656192" behindDoc="1" locked="0" layoutInCell="0" allowOverlap="1" wp14:anchorId="61502832" wp14:editId="61502833">
           <wp:simplePos x="0" y="0"/>
           <wp:positionH relativeFrom="column">
             <wp:posOffset>8486775</wp:posOffset>
@@ -15408,7 +16435,7 @@
     </w:pPr>
     <w:r>
       <w:pict w14:anchorId="61502828">
-        <v:shapetype id="_x0000_m1028" coordsize="21600,21600" o:spt="100" adj="10800,,0" path="m@9,l@10,em@11,21600l@12,21600e">
+        <v:shapetype id="_x0000_m1030" coordsize="21600,21600" o:spt="100" adj="10800,,0" path="m@9,l@10,em@11,21600l@12,21600e">
           <v:stroke joinstyle="miter"/>
           <v:formulas>
             <v:f eqn="val #0"/>
@@ -15434,11 +16461,29 @@
     </w:r>
     <w:r>
       <w:pict w14:anchorId="61502829">
-        <v:shape id="PowerPlusWaterMarkObject15682157" o:spid="_x0000_s1027" type="#_x0000_m1028" style="position:absolute;margin-left:0;margin-top:0;width:227.95pt;height:134.35pt;z-index:251659264;mso-wrap-style:none;mso-position-horizontal:center;mso-position-horizontal-relative:margin;mso-position-vertical:center;mso-position-vertical-relative:margin;v-text-anchor:middle" o:allowincell="f" fillcolor="black" stroked="f" strokecolor="#3465a4">
+        <v:shape id="PowerPlusWaterMarkObject711899672" o:spid="_x0000_s1027" type="#_x0000_m1030" style="position:absolute;margin-left:0;margin-top:0;width:228.4pt;height:175.9pt;z-index:-251656192;mso-wrap-style:none;mso-position-horizontal:center;mso-position-horizontal-relative:margin;mso-position-vertical:center;mso-position-vertical-relative:margin;v-text-anchor:middle" o:spt="100" o:allowincell="f" adj="10800,,0" path="m@9,l@10,em@11,21600l@12,21600e" filled="t" fillcolor="black" stroked="f" strokecolor="#3465a4">
           <v:fill opacity=".5" color2="white" o:detectmouseclick="t" type="solid"/>
           <v:stroke joinstyle="round" endcap="flat"/>
-          <v:path textpathok="t"/>
-          <v:textpath on="t" style="font-family:&quot;Calibri&quot;;font-size:2in" fitshape="t" trim="t" string="RC3"/>
+          <v:formulas>
+            <v:f eqn="val #0"/>
+            <v:f eqn="sum @0 0 10800"/>
+            <v:f eqn="val @0"/>
+            <v:f eqn="sum width 0 @0"/>
+            <v:f eqn="prod @2 2 1"/>
+            <v:f eqn="prod @3 2 1"/>
+            <v:f eqn="if @1 @5 @4"/>
+            <v:f eqn="sum 0 @6 0"/>
+            <v:f eqn="sum width 0 @6"/>
+            <v:f eqn="if @1 0 @8"/>
+            <v:f eqn="if @1 @7 width"/>
+            <v:f eqn="if @1 @8 0"/>
+            <v:f eqn="if @1 width @7"/>
+          </v:formulas>
+          <v:path textpathok="t" o:connecttype="segments"/>
+          <v:textpath on="t" style="font-family:&quot;Calibri&quot;;font-size:2in" fitshape="t" trim="t" string="RC4"/>
+          <v:handles>
+            <v:h position="@0,center"/>
+          </v:handles>
           <w10:wrap anchorx="margin" anchory="margin"/>
         </v:shape>
       </w:pict>
@@ -15477,7 +16522,7 @@
         <w:noProof/>
       </w:rPr>
       <w:drawing>
-        <wp:anchor distT="0" distB="0" distL="114300" distR="114300" simplePos="0" relativeHeight="251654144" behindDoc="0" locked="0" layoutInCell="0" allowOverlap="1" wp14:anchorId="6150282A" wp14:editId="6150282B">
+        <wp:anchor distT="0" distB="0" distL="114300" distR="114300" simplePos="0" relativeHeight="251653120" behindDoc="0" locked="0" layoutInCell="0" allowOverlap="1" wp14:anchorId="6150282A" wp14:editId="6150282B">
           <wp:simplePos x="0" y="0"/>
           <wp:positionH relativeFrom="rightMargin">
             <wp:posOffset>-263525</wp:posOffset>
@@ -15538,7 +16583,7 @@
     </w:r>
     <w:r>
       <w:pict w14:anchorId="6150282C">
-        <v:shapetype id="_x0000_m1028" coordsize="21600,21600" o:spt="100" adj="10800,,0" path="m@9,l@10,em@11,21600l@12,21600e">
+        <v:shapetype id="_x0000_m1029" coordsize="21600,21600" o:spt="100" adj="10800,,0" path="m@9,l@10,em@11,21600l@12,21600e">
           <v:stroke joinstyle="miter"/>
           <v:formulas>
             <v:f eqn="val #0"/>
@@ -15560,11 +16605,33 @@
             <v:h position="@0,center"/>
           </v:handles>
         </v:shapetype>
-        <v:shape id="PowerPlusWaterMarkObject15682158" o:spid="_x0000_s1026" type="#_x0000_m1028" style="position:absolute;margin-left:0;margin-top:0;width:227.95pt;height:134.35pt;z-index:251660288;mso-wrap-style:none;mso-position-horizontal:center;mso-position-horizontal-relative:margin;mso-position-vertical:center;mso-position-vertical-relative:margin;v-text-anchor:middle" o:allowincell="f" fillcolor="black" stroked="f" strokecolor="#3465a4">
+      </w:pict>
+    </w:r>
+    <w:r>
+      <w:pict w14:anchorId="6150282C">
+        <v:shape id="PowerPlusWaterMarkObject711899673" o:spid="_x0000_s1026" type="#_x0000_m1029" style="position:absolute;margin-left:0;margin-top:0;width:228.4pt;height:175.9pt;z-index:-251655168;mso-wrap-style:none;mso-position-horizontal:center;mso-position-horizontal-relative:margin;mso-position-vertical:center;mso-position-vertical-relative:margin;v-text-anchor:middle" o:spt="100" o:allowincell="f" adj="10800,,0" path="m@9,l@10,em@11,21600l@12,21600e" filled="t" fillcolor="black" stroked="f" strokecolor="#3465a4">
           <v:fill opacity=".5" color2="white" o:detectmouseclick="t" type="solid"/>
           <v:stroke joinstyle="round" endcap="flat"/>
-          <v:path textpathok="t"/>
-          <v:textpath on="t" style="font-family:&quot;Calibri&quot;;font-size:2in" fitshape="t" trim="t" string="RC3"/>
+          <v:formulas>
+            <v:f eqn="val #0"/>
+            <v:f eqn="sum @0 0 10800"/>
+            <v:f eqn="val @0"/>
+            <v:f eqn="sum width 0 @0"/>
+            <v:f eqn="prod @2 2 1"/>
+            <v:f eqn="prod @3 2 1"/>
+            <v:f eqn="if @1 @5 @4"/>
+            <v:f eqn="sum 0 @6 0"/>
+            <v:f eqn="sum width 0 @6"/>
+            <v:f eqn="if @1 0 @8"/>
+            <v:f eqn="if @1 @7 width"/>
+            <v:f eqn="if @1 @8 0"/>
+            <v:f eqn="if @1 width @7"/>
+          </v:formulas>
+          <v:path textpathok="t" o:connecttype="segments"/>
+          <v:textpath on="t" style="font-family:&quot;Calibri&quot;;font-size:2in" fitshape="t" trim="t" string="RC4"/>
+          <v:handles>
+            <v:h position="@0,center"/>
+          </v:handles>
           <w10:wrap anchorx="margin" anchory="margin"/>
         </v:shape>
       </w:pict>
@@ -15617,7 +16684,7 @@
         <w:noProof/>
       </w:rPr>
       <w:drawing>
-        <wp:anchor distT="0" distB="0" distL="114300" distR="114300" simplePos="0" relativeHeight="251655168" behindDoc="0" locked="0" layoutInCell="0" allowOverlap="1" wp14:anchorId="6150282F" wp14:editId="61502830">
+        <wp:anchor distT="0" distB="0" distL="114300" distR="114300" simplePos="0" relativeHeight="251654144" behindDoc="0" locked="0" layoutInCell="0" allowOverlap="1" wp14:anchorId="6150282F" wp14:editId="61502830">
           <wp:simplePos x="0" y="0"/>
           <wp:positionH relativeFrom="rightMargin">
             <wp:posOffset>-263525</wp:posOffset>
@@ -15700,11 +16767,33 @@
             <v:h position="@0,center"/>
           </v:handles>
         </v:shapetype>
-        <v:shape id="_x0000_s1025" type="#_x0000_m1028" style="position:absolute;margin-left:0;margin-top:0;width:227.95pt;height:134.35pt;z-index:251661312;mso-wrap-style:none;mso-position-horizontal:center;mso-position-horizontal-relative:margin;mso-position-vertical:center;mso-position-vertical-relative:margin;v-text-anchor:middle" o:allowincell="f" fillcolor="black" stroked="f" strokecolor="#3465a4">
+      </w:pict>
+    </w:r>
+    <w:r>
+      <w:pict w14:anchorId="61502831">
+        <v:shape id="_x0000_s1025" type="#_x0000_m1028" style="position:absolute;margin-left:0;margin-top:0;width:227.95pt;height:134.35pt;z-index:251662336;mso-wrap-style:none;mso-position-horizontal:center;mso-position-horizontal-relative:margin;mso-position-vertical:center;mso-position-vertical-relative:margin;v-text-anchor:middle" o:spt="100" o:allowincell="f" adj="10800,,0" path="m@9,l@10,em@11,21600l@12,21600e" fillcolor="black" stroked="f" strokecolor="#3465a4">
           <v:fill opacity=".5" color2="white" o:detectmouseclick="t" type="solid"/>
           <v:stroke joinstyle="round" endcap="flat"/>
-          <v:path textpathok="t"/>
+          <v:formulas>
+            <v:f eqn="val #0"/>
+            <v:f eqn="sum @0 0 10800"/>
+            <v:f eqn="val @0"/>
+            <v:f eqn="sum width 0 @0"/>
+            <v:f eqn="prod @2 2 1"/>
+            <v:f eqn="prod @3 2 1"/>
+            <v:f eqn="if @1 @5 @4"/>
+            <v:f eqn="sum 0 @6 0"/>
+            <v:f eqn="sum width 0 @6"/>
+            <v:f eqn="if @1 0 @8"/>
+            <v:f eqn="if @1 @7 width"/>
+            <v:f eqn="if @1 @8 0"/>
+            <v:f eqn="if @1 width @7"/>
+          </v:formulas>
+          <v:path textpathok="t" o:connecttype="segments"/>
           <v:textpath on="t" style="font-family:&quot;Calibri&quot;;font-size:2in" fitshape="t" trim="t" string="RC3"/>
+          <v:handles>
+            <v:h position="@0,center"/>
+          </v:handles>
           <w10:wrap anchorx="margin" anchory="margin"/>
         </v:shape>
       </w:pict>
@@ -16226,7 +17315,6 @@
     </w:pPr>
     <w:rPr>
       <w:rFonts w:cs="FreeSans"/>
-      <w:lang/>
     </w:rPr>
   </w:style>
   <w:style w:type="paragraph" w:customStyle="1" w:styleId="HeaderandFooter">

</xml_diff>

<commit_message>
QA Review of Comparison Document (2003-2021)
</commit_message>
<xml_diff>
--- a/2021-2003_Comparison/OWASP_Top_Ten_-_Comparison_of_2003,2004,2007,2010,2013,2017_and_2021_Releases.docx
+++ b/2021-2003_Comparison/OWASP_Top_Ten_-_Comparison_of_2003,2004,2007,2010,2013,2017_and_2021_Releases.docx
@@ -15319,18 +15319,19 @@
     <w:tbl>
       <w:tblPr>
         <w:tblStyle w:val="TableGrid"/>
-        <w:tblW w:w="13948" w:type="dxa"/>
+        <w:tblW w:w="13608" w:type="dxa"/>
         <w:tblLayout w:type="fixed"/>
         <w:tblLook w:val="04A0" w:firstRow="1" w:lastRow="0" w:firstColumn="1" w:lastColumn="0" w:noHBand="0" w:noVBand="1"/>
       </w:tblPr>
       <w:tblGrid>
-        <w:gridCol w:w="6975"/>
-        <w:gridCol w:w="6973"/>
+        <w:gridCol w:w="5387"/>
+        <w:gridCol w:w="5245"/>
+        <w:gridCol w:w="2976"/>
       </w:tblGrid>
       <w:tr>
         <w:tc>
           <w:tcPr>
-            <w:tcW w:w="6975" w:type="dxa"/>
+            <w:tcW w:w="5387" w:type="dxa"/>
             <w:tcBorders>
               <w:top w:val="nil"/>
               <w:left w:val="nil"/>
@@ -15357,7 +15358,74 @@
         </w:tc>
         <w:tc>
           <w:tcPr>
-            <w:tcW w:w="6973" w:type="dxa"/>
+            <w:tcW w:w="5245" w:type="dxa"/>
+            <w:tcBorders>
+              <w:top w:val="nil"/>
+              <w:left w:val="nil"/>
+              <w:bottom w:val="nil"/>
+              <w:right w:val="single" w:sz="4" w:space="0" w:color="auto"/>
+            </w:tcBorders>
+          </w:tcPr>
+          <w:p>
+            <w:pPr>
+              <w:spacing w:before="120" w:after="120" w:line="240" w:lineRule="auto"/>
+              <w:rPr>
+                <w:rFonts w:ascii="Segoe UI Semilight" w:hAnsi="Segoe UI Semilight" w:cs="Segoe UI Semilight"/>
+              </w:rPr>
+            </w:pPr>
+            <w:r>
+              <w:rPr>
+                <w:rFonts w:ascii="Segoe UI Semilight" w:eastAsia="Times New Roman" w:hAnsi="Segoe UI Semilight" w:cs="Segoe UI Semilight"/>
+                <w:sz w:val="20"/>
+                <w:lang w:eastAsia="en-AU" w:bidi="x-none"/>
+              </w:rPr>
+              <w:t>[14] Renamed “Improper Error Handling” from 2004</w:t>
+            </w:r>
+          </w:p>
+        </w:tc>
+        <w:tc>
+          <w:tcPr>
+            <w:tcW w:w="2976" w:type="dxa"/>
+            <w:tcBorders>
+              <w:top w:val="single" w:sz="4" w:space="0" w:color="auto"/>
+              <w:left w:val="single" w:sz="4" w:space="0" w:color="auto"/>
+              <w:bottom w:val="single" w:sz="4" w:space="0" w:color="auto"/>
+              <w:right w:val="single" w:sz="4" w:space="0" w:color="auto"/>
+            </w:tcBorders>
+            <w:shd w:val="clear" w:color="auto" w:fill="01369D" w:themeFill="accent1"/>
+          </w:tcPr>
+          <w:p>
+            <w:pPr>
+              <w:spacing w:before="120" w:after="120" w:line="240" w:lineRule="auto"/>
+              <w:rPr>
+                <w:rFonts w:ascii="Segoe UI Semilight" w:eastAsia="Times New Roman" w:hAnsi="Segoe UI Semilight" w:cs="Segoe UI Semilight"/>
+                <w:sz w:val="20"/>
+                <w:lang w:eastAsia="en-AU" w:bidi="x-none"/>
+              </w:rPr>
+            </w:pPr>
+            <w:r>
+              <w:rPr>
+                <w:rFonts w:ascii="Segoe UI Semilight" w:eastAsia="Times New Roman" w:hAnsi="Segoe UI Semilight" w:cs="Segoe UI Semilight"/>
+                <w:sz w:val="20"/>
+                <w:lang w:eastAsia="en-AU" w:bidi="x-none"/>
+              </w:rPr>
+              <w:t xml:space="preserve">Colour </w:t>
+            </w:r>
+            <w:r>
+              <w:rPr>
+                <w:rFonts w:ascii="Segoe UI Semilight" w:eastAsia="Times New Roman" w:hAnsi="Segoe UI Semilight" w:cs="Segoe UI Semilight"/>
+                <w:sz w:val="20"/>
+                <w:lang w:eastAsia="en-AU" w:bidi="x-none"/>
+              </w:rPr>
+              <w:t>Legend</w:t>
+            </w:r>
+          </w:p>
+        </w:tc>
+      </w:tr>
+      <w:tr>
+        <w:tc>
+          <w:tcPr>
+            <w:tcW w:w="5387" w:type="dxa"/>
             <w:tcBorders>
               <w:top w:val="nil"/>
               <w:left w:val="nil"/>
@@ -15378,7 +15446,72 @@
                 <w:sz w:val="20"/>
                 <w:lang w:eastAsia="en-AU" w:bidi="x-none"/>
               </w:rPr>
-              <w:t>[14] Renamed “Improper Error Handling” from 2004</w:t>
+              <w:t>[2] Split “Broken Access Control” from 2003</w:t>
+            </w:r>
+          </w:p>
+        </w:tc>
+        <w:tc>
+          <w:tcPr>
+            <w:tcW w:w="5245" w:type="dxa"/>
+            <w:tcBorders>
+              <w:top w:val="nil"/>
+              <w:left w:val="nil"/>
+              <w:bottom w:val="nil"/>
+              <w:right w:val="single" w:sz="4" w:space="0" w:color="auto"/>
+            </w:tcBorders>
+          </w:tcPr>
+          <w:p>
+            <w:pPr>
+              <w:spacing w:before="120" w:after="120" w:line="240" w:lineRule="auto"/>
+              <w:rPr>
+                <w:rFonts w:ascii="Segoe UI Semilight" w:hAnsi="Segoe UI Semilight" w:cs="Segoe UI Semilight"/>
+              </w:rPr>
+            </w:pPr>
+            <w:r>
+              <w:rPr>
+                <w:rFonts w:ascii="Segoe UI Semilight" w:eastAsia="Times New Roman" w:hAnsi="Segoe UI Semilight" w:cs="Segoe UI Semilight"/>
+                <w:sz w:val="20"/>
+                <w:lang w:eastAsia="en-AU" w:bidi="x-none"/>
+              </w:rPr>
+              <w:t>[15] Renamed “Insecure Storage” from 2004</w:t>
+            </w:r>
+          </w:p>
+        </w:tc>
+        <w:tc>
+          <w:tcPr>
+            <w:tcW w:w="2976" w:type="dxa"/>
+            <w:tcBorders>
+              <w:top w:val="single" w:sz="4" w:space="0" w:color="auto"/>
+              <w:left w:val="single" w:sz="4" w:space="0" w:color="auto"/>
+              <w:bottom w:val="single" w:sz="4" w:space="0" w:color="auto"/>
+              <w:right w:val="single" w:sz="4" w:space="0" w:color="auto"/>
+            </w:tcBorders>
+            <w:shd w:val="clear" w:color="auto" w:fill="A3D979"/>
+          </w:tcPr>
+          <w:p>
+            <w:pPr>
+              <w:spacing w:before="120" w:after="120" w:line="240" w:lineRule="auto"/>
+              <w:rPr>
+                <w:rFonts w:ascii="Segoe UI Semilight" w:eastAsia="Times New Roman" w:hAnsi="Segoe UI Semilight" w:cs="Segoe UI Semilight"/>
+                <w:sz w:val="20"/>
+                <w:lang w:eastAsia="en-AU" w:bidi="x-none"/>
+              </w:rPr>
+            </w:pPr>
+            <w:r>
+              <w:rPr>
+                <w:rFonts w:ascii="Segoe UI Semilight" w:eastAsia="Times New Roman" w:hAnsi="Segoe UI Semilight" w:cs="Segoe UI Semilight"/>
+                <w:sz w:val="20"/>
+                <w:lang w:eastAsia="en-AU" w:bidi="x-none"/>
+              </w:rPr>
+              <w:t>Ranked</w:t>
+            </w:r>
+            <w:r>
+              <w:rPr>
+                <w:rFonts w:ascii="Segoe UI Semilight" w:eastAsia="Times New Roman" w:hAnsi="Segoe UI Semilight" w:cs="Segoe UI Semilight"/>
+                <w:sz w:val="20"/>
+                <w:lang w:eastAsia="en-AU" w:bidi="x-none"/>
+              </w:rPr>
+              <w:t xml:space="preserve"> Category</w:t>
             </w:r>
           </w:p>
         </w:tc>
@@ -15386,7 +15519,7 @@
       <w:tr>
         <w:tc>
           <w:tcPr>
-            <w:tcW w:w="6975" w:type="dxa"/>
+            <w:tcW w:w="5387" w:type="dxa"/>
             <w:tcBorders>
               <w:top w:val="nil"/>
               <w:left w:val="nil"/>
@@ -15407,13 +15540,80 @@
                 <w:sz w:val="20"/>
                 <w:lang w:eastAsia="en-AU" w:bidi="x-none"/>
               </w:rPr>
-              <w:t>[2] Split “Broken Access Control” from 2003</w:t>
-            </w:r>
-          </w:p>
-        </w:tc>
-        <w:tc>
-          <w:tcPr>
-            <w:tcW w:w="6973" w:type="dxa"/>
+              <w:t xml:space="preserve">[3] Renamed “Command Injection Flaws” from 2003 </w:t>
+            </w:r>
+          </w:p>
+        </w:tc>
+        <w:tc>
+          <w:tcPr>
+            <w:tcW w:w="5245" w:type="dxa"/>
+            <w:tcBorders>
+              <w:top w:val="nil"/>
+              <w:left w:val="nil"/>
+              <w:bottom w:val="nil"/>
+              <w:right w:val="single" w:sz="4" w:space="0" w:color="auto"/>
+            </w:tcBorders>
+          </w:tcPr>
+          <w:p>
+            <w:pPr>
+              <w:spacing w:before="120" w:after="120" w:line="240" w:lineRule="auto"/>
+              <w:rPr>
+                <w:rFonts w:ascii="Segoe UI Semilight" w:hAnsi="Segoe UI Semilight" w:cs="Segoe UI Semilight"/>
+              </w:rPr>
+            </w:pPr>
+            <w:r>
+              <w:rPr>
+                <w:rFonts w:ascii="Segoe UI Semilight" w:eastAsia="Times New Roman" w:hAnsi="Segoe UI Semilight" w:cs="Segoe UI Semilight"/>
+                <w:sz w:val="20"/>
+                <w:lang w:val="en-US" w:eastAsia="en-AU" w:bidi="x-none"/>
+              </w:rPr>
+              <w:t>[</w:t>
+            </w:r>
+            <w:r>
+              <w:rPr>
+                <w:rFonts w:ascii="Segoe UI Semilight" w:eastAsia="Times New Roman" w:hAnsi="Segoe UI Semilight" w:cs="Segoe UI Semilight"/>
+                <w:sz w:val="20"/>
+                <w:lang w:eastAsia="en-AU" w:bidi="x-none"/>
+              </w:rPr>
+              <w:t>16] Renamed “Failure to Restrict URL Access” from 2010</w:t>
+            </w:r>
+          </w:p>
+        </w:tc>
+        <w:tc>
+          <w:tcPr>
+            <w:tcW w:w="2976" w:type="dxa"/>
+            <w:tcBorders>
+              <w:top w:val="single" w:sz="4" w:space="0" w:color="auto"/>
+              <w:left w:val="single" w:sz="4" w:space="0" w:color="auto"/>
+              <w:bottom w:val="single" w:sz="4" w:space="0" w:color="auto"/>
+              <w:right w:val="single" w:sz="4" w:space="0" w:color="auto"/>
+            </w:tcBorders>
+            <w:shd w:val="clear" w:color="auto" w:fill="FFFA83"/>
+          </w:tcPr>
+          <w:p>
+            <w:pPr>
+              <w:spacing w:before="120" w:after="120" w:line="240" w:lineRule="auto"/>
+              <w:rPr>
+                <w:rFonts w:ascii="Segoe UI Semilight" w:eastAsia="Times New Roman" w:hAnsi="Segoe UI Semilight" w:cs="Segoe UI Semilight"/>
+                <w:sz w:val="20"/>
+                <w:lang w:val="en-US" w:eastAsia="en-AU" w:bidi="x-none"/>
+              </w:rPr>
+            </w:pPr>
+            <w:r>
+              <w:rPr>
+                <w:rFonts w:ascii="Segoe UI Semilight" w:eastAsia="Times New Roman" w:hAnsi="Segoe UI Semilight" w:cs="Segoe UI Semilight"/>
+                <w:sz w:val="20"/>
+                <w:lang w:val="en-US" w:eastAsia="en-AU" w:bidi="x-none"/>
+              </w:rPr>
+              <w:t>Subcategory</w:t>
+            </w:r>
+          </w:p>
+        </w:tc>
+      </w:tr>
+      <w:tr>
+        <w:tc>
+          <w:tcPr>
+            <w:tcW w:w="5387" w:type="dxa"/>
             <w:tcBorders>
               <w:top w:val="nil"/>
               <w:left w:val="nil"/>
@@ -15434,7 +15634,72 @@
                 <w:sz w:val="20"/>
                 <w:lang w:eastAsia="en-AU" w:bidi="x-none"/>
               </w:rPr>
-              <w:t>[15] Renamed “Insecure Storage” from 2004</w:t>
+              <w:t xml:space="preserve">[4] Renamed “Error Handling Problems” from 2003 </w:t>
+            </w:r>
+          </w:p>
+        </w:tc>
+        <w:tc>
+          <w:tcPr>
+            <w:tcW w:w="5245" w:type="dxa"/>
+            <w:tcBorders>
+              <w:top w:val="nil"/>
+              <w:left w:val="nil"/>
+              <w:bottom w:val="nil"/>
+              <w:right w:val="single" w:sz="4" w:space="0" w:color="auto"/>
+            </w:tcBorders>
+          </w:tcPr>
+          <w:p>
+            <w:pPr>
+              <w:spacing w:before="120" w:after="120" w:line="240" w:lineRule="auto"/>
+              <w:rPr>
+                <w:rFonts w:ascii="Segoe UI Semilight" w:hAnsi="Segoe UI Semilight" w:cs="Segoe UI Semilight"/>
+              </w:rPr>
+            </w:pPr>
+            <w:r>
+              <w:rPr>
+                <w:rFonts w:ascii="Segoe UI Semilight" w:eastAsia="Times New Roman" w:hAnsi="Segoe UI Semilight" w:cs="Segoe UI Semilight"/>
+                <w:sz w:val="20"/>
+                <w:lang w:eastAsia="en-AU" w:bidi="x-none"/>
+              </w:rPr>
+              <w:t>[17] Renamed “Insecure Cryptographic Storage” from 2010</w:t>
+            </w:r>
+          </w:p>
+        </w:tc>
+        <w:tc>
+          <w:tcPr>
+            <w:tcW w:w="2976" w:type="dxa"/>
+            <w:tcBorders>
+              <w:top w:val="single" w:sz="4" w:space="0" w:color="auto"/>
+              <w:left w:val="single" w:sz="4" w:space="0" w:color="auto"/>
+              <w:bottom w:val="single" w:sz="4" w:space="0" w:color="auto"/>
+              <w:right w:val="single" w:sz="4" w:space="0" w:color="auto"/>
+            </w:tcBorders>
+            <w:shd w:val="clear" w:color="auto" w:fill="FF0000"/>
+          </w:tcPr>
+          <w:p>
+            <w:pPr>
+              <w:spacing w:before="120" w:after="120" w:line="240" w:lineRule="auto"/>
+              <w:rPr>
+                <w:rFonts w:ascii="Segoe UI Semilight" w:eastAsia="Times New Roman" w:hAnsi="Segoe UI Semilight" w:cs="Segoe UI Semilight"/>
+                <w:sz w:val="20"/>
+                <w:lang w:eastAsia="en-AU" w:bidi="x-none"/>
+              </w:rPr>
+            </w:pPr>
+            <w:r>
+              <w:rPr>
+                <w:rFonts w:ascii="Segoe UI Semilight" w:eastAsia="Times New Roman" w:hAnsi="Segoe UI Semilight" w:cs="Segoe UI Semilight"/>
+                <w:sz w:val="20"/>
+                <w:lang w:eastAsia="en-AU" w:bidi="x-none"/>
+              </w:rPr>
+              <w:t>Unranked</w:t>
+            </w:r>
+            <w:r>
+              <w:rPr>
+                <w:rFonts w:ascii="Segoe UI Semilight" w:eastAsia="Times New Roman" w:hAnsi="Segoe UI Semilight" w:cs="Segoe UI Semilight"/>
+                <w:sz w:val="20"/>
+                <w:lang w:eastAsia="en-AU" w:bidi="x-none"/>
+              </w:rPr>
+              <w:t xml:space="preserve"> Category</w:t>
             </w:r>
           </w:p>
         </w:tc>
@@ -15442,7 +15707,7 @@
       <w:tr>
         <w:tc>
           <w:tcPr>
-            <w:tcW w:w="6975" w:type="dxa"/>
+            <w:tcW w:w="5387" w:type="dxa"/>
             <w:tcBorders>
               <w:top w:val="nil"/>
               <w:left w:val="nil"/>
@@ -15463,13 +15728,13 @@
                 <w:sz w:val="20"/>
                 <w:lang w:eastAsia="en-AU" w:bidi="x-none"/>
               </w:rPr>
-              <w:t xml:space="preserve">[3] Renamed “Command Injection Flaws” from 2003 </w:t>
-            </w:r>
-          </w:p>
-        </w:tc>
-        <w:tc>
-          <w:tcPr>
-            <w:tcW w:w="6973" w:type="dxa"/>
+              <w:t>[5] Renamed “Insecure Use of Cryptography” from 2003</w:t>
+            </w:r>
+          </w:p>
+        </w:tc>
+        <w:tc>
+          <w:tcPr>
+            <w:tcW w:w="5245" w:type="dxa"/>
             <w:tcBorders>
               <w:top w:val="nil"/>
               <w:left w:val="nil"/>
@@ -15488,25 +15753,38 @@
               <w:rPr>
                 <w:rFonts w:ascii="Segoe UI Semilight" w:eastAsia="Times New Roman" w:hAnsi="Segoe UI Semilight" w:cs="Segoe UI Semilight"/>
                 <w:sz w:val="20"/>
-                <w:lang w:val="en-US" w:eastAsia="en-AU" w:bidi="x-none"/>
-              </w:rPr>
-              <w:t>[</w:t>
-            </w:r>
-            <w:r>
+                <w:lang w:eastAsia="en-AU" w:bidi="x-none"/>
+              </w:rPr>
+              <w:t>[18] Split “Insecure Cryptographic Storage” from 2010</w:t>
+            </w:r>
+          </w:p>
+        </w:tc>
+        <w:tc>
+          <w:tcPr>
+            <w:tcW w:w="2976" w:type="dxa"/>
+            <w:tcBorders>
+              <w:top w:val="single" w:sz="4" w:space="0" w:color="auto"/>
+              <w:left w:val="nil"/>
+              <w:bottom w:val="nil"/>
+              <w:right w:val="nil"/>
+            </w:tcBorders>
+          </w:tcPr>
+          <w:p>
+            <w:pPr>
+              <w:spacing w:before="120" w:after="120" w:line="240" w:lineRule="auto"/>
               <w:rPr>
                 <w:rFonts w:ascii="Segoe UI Semilight" w:eastAsia="Times New Roman" w:hAnsi="Segoe UI Semilight" w:cs="Segoe UI Semilight"/>
                 <w:sz w:val="20"/>
                 <w:lang w:eastAsia="en-AU" w:bidi="x-none"/>
               </w:rPr>
-              <w:t>16] Renamed “Failure to Restrict URL Access” from 2010</w:t>
-            </w:r>
+            </w:pPr>
           </w:p>
         </w:tc>
       </w:tr>
       <w:tr>
         <w:tc>
           <w:tcPr>
-            <w:tcW w:w="6975" w:type="dxa"/>
+            <w:tcW w:w="5387" w:type="dxa"/>
             <w:tcBorders>
               <w:top w:val="nil"/>
               <w:left w:val="nil"/>
@@ -15527,13 +15805,13 @@
                 <w:sz w:val="20"/>
                 <w:lang w:eastAsia="en-AU" w:bidi="x-none"/>
               </w:rPr>
-              <w:t xml:space="preserve">[4] Renamed “Error Handling Problems” from 2003 </w:t>
-            </w:r>
-          </w:p>
-        </w:tc>
-        <w:tc>
-          <w:tcPr>
-            <w:tcW w:w="6973" w:type="dxa"/>
+              <w:t>[6] Renamed “Web and Application Server” from 2003</w:t>
+            </w:r>
+          </w:p>
+        </w:tc>
+        <w:tc>
+          <w:tcPr>
+            <w:tcW w:w="5245" w:type="dxa"/>
             <w:tcBorders>
               <w:top w:val="nil"/>
               <w:left w:val="nil"/>
@@ -15554,15 +15832,13 @@
                 <w:sz w:val="20"/>
                 <w:lang w:eastAsia="en-AU" w:bidi="x-none"/>
               </w:rPr>
-              <w:t>[17] Renamed “Insecure Cryptographic Storage” from 2010</w:t>
-            </w:r>
-          </w:p>
-        </w:tc>
-      </w:tr>
-      <w:tr>
-        <w:tc>
-          <w:tcPr>
-            <w:tcW w:w="6975" w:type="dxa"/>
+              <w:t>[19] Split “Security Misconfiguration” from 2010</w:t>
+            </w:r>
+          </w:p>
+        </w:tc>
+        <w:tc>
+          <w:tcPr>
+            <w:tcW w:w="2976" w:type="dxa"/>
             <w:tcBorders>
               <w:top w:val="nil"/>
               <w:left w:val="nil"/>
@@ -15574,22 +15850,18 @@
             <w:pPr>
               <w:spacing w:before="120" w:after="120" w:line="240" w:lineRule="auto"/>
               <w:rPr>
-                <w:rFonts w:ascii="Segoe UI Semilight" w:hAnsi="Segoe UI Semilight" w:cs="Segoe UI Semilight"/>
-              </w:rPr>
-            </w:pPr>
-            <w:r>
-              <w:rPr>
                 <w:rFonts w:ascii="Segoe UI Semilight" w:eastAsia="Times New Roman" w:hAnsi="Segoe UI Semilight" w:cs="Segoe UI Semilight"/>
                 <w:sz w:val="20"/>
                 <w:lang w:eastAsia="en-AU" w:bidi="x-none"/>
               </w:rPr>
-              <w:t>[5] Renamed “Insecure Use of Cryptography” from 2003</w:t>
-            </w:r>
-          </w:p>
-        </w:tc>
-        <w:tc>
-          <w:tcPr>
-            <w:tcW w:w="6973" w:type="dxa"/>
+            </w:pPr>
+          </w:p>
+        </w:tc>
+      </w:tr>
+      <w:tr>
+        <w:tc>
+          <w:tcPr>
+            <w:tcW w:w="5387" w:type="dxa"/>
             <w:tcBorders>
               <w:top w:val="nil"/>
               <w:left w:val="nil"/>
@@ -15610,15 +15882,13 @@
                 <w:sz w:val="20"/>
                 <w:lang w:eastAsia="en-AU" w:bidi="x-none"/>
               </w:rPr>
-              <w:t>[18] Split “Insecure Cryptographic Storage” from 2010</w:t>
-            </w:r>
-          </w:p>
-        </w:tc>
-      </w:tr>
-      <w:tr>
-        <w:tc>
-          <w:tcPr>
-            <w:tcW w:w="6975" w:type="dxa"/>
+              <w:t>[7] Split “Insecure Configuration Management” from 2004</w:t>
+            </w:r>
+          </w:p>
+        </w:tc>
+        <w:tc>
+          <w:tcPr>
+            <w:tcW w:w="5245" w:type="dxa"/>
             <w:tcBorders>
               <w:top w:val="nil"/>
               <w:left w:val="nil"/>
@@ -15637,15 +15907,15 @@
               <w:rPr>
                 <w:rFonts w:ascii="Segoe UI Semilight" w:eastAsia="Times New Roman" w:hAnsi="Segoe UI Semilight" w:cs="Segoe UI Semilight"/>
                 <w:sz w:val="20"/>
-                <w:lang w:eastAsia="en-AU" w:bidi="x-none"/>
-              </w:rPr>
-              <w:t>[6] Renamed “Web and Application Server” from 2003</w:t>
-            </w:r>
-          </w:p>
-        </w:tc>
-        <w:tc>
-          <w:tcPr>
-            <w:tcW w:w="6973" w:type="dxa"/>
+                <w:lang w:val="en-US" w:eastAsia="en-AU" w:bidi="x-none"/>
+              </w:rPr>
+              <w:t>[20] Split “Broken Access Control” from 2013</w:t>
+            </w:r>
+          </w:p>
+        </w:tc>
+        <w:tc>
+          <w:tcPr>
+            <w:tcW w:w="2976" w:type="dxa"/>
             <w:tcBorders>
               <w:top w:val="nil"/>
               <w:left w:val="nil"/>
@@ -15657,24 +15927,18 @@
             <w:pPr>
               <w:spacing w:before="120" w:after="120" w:line="240" w:lineRule="auto"/>
               <w:rPr>
-                <w:rFonts w:ascii="Segoe UI Semilight" w:hAnsi="Segoe UI Semilight" w:cs="Segoe UI Semilight"/>
-              </w:rPr>
-            </w:pPr>
-            <w:r>
-              <w:rPr>
                 <w:rFonts w:ascii="Segoe UI Semilight" w:eastAsia="Times New Roman" w:hAnsi="Segoe UI Semilight" w:cs="Segoe UI Semilight"/>
                 <w:sz w:val="20"/>
-                <w:lang w:eastAsia="en-AU" w:bidi="x-none"/>
-              </w:rPr>
-              <w:t>[19] Split “Security Misconfiguration” from 2010</w:t>
-            </w:r>
+                <w:lang w:val="en-US" w:eastAsia="en-AU" w:bidi="x-none"/>
+              </w:rPr>
+            </w:pPr>
           </w:p>
         </w:tc>
       </w:tr>
       <w:tr>
         <w:tc>
           <w:tcPr>
-            <w:tcW w:w="6975" w:type="dxa"/>
+            <w:tcW w:w="5387" w:type="dxa"/>
             <w:tcBorders>
               <w:top w:val="nil"/>
               <w:left w:val="nil"/>
@@ -15695,13 +15959,13 @@
                 <w:sz w:val="20"/>
                 <w:lang w:eastAsia="en-AU" w:bidi="x-none"/>
               </w:rPr>
-              <w:t>[7] Split “Insecure Configuration Management” from 2004</w:t>
-            </w:r>
-          </w:p>
-        </w:tc>
-        <w:tc>
-          <w:tcPr>
-            <w:tcW w:w="6973" w:type="dxa"/>
+              <w:t>[8] Reconsidered during T10 2010 Release Candidate (RC)</w:t>
+            </w:r>
+          </w:p>
+        </w:tc>
+        <w:tc>
+          <w:tcPr>
+            <w:tcW w:w="5245" w:type="dxa"/>
             <w:tcBorders>
               <w:top w:val="nil"/>
               <w:left w:val="nil"/>
@@ -15722,15 +15986,13 @@
                 <w:sz w:val="20"/>
                 <w:lang w:val="en-US" w:eastAsia="en-AU" w:bidi="x-none"/>
               </w:rPr>
-              <w:t>[20] Split “Broken Access Control” from 2013</w:t>
-            </w:r>
-          </w:p>
-        </w:tc>
-      </w:tr>
-      <w:tr>
-        <w:tc>
-          <w:tcPr>
-            <w:tcW w:w="6975" w:type="dxa"/>
+              <w:t>[21] Renamed “Sensitive Data Exposure” from 2017</w:t>
+            </w:r>
+          </w:p>
+        </w:tc>
+        <w:tc>
+          <w:tcPr>
+            <w:tcW w:w="2976" w:type="dxa"/>
             <w:tcBorders>
               <w:top w:val="nil"/>
               <w:left w:val="nil"/>
@@ -15742,22 +16004,18 @@
             <w:pPr>
               <w:spacing w:before="120" w:after="120" w:line="240" w:lineRule="auto"/>
               <w:rPr>
-                <w:rFonts w:ascii="Segoe UI Semilight" w:hAnsi="Segoe UI Semilight" w:cs="Segoe UI Semilight"/>
-              </w:rPr>
-            </w:pPr>
-            <w:r>
-              <w:rPr>
                 <w:rFonts w:ascii="Segoe UI Semilight" w:eastAsia="Times New Roman" w:hAnsi="Segoe UI Semilight" w:cs="Segoe UI Semilight"/>
                 <w:sz w:val="20"/>
-                <w:lang w:eastAsia="en-AU" w:bidi="x-none"/>
-              </w:rPr>
-              <w:t>[8] Reconsidered during T10 2010 Release Candidate (RC)</w:t>
-            </w:r>
-          </w:p>
-        </w:tc>
-        <w:tc>
-          <w:tcPr>
-            <w:tcW w:w="6973" w:type="dxa"/>
+                <w:lang w:val="en-US" w:eastAsia="en-AU" w:bidi="x-none"/>
+              </w:rPr>
+            </w:pPr>
+          </w:p>
+        </w:tc>
+      </w:tr>
+      <w:tr>
+        <w:tc>
+          <w:tcPr>
+            <w:tcW w:w="5387" w:type="dxa"/>
             <w:tcBorders>
               <w:top w:val="nil"/>
               <w:left w:val="nil"/>
@@ -15776,17 +16034,15 @@
               <w:rPr>
                 <w:rFonts w:ascii="Segoe UI Semilight" w:eastAsia="Times New Roman" w:hAnsi="Segoe UI Semilight" w:cs="Segoe UI Semilight"/>
                 <w:sz w:val="20"/>
-                <w:lang w:val="en-US" w:eastAsia="en-AU" w:bidi="x-none"/>
-              </w:rPr>
-              <w:t>[21] Renamed “Sensitive Data Exposure” from 2017</w:t>
-            </w:r>
-          </w:p>
-        </w:tc>
-      </w:tr>
-      <w:tr>
-        <w:tc>
-          <w:tcPr>
-            <w:tcW w:w="6975" w:type="dxa"/>
+                <w:lang w:eastAsia="en-AU" w:bidi="x-none"/>
+              </w:rPr>
+              <w:t>[9] Renamed “Unvalidated Parameters” from 2003</w:t>
+            </w:r>
+          </w:p>
+        </w:tc>
+        <w:tc>
+          <w:tcPr>
+            <w:tcW w:w="5245" w:type="dxa"/>
             <w:tcBorders>
               <w:top w:val="nil"/>
               <w:left w:val="nil"/>
@@ -15805,15 +16061,15 @@
               <w:rPr>
                 <w:rFonts w:ascii="Segoe UI Semilight" w:eastAsia="Times New Roman" w:hAnsi="Segoe UI Semilight" w:cs="Segoe UI Semilight"/>
                 <w:sz w:val="20"/>
-                <w:lang w:eastAsia="en-AU" w:bidi="x-none"/>
-              </w:rPr>
-              <w:t>[9] Renamed “Unvalidated Parameters” from 2003</w:t>
-            </w:r>
-          </w:p>
-        </w:tc>
-        <w:tc>
-          <w:tcPr>
-            <w:tcW w:w="6973" w:type="dxa"/>
+                <w:lang w:val="en-US" w:eastAsia="en-AU" w:bidi="x-none"/>
+              </w:rPr>
+              <w:t>[22] Renamed “Broken Authentication and Session Management” from 2017</w:t>
+            </w:r>
+          </w:p>
+        </w:tc>
+        <w:tc>
+          <w:tcPr>
+            <w:tcW w:w="2976" w:type="dxa"/>
             <w:tcBorders>
               <w:top w:val="nil"/>
               <w:left w:val="nil"/>
@@ -15825,24 +16081,18 @@
             <w:pPr>
               <w:spacing w:before="120" w:after="120" w:line="240" w:lineRule="auto"/>
               <w:rPr>
-                <w:rFonts w:ascii="Segoe UI Semilight" w:hAnsi="Segoe UI Semilight" w:cs="Segoe UI Semilight"/>
-              </w:rPr>
-            </w:pPr>
-            <w:r>
-              <w:rPr>
                 <w:rFonts w:ascii="Segoe UI Semilight" w:eastAsia="Times New Roman" w:hAnsi="Segoe UI Semilight" w:cs="Segoe UI Semilight"/>
                 <w:sz w:val="20"/>
                 <w:lang w:val="en-US" w:eastAsia="en-AU" w:bidi="x-none"/>
               </w:rPr>
-              <w:t>[22] Renamed “Broken Authentication and Session Management” from 2017</w:t>
-            </w:r>
+            </w:pPr>
           </w:p>
         </w:tc>
       </w:tr>
       <w:tr>
         <w:tc>
           <w:tcPr>
-            <w:tcW w:w="6975" w:type="dxa"/>
+            <w:tcW w:w="5387" w:type="dxa"/>
             <w:tcBorders>
               <w:top w:val="nil"/>
               <w:left w:val="nil"/>
@@ -15869,7 +16119,7 @@
         </w:tc>
         <w:tc>
           <w:tcPr>
-            <w:tcW w:w="6973" w:type="dxa"/>
+            <w:tcW w:w="5245" w:type="dxa"/>
             <w:tcBorders>
               <w:top w:val="nil"/>
               <w:left w:val="nil"/>
@@ -15905,11 +16155,9 @@
             </w:r>
           </w:p>
         </w:tc>
-      </w:tr>
-      <w:tr>
-        <w:tc>
-          <w:tcPr>
-            <w:tcW w:w="6975" w:type="dxa"/>
+        <w:tc>
+          <w:tcPr>
+            <w:tcW w:w="2976" w:type="dxa"/>
             <w:tcBorders>
               <w:top w:val="nil"/>
               <w:left w:val="nil"/>
@@ -15923,22 +16171,16 @@
               <w:rPr>
                 <w:rFonts w:ascii="Segoe UI Semilight" w:eastAsia="Times New Roman" w:hAnsi="Segoe UI Semilight" w:cs="Segoe UI Semilight"/>
                 <w:sz w:val="20"/>
-                <w:lang w:eastAsia="en-AU" w:bidi="x-none"/>
-              </w:rPr>
-            </w:pPr>
-            <w:r>
-              <w:rPr>
-                <w:rFonts w:ascii="Segoe UI Semilight" w:eastAsia="Times New Roman" w:hAnsi="Segoe UI Semilight" w:cs="Segoe UI Semilight"/>
-                <w:sz w:val="20"/>
-                <w:lang w:eastAsia="en-AU" w:bidi="x-none"/>
-              </w:rPr>
-              <w:t>[11] Split “Broken Access Control” from 2004</w:t>
-            </w:r>
-          </w:p>
-        </w:tc>
-        <w:tc>
-          <w:tcPr>
-            <w:tcW w:w="6973" w:type="dxa"/>
+                <w:lang w:val="en-US" w:eastAsia="en-AU" w:bidi="x-none"/>
+              </w:rPr>
+            </w:pPr>
+          </w:p>
+        </w:tc>
+      </w:tr>
+      <w:tr>
+        <w:tc>
+          <w:tcPr>
+            <w:tcW w:w="5387" w:type="dxa"/>
             <w:tcBorders>
               <w:top w:val="nil"/>
               <w:left w:val="nil"/>
@@ -15952,24 +16194,22 @@
               <w:rPr>
                 <w:rFonts w:ascii="Segoe UI Semilight" w:eastAsia="Times New Roman" w:hAnsi="Segoe UI Semilight" w:cs="Segoe UI Semilight"/>
                 <w:sz w:val="20"/>
-                <w:lang w:val="en-US" w:eastAsia="en-AU" w:bidi="x-none"/>
+                <w:lang w:eastAsia="en-AU" w:bidi="x-none"/>
               </w:rPr>
             </w:pPr>
             <w:r>
               <w:rPr>
                 <w:rFonts w:ascii="Segoe UI Semilight" w:eastAsia="Times New Roman" w:hAnsi="Segoe UI Semilight" w:cs="Segoe UI Semilight"/>
                 <w:sz w:val="20"/>
-                <w:lang w:val="en-US" w:eastAsia="en-AU" w:bidi="x-none"/>
-              </w:rPr>
-              <w:t>[24] Renamed “Insufficient Logging &amp; Monitoring” from 2017</w:t>
-            </w:r>
-          </w:p>
-        </w:tc>
-      </w:tr>
-      <w:tr>
-        <w:tc>
-          <w:tcPr>
-            <w:tcW w:w="6975" w:type="dxa"/>
+                <w:lang w:eastAsia="en-AU" w:bidi="x-none"/>
+              </w:rPr>
+              <w:t>[11] Split “Broken Access Control” from 2004</w:t>
+            </w:r>
+          </w:p>
+        </w:tc>
+        <w:tc>
+          <w:tcPr>
+            <w:tcW w:w="5245" w:type="dxa"/>
             <w:tcBorders>
               <w:top w:val="nil"/>
               <w:left w:val="nil"/>
@@ -15983,22 +16223,22 @@
               <w:rPr>
                 <w:rFonts w:ascii="Segoe UI Semilight" w:eastAsia="Times New Roman" w:hAnsi="Segoe UI Semilight" w:cs="Segoe UI Semilight"/>
                 <w:sz w:val="20"/>
-                <w:lang w:eastAsia="en-AU" w:bidi="x-none"/>
+                <w:lang w:val="en-US" w:eastAsia="en-AU" w:bidi="x-none"/>
               </w:rPr>
             </w:pPr>
             <w:r>
               <w:rPr>
                 <w:rFonts w:ascii="Segoe UI Semilight" w:eastAsia="Times New Roman" w:hAnsi="Segoe UI Semilight" w:cs="Segoe UI Semilight"/>
                 <w:sz w:val="20"/>
-                <w:lang w:eastAsia="en-AU" w:bidi="x-none"/>
-              </w:rPr>
-              <w:t>[12] Renamed “Insecure Configuration Management” from 2004</w:t>
-            </w:r>
-          </w:p>
-        </w:tc>
-        <w:tc>
-          <w:tcPr>
-            <w:tcW w:w="6973" w:type="dxa"/>
+                <w:lang w:val="en-US" w:eastAsia="en-AU" w:bidi="x-none"/>
+              </w:rPr>
+              <w:t>[24] Renamed “Insufficient Logging &amp; Monitoring” from 2017</w:t>
+            </w:r>
+          </w:p>
+        </w:tc>
+        <w:tc>
+          <w:tcPr>
+            <w:tcW w:w="2976" w:type="dxa"/>
             <w:tcBorders>
               <w:top w:val="nil"/>
               <w:left w:val="nil"/>
@@ -16015,21 +16255,13 @@
                 <w:lang w:val="en-US" w:eastAsia="en-AU" w:bidi="x-none"/>
               </w:rPr>
             </w:pPr>
-            <w:r>
-              <w:rPr>
-                <w:rFonts w:ascii="Segoe UI Semilight" w:eastAsia="Times New Roman" w:hAnsi="Segoe UI Semilight" w:cs="Segoe UI Semilight"/>
-                <w:sz w:val="20"/>
-                <w:lang w:val="en-US" w:eastAsia="en-AU" w:bidi="x-none"/>
-              </w:rPr>
-              <w:t>[25] Renamed “Using Known Vulnerable Components” from 2017</w:t>
-            </w:r>
           </w:p>
         </w:tc>
       </w:tr>
       <w:tr>
         <w:tc>
           <w:tcPr>
-            <w:tcW w:w="6975" w:type="dxa"/>
+            <w:tcW w:w="5387" w:type="dxa"/>
             <w:tcBorders>
               <w:top w:val="nil"/>
               <w:left w:val="nil"/>
@@ -16052,13 +16284,13 @@
                 <w:sz w:val="20"/>
                 <w:lang w:eastAsia="en-AU" w:bidi="x-none"/>
               </w:rPr>
-              <w:t>[13] Split “Broken Access Control” from 2004</w:t>
-            </w:r>
-          </w:p>
-        </w:tc>
-        <w:tc>
-          <w:tcPr>
-            <w:tcW w:w="6973" w:type="dxa"/>
+              <w:t>[12] Renamed “Insecure Configuration Management” from 2004</w:t>
+            </w:r>
+          </w:p>
+        </w:tc>
+        <w:tc>
+          <w:tcPr>
+            <w:tcW w:w="5245" w:type="dxa"/>
             <w:tcBorders>
               <w:top w:val="nil"/>
               <w:left w:val="nil"/>
@@ -16081,23 +16313,13 @@
                 <w:sz w:val="20"/>
                 <w:lang w:val="en-US" w:eastAsia="en-AU" w:bidi="x-none"/>
               </w:rPr>
-              <w:t>[26] Split "Next</w:t>
-            </w:r>
-            <w:r>
-              <w:rPr>
-                <w:rFonts w:ascii="Segoe UI Semilight" w:eastAsia="Times New Roman" w:hAnsi="Segoe UI Semilight" w:cs="Segoe UI Semilight"/>
-                <w:sz w:val="20"/>
-                <w:lang w:val="en-US" w:eastAsia="en-AU" w:bidi="x-none"/>
-              </w:rPr>
-              <w:t xml:space="preserve"> Steps" from 2021</w:t>
-            </w:r>
-          </w:p>
-        </w:tc>
-      </w:tr>
-      <w:tr>
-        <w:tc>
-          <w:tcPr>
-            <w:tcW w:w="6975" w:type="dxa"/>
+              <w:t>[25] Renamed “Using Known Vulnerable Components” from 2017</w:t>
+            </w:r>
+          </w:p>
+        </w:tc>
+        <w:tc>
+          <w:tcPr>
+            <w:tcW w:w="2976" w:type="dxa"/>
             <w:tcBorders>
               <w:top w:val="nil"/>
               <w:left w:val="nil"/>
@@ -16111,14 +16333,139 @@
               <w:rPr>
                 <w:rFonts w:ascii="Segoe UI Semilight" w:eastAsia="Times New Roman" w:hAnsi="Segoe UI Semilight" w:cs="Segoe UI Semilight"/>
                 <w:sz w:val="20"/>
+                <w:lang w:val="en-US" w:eastAsia="en-AU" w:bidi="x-none"/>
+              </w:rPr>
+            </w:pPr>
+          </w:p>
+        </w:tc>
+      </w:tr>
+      <w:tr>
+        <w:tc>
+          <w:tcPr>
+            <w:tcW w:w="5387" w:type="dxa"/>
+            <w:tcBorders>
+              <w:top w:val="nil"/>
+              <w:left w:val="nil"/>
+              <w:bottom w:val="nil"/>
+              <w:right w:val="nil"/>
+            </w:tcBorders>
+          </w:tcPr>
+          <w:p>
+            <w:pPr>
+              <w:spacing w:before="120" w:after="120" w:line="240" w:lineRule="auto"/>
+              <w:rPr>
+                <w:rFonts w:ascii="Segoe UI Semilight" w:eastAsia="Times New Roman" w:hAnsi="Segoe UI Semilight" w:cs="Segoe UI Semilight"/>
+                <w:sz w:val="20"/>
                 <w:lang w:eastAsia="en-AU" w:bidi="x-none"/>
               </w:rPr>
             </w:pPr>
-          </w:p>
-        </w:tc>
-        <w:tc>
-          <w:tcPr>
-            <w:tcW w:w="6973" w:type="dxa"/>
+            <w:r>
+              <w:rPr>
+                <w:rFonts w:ascii="Segoe UI Semilight" w:eastAsia="Times New Roman" w:hAnsi="Segoe UI Semilight" w:cs="Segoe UI Semilight"/>
+                <w:sz w:val="20"/>
+                <w:lang w:eastAsia="en-AU" w:bidi="x-none"/>
+              </w:rPr>
+              <w:t>[13] Split “Broken Access Control” from 2004</w:t>
+            </w:r>
+          </w:p>
+        </w:tc>
+        <w:tc>
+          <w:tcPr>
+            <w:tcW w:w="5245" w:type="dxa"/>
+            <w:tcBorders>
+              <w:top w:val="nil"/>
+              <w:left w:val="nil"/>
+              <w:bottom w:val="nil"/>
+              <w:right w:val="nil"/>
+            </w:tcBorders>
+          </w:tcPr>
+          <w:p>
+            <w:pPr>
+              <w:spacing w:before="120" w:after="120" w:line="240" w:lineRule="auto"/>
+              <w:rPr>
+                <w:rFonts w:ascii="Segoe UI Semilight" w:eastAsia="Times New Roman" w:hAnsi="Segoe UI Semilight" w:cs="Segoe UI Semilight"/>
+                <w:sz w:val="20"/>
+                <w:lang w:val="en-US" w:eastAsia="en-AU" w:bidi="x-none"/>
+              </w:rPr>
+            </w:pPr>
+            <w:r>
+              <w:rPr>
+                <w:rFonts w:ascii="Segoe UI Semilight" w:eastAsia="Times New Roman" w:hAnsi="Segoe UI Semilight" w:cs="Segoe UI Semilight"/>
+                <w:sz w:val="20"/>
+                <w:lang w:val="en-US" w:eastAsia="en-AU" w:bidi="x-none"/>
+              </w:rPr>
+              <w:t>[26] Split "Next Steps" from 2021</w:t>
+            </w:r>
+          </w:p>
+        </w:tc>
+        <w:tc>
+          <w:tcPr>
+            <w:tcW w:w="2976" w:type="dxa"/>
+            <w:tcBorders>
+              <w:top w:val="nil"/>
+              <w:left w:val="nil"/>
+              <w:bottom w:val="nil"/>
+              <w:right w:val="nil"/>
+            </w:tcBorders>
+          </w:tcPr>
+          <w:p>
+            <w:pPr>
+              <w:spacing w:before="120" w:after="120" w:line="240" w:lineRule="auto"/>
+              <w:rPr>
+                <w:rFonts w:ascii="Segoe UI Semilight" w:eastAsia="Times New Roman" w:hAnsi="Segoe UI Semilight" w:cs="Segoe UI Semilight"/>
+                <w:sz w:val="20"/>
+                <w:lang w:val="en-US" w:eastAsia="en-AU" w:bidi="x-none"/>
+              </w:rPr>
+            </w:pPr>
+          </w:p>
+        </w:tc>
+      </w:tr>
+      <w:tr>
+        <w:tc>
+          <w:tcPr>
+            <w:tcW w:w="5387" w:type="dxa"/>
+            <w:tcBorders>
+              <w:top w:val="nil"/>
+              <w:left w:val="nil"/>
+              <w:bottom w:val="nil"/>
+              <w:right w:val="nil"/>
+            </w:tcBorders>
+          </w:tcPr>
+          <w:p>
+            <w:pPr>
+              <w:spacing w:before="120" w:after="120" w:line="240" w:lineRule="auto"/>
+              <w:rPr>
+                <w:rFonts w:ascii="Segoe UI Semilight" w:eastAsia="Times New Roman" w:hAnsi="Segoe UI Semilight" w:cs="Segoe UI Semilight"/>
+                <w:sz w:val="20"/>
+                <w:lang w:eastAsia="en-AU" w:bidi="x-none"/>
+              </w:rPr>
+            </w:pPr>
+          </w:p>
+        </w:tc>
+        <w:tc>
+          <w:tcPr>
+            <w:tcW w:w="5245" w:type="dxa"/>
+            <w:tcBorders>
+              <w:top w:val="nil"/>
+              <w:left w:val="nil"/>
+              <w:bottom w:val="nil"/>
+              <w:right w:val="nil"/>
+            </w:tcBorders>
+          </w:tcPr>
+          <w:p>
+            <w:pPr>
+              <w:spacing w:before="120" w:after="120" w:line="240" w:lineRule="auto"/>
+              <w:rPr>
+                <w:rFonts w:ascii="Segoe UI Semilight" w:eastAsia="Times New Roman" w:hAnsi="Segoe UI Semilight" w:cs="Segoe UI Semilight"/>
+                <w:sz w:val="20"/>
+                <w:lang w:val="en-US" w:eastAsia="en-AU" w:bidi="x-none"/>
+              </w:rPr>
+            </w:pPr>
+          </w:p>
+        </w:tc>
+        <w:tc>
+          <w:tcPr>
+            <w:tcW w:w="2976" w:type="dxa"/>
             <w:tcBorders>
               <w:top w:val="nil"/>
               <w:left w:val="nil"/>
@@ -16467,7 +16814,7 @@
     </w:r>
     <w:r>
       <w:pict w14:anchorId="61502829">
-        <v:shape id="PowerPlusWaterMarkObject719058954" o:spid="_x0000_s1027" type="#_x0000_m1030" style="position:absolute;margin-left:0;margin-top:0;width:228.4pt;height:175.9pt;z-index:-251658233;mso-wrap-style:none;mso-position-horizontal:center;mso-position-horizontal-relative:margin;mso-position-vertical:center;mso-position-vertical-relative:margin;v-text-anchor:middle" o:spt="100" o:allowincell="f" adj="10800,,0" path="m@9,l@10,em@11,21600l@12,21600e" filled="t" fillcolor="black" stroked="f" strokecolor="#3465a4">
+        <v:shape id="PowerPlusWaterMarkObject9796719" o:spid="_x0000_s1027" type="#_x0000_m1030" style="position:absolute;margin-left:0;margin-top:0;width:228.4pt;height:175.9pt;z-index:-251658233;mso-wrap-style:none;mso-position-horizontal:center;mso-position-horizontal-relative:margin;mso-position-vertical:center;mso-position-vertical-relative:margin;v-text-anchor:middle" o:spt="100" o:allowincell="f" adj="10800,,0" path="m@9,l@10,em@11,21600l@12,21600e" filled="t" fillcolor="black" stroked="f" strokecolor="#3465a4">
           <v:fill opacity=".5" color2="white" o:detectmouseclick="t" type="solid"/>
           <v:stroke joinstyle="round" endcap="flat"/>
           <v:formulas>
@@ -16486,7 +16833,7 @@
             <v:f eqn="if @1 width @7"/>
           </v:formulas>
           <v:path textpathok="t" o:connecttype="segments" textboxrect="3163,3163,18437,18437"/>
-          <v:textpath on="t" style="font-family:&quot;Calibri&quot;;font-size:2in" fitshape="t" trim="t" string="RC5"/>
+          <v:textpath on="t" style="font-family:&quot;Calibri&quot;;font-size:2in" fitshape="t" trim="t" string="RC6"/>
           <v:handles>
             <v:h position="@0,center"/>
           </v:handles>
@@ -16615,7 +16962,7 @@
     </w:r>
     <w:r>
       <w:pict w14:anchorId="6150282C">
-        <v:shape id="PowerPlusWaterMarkObject719058955" o:spid="_x0000_s1026" type="#_x0000_m1029" style="position:absolute;margin-left:0;margin-top:0;width:228.4pt;height:175.9pt;z-index:-251658232;mso-wrap-style:none;mso-position-horizontal:center;mso-position-horizontal-relative:margin;mso-position-vertical:center;mso-position-vertical-relative:margin;v-text-anchor:middle" o:spt="100" o:allowincell="f" adj="10800,,0" path="m@9,l@10,em@11,21600l@12,21600e" filled="t" fillcolor="black" stroked="f" strokecolor="#3465a4">
+        <v:shape id="PowerPlusWaterMarkObject9796720" o:spid="_x0000_s1026" type="#_x0000_m1029" style="position:absolute;margin-left:0;margin-top:0;width:228.4pt;height:175.9pt;z-index:-251658232;mso-wrap-style:none;mso-position-horizontal:center;mso-position-horizontal-relative:margin;mso-position-vertical:center;mso-position-vertical-relative:margin;v-text-anchor:middle" o:spt="100" o:allowincell="f" adj="10800,,0" path="m@9,l@10,em@11,21600l@12,21600e" filled="t" fillcolor="black" stroked="f" strokecolor="#3465a4">
           <v:fill opacity=".5" color2="white" o:detectmouseclick="t" type="solid"/>
           <v:stroke joinstyle="round" endcap="flat"/>
           <v:formulas>
@@ -16634,7 +16981,7 @@
             <v:f eqn="if @1 width @7"/>
           </v:formulas>
           <v:path textpathok="t" o:connecttype="segments" textboxrect="3163,3163,18437,18437"/>
-          <v:textpath on="t" style="font-family:&quot;Calibri&quot;;font-size:2in" fitshape="t" trim="t" string="RC5"/>
+          <v:textpath on="t" style="font-family:&quot;Calibri&quot;;font-size:2in" fitshape="t" trim="t" string="RC6"/>
           <v:handles>
             <v:h position="@0,center"/>
           </v:handles>
@@ -17381,9 +17728,9 @@
 </file>
 
 <file path=word/theme/theme1.xml><?xml version="1.0" encoding="utf-8"?>
-<a:theme xmlns:a="http://schemas.openxmlformats.org/drawingml/2006/main" name="Office Theme">
+<a:theme xmlns:a="http://schemas.openxmlformats.org/drawingml/2006/main" name="ISDCyberTheme">
   <a:themeElements>
-    <a:clrScheme name="Office">
+    <a:clrScheme name="ISD Cyber">
       <a:dk1>
         <a:sysClr val="windowText" lastClr="000000"/>
       </a:dk1>
@@ -17391,34 +17738,34 @@
         <a:sysClr val="window" lastClr="FFFFFF"/>
       </a:lt1>
       <a:dk2>
-        <a:srgbClr val="44546A"/>
+        <a:srgbClr val="1F497D"/>
       </a:dk2>
       <a:lt2>
-        <a:srgbClr val="E7E6E6"/>
+        <a:srgbClr val="F4F1BB"/>
       </a:lt2>
       <a:accent1>
-        <a:srgbClr val="4472C4"/>
+        <a:srgbClr val="01369D"/>
       </a:accent1>
       <a:accent2>
-        <a:srgbClr val="ED7D31"/>
+        <a:srgbClr val="ED6A5A"/>
       </a:accent2>
       <a:accent3>
-        <a:srgbClr val="A5A5A5"/>
+        <a:srgbClr val="92BFD8"/>
       </a:accent3>
       <a:accent4>
-        <a:srgbClr val="FFC000"/>
+        <a:srgbClr val="606060"/>
       </a:accent4>
       <a:accent5>
-        <a:srgbClr val="5B9BD5"/>
+        <a:srgbClr val="78CEFF"/>
       </a:accent5>
       <a:accent6>
-        <a:srgbClr val="70AD47"/>
+        <a:srgbClr val="878787"/>
       </a:accent6>
       <a:hlink>
-        <a:srgbClr val="0563C1"/>
+        <a:srgbClr val="0000FF"/>
       </a:hlink>
       <a:folHlink>
-        <a:srgbClr val="954F72"/>
+        <a:srgbClr val="800080"/>
       </a:folHlink>
     </a:clrScheme>
     <a:fontScheme name="Office">

</xml_diff>

<commit_message>
Modify to mailto: Links
</commit_message>
<xml_diff>
--- a/2021-2003_Comparison/OWASP_Top_Ten_-_Comparison_of_2003,2004,2007,2010,2013,2017_and_2021_Releases.docx
+++ b/2021-2003_Comparison/OWASP_Top_Ten_-_Comparison_of_2003,2004,2007,2010,2013,2017_and_2021_Releases.docx
@@ -15988,9 +15988,10 @@
     <w:sectPr>
       <w:headerReference w:type="even" r:id="rId7"/>
       <w:headerReference w:type="default" r:id="rId8"/>
-      <w:footerReference w:type="default" r:id="rId9"/>
-      <w:headerReference w:type="first" r:id="rId10"/>
-      <w:footerReference w:type="first" r:id="rId11"/>
+      <w:footerReference w:type="even" r:id="rId9"/>
+      <w:footerReference w:type="default" r:id="rId10"/>
+      <w:headerReference w:type="first" r:id="rId11"/>
+      <w:footerReference w:type="first" r:id="rId12"/>
       <w:pgSz w:w="16838" w:h="11906" w:orient="landscape"/>
       <w:pgMar w:top="1440" w:right="1440" w:bottom="1440" w:left="1440" w:header="708" w:footer="708" w:gutter="0"/>
       <w:cols w:space="720"/>
@@ -16034,6 +16035,16 @@
 </file>
 
 <file path=word/footer1.xml><?xml version="1.0" encoding="utf-8"?>
+<w:ftr xmlns:wpc="http://schemas.microsoft.com/office/word/2010/wordprocessingCanvas" xmlns:cx="http://schemas.microsoft.com/office/drawing/2014/chartex" xmlns:cx1="http://schemas.microsoft.com/office/drawing/2015/9/8/chartex" xmlns:cx2="http://schemas.microsoft.com/office/drawing/2015/10/21/chartex" xmlns:cx3="http://schemas.microsoft.com/office/drawing/2016/5/9/chartex" xmlns:cx4="http://schemas.microsoft.com/office/drawing/2016/5/10/chartex" xmlns:cx5="http://schemas.microsoft.com/office/drawing/2016/5/11/chartex" xmlns:cx6="http://schemas.microsoft.com/office/drawing/2016/5/12/chartex" xmlns:cx7="http://schemas.microsoft.com/office/drawing/2016/5/13/chartex" xmlns:cx8="http://schemas.microsoft.com/office/drawing/2016/5/14/chartex" xmlns:mc="http://schemas.openxmlformats.org/markup-compatibility/2006" xmlns:aink="http://schemas.microsoft.com/office/drawing/2016/ink" xmlns:am3d="http://schemas.microsoft.com/office/drawing/2017/model3d" xmlns:o="urn:schemas-microsoft-com:office:office" xmlns:r="http://schemas.openxmlformats.org/officeDocument/2006/relationships" xmlns:m="http://schemas.openxmlformats.org/officeDocument/2006/math" xmlns:v="urn:schemas-microsoft-com:vml" xmlns:wp14="http://schemas.microsoft.com/office/word/2010/wordprocessingDrawing" xmlns:wp="http://schemas.openxmlformats.org/drawingml/2006/wordprocessingDrawing" xmlns:w10="urn:schemas-microsoft-com:office:word" xmlns:w="http://schemas.openxmlformats.org/wordprocessingml/2006/main" xmlns:w14="http://schemas.microsoft.com/office/word/2010/wordml" xmlns:w15="http://schemas.microsoft.com/office/word/2012/wordml" xmlns:w16cex="http://schemas.microsoft.com/office/word/2018/wordml/cex" xmlns:w16cid="http://schemas.microsoft.com/office/word/2016/wordml/cid" xmlns:w16="http://schemas.microsoft.com/office/word/2018/wordml" xmlns:w16sdtdh="http://schemas.microsoft.com/office/word/2020/wordml/sdtdatahash" xmlns:w16se="http://schemas.microsoft.com/office/word/2015/wordml/symex" xmlns:wpg="http://schemas.microsoft.com/office/word/2010/wordprocessingGroup" xmlns:wpi="http://schemas.microsoft.com/office/word/2010/wordprocessingInk" xmlns:wne="http://schemas.microsoft.com/office/word/2006/wordml" xmlns:wps="http://schemas.microsoft.com/office/word/2010/wordprocessingShape" mc:Ignorable="w14 w15 w16se w16cid w16 w16cex w16sdtdh wp14">
+  <w:p>
+    <w:pPr>
+      <w:pStyle w:val="Footer"/>
+    </w:pPr>
+  </w:p>
+</w:ftr>
+</file>
+
+<file path=word/footer2.xml><?xml version="1.0" encoding="utf-8"?>
 <w:ftr xmlns:wpc="http://schemas.microsoft.com/office/word/2010/wordprocessingCanvas" xmlns:cx="http://schemas.microsoft.com/office/drawing/2014/chartex" xmlns:cx1="http://schemas.microsoft.com/office/drawing/2015/9/8/chartex" xmlns:cx2="http://schemas.microsoft.com/office/drawing/2015/10/21/chartex" xmlns:cx3="http://schemas.microsoft.com/office/drawing/2016/5/9/chartex" xmlns:cx4="http://schemas.microsoft.com/office/drawing/2016/5/10/chartex" xmlns:cx5="http://schemas.microsoft.com/office/drawing/2016/5/11/chartex" xmlns:cx6="http://schemas.microsoft.com/office/drawing/2016/5/12/chartex" xmlns:cx7="http://schemas.microsoft.com/office/drawing/2016/5/13/chartex" xmlns:cx8="http://schemas.microsoft.com/office/drawing/2016/5/14/chartex" xmlns:mc="http://schemas.openxmlformats.org/markup-compatibility/2006" xmlns:aink="http://schemas.microsoft.com/office/drawing/2016/ink" xmlns:am3d="http://schemas.microsoft.com/office/drawing/2017/model3d" xmlns:o="urn:schemas-microsoft-com:office:office" xmlns:r="http://schemas.openxmlformats.org/officeDocument/2006/relationships" xmlns:m="http://schemas.openxmlformats.org/officeDocument/2006/math" xmlns:v="urn:schemas-microsoft-com:vml" xmlns:wp14="http://schemas.microsoft.com/office/word/2010/wordprocessingDrawing" xmlns:wp="http://schemas.openxmlformats.org/drawingml/2006/wordprocessingDrawing" xmlns:w10="urn:schemas-microsoft-com:office:word" xmlns:w="http://schemas.openxmlformats.org/wordprocessingml/2006/main" xmlns:w14="http://schemas.microsoft.com/office/word/2010/wordml" xmlns:w15="http://schemas.microsoft.com/office/word/2012/wordml" xmlns:w16cex="http://schemas.microsoft.com/office/word/2018/wordml/cex" xmlns:w16cid="http://schemas.microsoft.com/office/word/2016/wordml/cid" xmlns:w16="http://schemas.microsoft.com/office/word/2018/wordml" xmlns:w16sdtdh="http://schemas.microsoft.com/office/word/2020/wordml/sdtdatahash" xmlns:w16se="http://schemas.microsoft.com/office/word/2015/wordml/symex" xmlns:wpg="http://schemas.microsoft.com/office/word/2010/wordprocessingGroup" xmlns:wpi="http://schemas.microsoft.com/office/word/2010/wordprocessingInk" xmlns:wne="http://schemas.microsoft.com/office/word/2006/wordml" xmlns:wps="http://schemas.microsoft.com/office/word/2010/wordprocessingShape" mc:Ignorable="w14 w15 w16se w16cid w16 w16cex w16sdtdh wp14">
   <w:p>
     <w:pPr>
@@ -16109,15 +16120,18 @@
       </w:rPr>
       <w:t xml:space="preserve">Prepared by </w:t>
     </w:r>
-    <w:r>
-      <w:rPr>
-        <w:rFonts w:ascii="Segoe UI Semilight" w:hAnsi="Segoe UI Semilight" w:cs="Segoe UI Semilight"/>
-        <w:bCs/>
-        <w:sz w:val="20"/>
-        <w:szCs w:val="20"/>
-      </w:rPr>
-      <w:t>Christian Heinrich</w:t>
-    </w:r>
+    <w:hyperlink r:id="rId2" w:history="1">
+      <w:r>
+        <w:rPr>
+          <w:rStyle w:val="Hyperlink"/>
+          <w:rFonts w:ascii="Segoe UI Semilight" w:hAnsi="Segoe UI Semilight" w:cs="Segoe UI Semilight"/>
+          <w:bCs/>
+          <w:sz w:val="20"/>
+          <w:szCs w:val="20"/>
+        </w:rPr>
+        <w:t>Christian Heinrich</w:t>
+      </w:r>
+    </w:hyperlink>
   </w:p>
   <w:p>
     <w:pPr>
@@ -16150,15 +16164,7 @@
       </w:rPr>
       <w:t xml:space="preserve">, </w:t>
     </w:r>
-    <w:r>
-      <w:rPr>
-        <w:rFonts w:ascii="Segoe UI Semilight" w:hAnsi="Segoe UI Semilight" w:cs="Segoe UI Semilight"/>
-        <w:sz w:val="20"/>
-        <w:szCs w:val="20"/>
-      </w:rPr>
-      <w:t>Wai Lam Ng &lt;</w:t>
-    </w:r>
-    <w:hyperlink r:id="rId2" w:history="1">
+    <w:hyperlink r:id="rId3" w:history="1">
       <w:r>
         <w:rPr>
           <w:rStyle w:val="Hyperlink"/>
@@ -16166,7 +16172,7 @@
           <w:sz w:val="20"/>
           <w:szCs w:val="20"/>
         </w:rPr>
-        <w:t>wailam.ng.william@gmail.com</w:t>
+        <w:t>Wai Lam Ng</w:t>
       </w:r>
     </w:hyperlink>
     <w:r>
@@ -16175,9 +16181,9 @@
         <w:sz w:val="20"/>
         <w:szCs w:val="20"/>
       </w:rPr>
-      <w:t>&gt; and Peter Funnell &lt;</w:t>
+      <w:t xml:space="preserve"> and </w:t>
     </w:r>
-    <w:hyperlink r:id="rId3" w:history="1">
+    <w:hyperlink r:id="rId4" w:history="1">
       <w:r>
         <w:rPr>
           <w:rStyle w:val="Hyperlink"/>
@@ -16185,17 +16191,9 @@
           <w:sz w:val="20"/>
           <w:szCs w:val="20"/>
         </w:rPr>
-        <w:t>hello@octetsplicer.com</w:t>
+        <w:t>Peter Funnell</w:t>
       </w:r>
     </w:hyperlink>
-    <w:r>
-      <w:rPr>
-        <w:rFonts w:ascii="Segoe UI Semilight" w:hAnsi="Segoe UI Semilight" w:cs="Segoe UI Semilight"/>
-        <w:sz w:val="20"/>
-        <w:szCs w:val="20"/>
-      </w:rPr>
-      <w:t>&gt;</w:t>
-    </w:r>
     <w:r>
       <w:tab/>
     </w:r>
@@ -16206,7 +16204,7 @@
 </w:ftr>
 </file>
 
-<file path=word/footer2.xml><?xml version="1.0" encoding="utf-8"?>
+<file path=word/footer3.xml><?xml version="1.0" encoding="utf-8"?>
 <w:ftr xmlns:wpc="http://schemas.microsoft.com/office/word/2010/wordprocessingCanvas" xmlns:cx="http://schemas.microsoft.com/office/drawing/2014/chartex" xmlns:cx1="http://schemas.microsoft.com/office/drawing/2015/9/8/chartex" xmlns:cx2="http://schemas.microsoft.com/office/drawing/2015/10/21/chartex" xmlns:cx3="http://schemas.microsoft.com/office/drawing/2016/5/9/chartex" xmlns:cx4="http://schemas.microsoft.com/office/drawing/2016/5/10/chartex" xmlns:cx5="http://schemas.microsoft.com/office/drawing/2016/5/11/chartex" xmlns:cx6="http://schemas.microsoft.com/office/drawing/2016/5/12/chartex" xmlns:cx7="http://schemas.microsoft.com/office/drawing/2016/5/13/chartex" xmlns:cx8="http://schemas.microsoft.com/office/drawing/2016/5/14/chartex" xmlns:mc="http://schemas.openxmlformats.org/markup-compatibility/2006" xmlns:aink="http://schemas.microsoft.com/office/drawing/2016/ink" xmlns:am3d="http://schemas.microsoft.com/office/drawing/2017/model3d" xmlns:o="urn:schemas-microsoft-com:office:office" xmlns:r="http://schemas.openxmlformats.org/officeDocument/2006/relationships" xmlns:m="http://schemas.openxmlformats.org/officeDocument/2006/math" xmlns:v="urn:schemas-microsoft-com:vml" xmlns:wp14="http://schemas.microsoft.com/office/word/2010/wordprocessingDrawing" xmlns:wp="http://schemas.openxmlformats.org/drawingml/2006/wordprocessingDrawing" xmlns:w10="urn:schemas-microsoft-com:office:word" xmlns:w="http://schemas.openxmlformats.org/wordprocessingml/2006/main" xmlns:w14="http://schemas.microsoft.com/office/word/2010/wordml" xmlns:w15="http://schemas.microsoft.com/office/word/2012/wordml" xmlns:w16cex="http://schemas.microsoft.com/office/word/2018/wordml/cex" xmlns:w16cid="http://schemas.microsoft.com/office/word/2016/wordml/cid" xmlns:w16="http://schemas.microsoft.com/office/word/2018/wordml" xmlns:w16sdtdh="http://schemas.microsoft.com/office/word/2020/wordml/sdtdatahash" xmlns:w16se="http://schemas.microsoft.com/office/word/2015/wordml/symex" xmlns:wpg="http://schemas.microsoft.com/office/word/2010/wordprocessingGroup" xmlns:wpi="http://schemas.microsoft.com/office/word/2010/wordprocessingInk" xmlns:wne="http://schemas.microsoft.com/office/word/2006/wordml" xmlns:wps="http://schemas.microsoft.com/office/word/2010/wordprocessingShape" mc:Ignorable="w14 w15 w16se w16cid w16 w16cex w16sdtdh wp14">
   <w:p>
     <w:pPr>
@@ -17283,12 +17281,23 @@
     <w:name w:val="Hyperlink"/>
     <w:basedOn w:val="DefaultParagraphFont"/>
     <w:uiPriority w:val="99"/>
-    <w:semiHidden/>
     <w:unhideWhenUsed/>
     <w:rsid w:val="00A55F35"/>
     <w:rPr>
       <w:color w:val="0563C1"/>
       <w:u w:val="single"/>
+    </w:rPr>
+  </w:style>
+  <w:style w:type="character" w:styleId="UnresolvedMention">
+    <w:name w:val="Unresolved Mention"/>
+    <w:basedOn w:val="DefaultParagraphFont"/>
+    <w:uiPriority w:val="99"/>
+    <w:semiHidden/>
+    <w:unhideWhenUsed/>
+    <w:rsid w:val="00B04321"/>
+    <w:rPr>
+      <w:color w:val="605E5C"/>
+      <w:shd w:val="clear" w:color="auto" w:fill="E1DFDD"/>
     </w:rPr>
   </w:style>
 </w:styles>

</xml_diff>